<commit_message>
Ajouts de fichiers dans le dossier Personnel
</commit_message>
<xml_diff>
--- a/Personnel/R-ESTLEBET-P_GestProj.docx
+++ b/Personnel/R-ESTLEBET-P_GestProj.docx
@@ -34,7 +34,7 @@
           <w:szCs w:val="22"/>
         </w:rPr>
         <w:drawing>
-          <wp:inline distT="0" distB="0" distL="0" distR="0" wp14:anchorId="5463872E" wp14:editId="0945CD4D">
+          <wp:inline distT="0" distB="0" distL="0" distR="0" wp14:anchorId="50156EC1" wp14:editId="6146C2C5">
             <wp:extent cx="3134995" cy="2558415"/>
             <wp:effectExtent l="19050" t="0" r="8255" b="0"/>
             <wp:docPr id="3" name="Image 3"/>
@@ -1729,7 +1729,7 @@
             <w:noProof/>
             <w:webHidden/>
           </w:rPr>
-          <w:t>5</w:t>
+          <w:t>4</w:t>
         </w:r>
         <w:r>
           <w:rPr>
@@ -1999,7 +1999,7 @@
             <w:noProof/>
             <w:webHidden/>
           </w:rPr>
-          <w:t>5</w:t>
+          <w:t>6</w:t>
         </w:r>
         <w:r>
           <w:rPr>
@@ -2093,7 +2093,7 @@
             <w:noProof/>
             <w:webHidden/>
           </w:rPr>
-          <w:t>5</w:t>
+          <w:t>6</w:t>
         </w:r>
         <w:r>
           <w:rPr>
@@ -2183,7 +2183,7 @@
             <w:noProof/>
             <w:webHidden/>
           </w:rPr>
-          <w:t>5</w:t>
+          <w:t>6</w:t>
         </w:r>
         <w:r>
           <w:rPr>
@@ -2273,7 +2273,7 @@
             <w:noProof/>
             <w:webHidden/>
           </w:rPr>
-          <w:t>5</w:t>
+          <w:t>6</w:t>
         </w:r>
         <w:r>
           <w:rPr>
@@ -2363,7 +2363,7 @@
             <w:noProof/>
             <w:webHidden/>
           </w:rPr>
-          <w:t>5</w:t>
+          <w:t>6</w:t>
         </w:r>
         <w:r>
           <w:rPr>
@@ -2457,7 +2457,7 @@
             <w:noProof/>
             <w:webHidden/>
           </w:rPr>
-          <w:t>5</w:t>
+          <w:t>6</w:t>
         </w:r>
         <w:r>
           <w:rPr>
@@ -2547,7 +2547,7 @@
             <w:noProof/>
             <w:webHidden/>
           </w:rPr>
-          <w:t>5</w:t>
+          <w:t>6</w:t>
         </w:r>
         <w:r>
           <w:rPr>
@@ -2637,7 +2637,7 @@
             <w:noProof/>
             <w:webHidden/>
           </w:rPr>
-          <w:t>5</w:t>
+          <w:t>6</w:t>
         </w:r>
         <w:r>
           <w:rPr>
@@ -2727,7 +2727,7 @@
             <w:noProof/>
             <w:webHidden/>
           </w:rPr>
-          <w:t>5</w:t>
+          <w:t>6</w:t>
         </w:r>
         <w:r>
           <w:rPr>
@@ -3091,7 +3091,7 @@
             <w:noProof/>
             <w:webHidden/>
           </w:rPr>
-          <w:t>6</w:t>
+          <w:t>7</w:t>
         </w:r>
         <w:r>
           <w:rPr>
@@ -3185,7 +3185,7 @@
             <w:noProof/>
             <w:webHidden/>
           </w:rPr>
-          <w:t>6</w:t>
+          <w:t>7</w:t>
         </w:r>
         <w:r>
           <w:rPr>
@@ -3275,7 +3275,7 @@
             <w:noProof/>
             <w:webHidden/>
           </w:rPr>
-          <w:t>6</w:t>
+          <w:t>7</w:t>
         </w:r>
         <w:r>
           <w:rPr>
@@ -3365,7 +3365,7 @@
             <w:noProof/>
             <w:webHidden/>
           </w:rPr>
-          <w:t>6</w:t>
+          <w:t>7</w:t>
         </w:r>
         <w:r>
           <w:rPr>
@@ -3455,7 +3455,7 @@
             <w:noProof/>
             <w:webHidden/>
           </w:rPr>
-          <w:t>6</w:t>
+          <w:t>7</w:t>
         </w:r>
         <w:r>
           <w:rPr>
@@ -3549,7 +3549,7 @@
             <w:noProof/>
             <w:webHidden/>
           </w:rPr>
-          <w:t>6</w:t>
+          <w:t>7</w:t>
         </w:r>
         <w:r>
           <w:rPr>
@@ -4441,12 +4441,6 @@
         <w:gridCol w:w="9060"/>
       </w:tblGrid>
       <w:tr>
-        <w:tblPrEx>
-          <w:tblCellMar>
-            <w:top w:w="0" w:type="dxa"/>
-            <w:bottom w:w="0" w:type="dxa"/>
-          </w:tblCellMar>
-        </w:tblPrEx>
         <w:tc>
           <w:tcPr>
             <w:tcW w:w="0" w:type="auto"/>
@@ -4459,12 +4453,6 @@
         </w:tc>
       </w:tr>
       <w:tr>
-        <w:tblPrEx>
-          <w:tblCellMar>
-            <w:top w:w="0" w:type="dxa"/>
-            <w:bottom w:w="0" w:type="dxa"/>
-          </w:tblCellMar>
-        </w:tblPrEx>
         <w:tc>
           <w:tcPr>
             <w:tcW w:w="0" w:type="auto"/>
@@ -4487,27 +4475,22 @@
           </w:p>
           <w:tbl>
             <w:tblPr>
-              <w:tblW w:w="100" w:type="auto"/>
+              <w:tblW w:w="0" w:type="auto"/>
               <w:tblCellMar>
                 <w:left w:w="10" w:type="dxa"/>
                 <w:right w:w="10" w:type="dxa"/>
               </w:tblCellMar>
-              <w:tblLook w:val="0000" w:firstRow="0" w:lastRow="0" w:firstColumn="0" w:lastColumn="0" w:noHBand="0" w:noVBand="0"/>
+              <w:tblLook w:val="04A0" w:firstRow="1" w:lastRow="0" w:firstColumn="1" w:lastColumn="0" w:noHBand="0" w:noVBand="1"/>
             </w:tblPr>
             <w:tblGrid>
-              <w:gridCol w:w="1762"/>
-              <w:gridCol w:w="7062"/>
+              <w:gridCol w:w="1380"/>
+              <w:gridCol w:w="7660"/>
             </w:tblGrid>
             <w:tr>
-              <w:tblPrEx>
-                <w:tblCellMar>
-                  <w:top w:w="0" w:type="dxa"/>
-                  <w:bottom w:w="0" w:type="dxa"/>
-                </w:tblCellMar>
-              </w:tblPrEx>
               <w:tc>
                 <w:tcPr>
                   <w:tcW w:w="0" w:type="auto"/>
+                  <w:hideMark/>
                 </w:tcPr>
                 <w:p>
                   <w:r>
@@ -4518,27 +4501,24 @@
               <w:tc>
                 <w:tcPr>
                   <w:tcW w:w="0" w:type="auto"/>
+                  <w:hideMark/>
                 </w:tcPr>
                 <w:p>
                   <w:r>
-                    <w:t>Il y aura trois pistes de bowlings de 2m de large et 9m de long</w:t>
+                    <w:t>Il y aura deux pistes de bowlings de 2m de large et 9m de long</w:t>
                   </w:r>
                 </w:p>
               </w:tc>
             </w:tr>
             <w:tr>
-              <w:tblPrEx>
-                <w:tblCellMar>
-                  <w:top w:w="0" w:type="dxa"/>
-                  <w:bottom w:w="0" w:type="dxa"/>
-                </w:tblCellMar>
-              </w:tblPrEx>
               <w:tc>
                 <w:tcPr>
                   <w:tcW w:w="0" w:type="auto"/>
+                  <w:hideMark/>
                 </w:tcPr>
                 <w:p>
                   <w:r>
+                    <w:lastRenderedPageBreak/>
                     <w:t>Boules de Bowling</w:t>
                   </w:r>
                 </w:p>
@@ -4546,10 +4526,115 @@
               <w:tc>
                 <w:tcPr>
                   <w:tcW w:w="0" w:type="auto"/>
+                  <w:hideMark/>
                 </w:tcPr>
                 <w:p>
                   <w:r>
                     <w:t>Il y aura 10 boules de bowlings de différents poids et couleurs disponibles</w:t>
+                  </w:r>
+                </w:p>
+              </w:tc>
+            </w:tr>
+            <w:tr>
+              <w:tc>
+                <w:tcPr>
+                  <w:tcW w:w="0" w:type="auto"/>
+                  <w:hideMark/>
+                </w:tcPr>
+                <w:p>
+                  <w:r>
+                    <w:t>Salle</w:t>
+                  </w:r>
+                </w:p>
+              </w:tc>
+              <w:tc>
+                <w:tcPr>
+                  <w:tcW w:w="0" w:type="auto"/>
+                  <w:hideMark/>
+                </w:tcPr>
+                <w:p>
+                  <w:r>
+                    <w:t>La salle de Bowling se situera dans la salle D03+4</w:t>
+                  </w:r>
+                </w:p>
+              </w:tc>
+            </w:tr>
+            <w:tr>
+              <w:tc>
+                <w:tcPr>
+                  <w:tcW w:w="0" w:type="auto"/>
+                  <w:hideMark/>
+                </w:tcPr>
+                <w:p>
+                  <w:r>
+                    <w:t>Comptoir</w:t>
+                  </w:r>
+                </w:p>
+              </w:tc>
+              <w:tc>
+                <w:tcPr>
+                  <w:tcW w:w="0" w:type="auto"/>
+                  <w:hideMark/>
+                </w:tcPr>
+                <w:p>
+                  <w:r>
+                    <w:t>Un comptoir sera disponible sur la droite au fond dès qu'on rentre dans la salle</w:t>
+                  </w:r>
+                </w:p>
+              </w:tc>
+            </w:tr>
+            <w:tr>
+              <w:tc>
+                <w:tcPr>
+                  <w:tcW w:w="0" w:type="auto"/>
+                  <w:hideMark/>
+                </w:tcPr>
+                <w:p>
+                  <w:r>
+                    <w:t>Espace Bowling</w:t>
+                  </w:r>
+                </w:p>
+              </w:tc>
+              <w:tc>
+                <w:tcPr>
+                  <w:tcW w:w="0" w:type="auto"/>
+                  <w:hideMark/>
+                </w:tcPr>
+                <w:p>
+                  <w:r>
+                    <w:t>Un espace bowling de 6 mètres de long avec un sol différent sera disponible avec 12 chaises pour pouvoir s'asseoir en attendant son tour</w:t>
+                  </w:r>
+                </w:p>
+              </w:tc>
+            </w:tr>
+            <w:tr>
+              <w:tc>
+                <w:tcPr>
+                  <w:tcW w:w="0" w:type="auto"/>
+                  <w:hideMark/>
+                </w:tcPr>
+                <w:p>
+                  <w:r>
+                    <w:t>Écrans</w:t>
+                  </w:r>
+                </w:p>
+              </w:tc>
+              <w:tc>
+                <w:tcPr>
+                  <w:tcW w:w="0" w:type="auto"/>
+                  <w:hideMark/>
+                </w:tcPr>
+                <w:p>
+                  <w:r>
+                    <w:t xml:space="preserve">Deux écrans seront mis à disposition </w:t>
+                  </w:r>
+                  <w:proofErr w:type="spellStart"/>
+                  <w:r>
+                    <w:t>au dessus</w:t>
+                  </w:r>
+                  <w:proofErr w:type="spellEnd"/>
+                  <w:r>
+                    <w:t xml:space="preserve"> de "l'espace bowling" pour voir le score de la partie en direct</w:t>
                   </w:r>
                 </w:p>
               </w:tc>
@@ -4565,7 +4650,7 @@
         <w:pStyle w:val="Titre3"/>
       </w:pPr>
       <w:r>
-        <w:t>Salle casiers</w:t>
+        <w:t>Home cinéma</w:t>
       </w:r>
     </w:p>
     <w:tbl>
@@ -4589,12 +4674,6 @@
         <w:gridCol w:w="9060"/>
       </w:tblGrid>
       <w:tr>
-        <w:tblPrEx>
-          <w:tblCellMar>
-            <w:top w:w="0" w:type="dxa"/>
-            <w:bottom w:w="0" w:type="dxa"/>
-          </w:tblCellMar>
-        </w:tblPrEx>
         <w:tc>
           <w:tcPr>
             <w:tcW w:w="0" w:type="auto"/>
@@ -4609,18 +4688,12 @@
             </w:r>
             <w:proofErr w:type="gramEnd"/>
             <w:r>
-              <w:t xml:space="preserve"> veux que la salle D02 soit aménagée avec des casier  Afin de pouvoir ranger mes affaires</w:t>
+              <w:t xml:space="preserve"> veux un mini cinéma dans la salle ... Afin d'enrichir ma culture cinématographique</w:t>
             </w:r>
           </w:p>
         </w:tc>
       </w:tr>
       <w:tr>
-        <w:tblPrEx>
-          <w:tblCellMar>
-            <w:top w:w="0" w:type="dxa"/>
-            <w:bottom w:w="0" w:type="dxa"/>
-          </w:tblCellMar>
-        </w:tblPrEx>
         <w:tc>
           <w:tcPr>
             <w:tcW w:w="0" w:type="auto"/>
@@ -4643,46 +4716,167 @@
           </w:p>
           <w:tbl>
             <w:tblPr>
-              <w:tblW w:w="100" w:type="auto"/>
+              <w:tblW w:w="0" w:type="auto"/>
               <w:tblCellMar>
                 <w:left w:w="10" w:type="dxa"/>
                 <w:right w:w="10" w:type="dxa"/>
               </w:tblCellMar>
-              <w:tblLook w:val="0000" w:firstRow="0" w:lastRow="0" w:firstColumn="0" w:lastColumn="0" w:noHBand="0" w:noVBand="0"/>
+              <w:tblLook w:val="04A0" w:firstRow="1" w:lastRow="0" w:firstColumn="1" w:lastColumn="0" w:noHBand="0" w:noVBand="1"/>
             </w:tblPr>
             <w:tblGrid>
-              <w:gridCol w:w="1660"/>
-              <w:gridCol w:w="7380"/>
+              <w:gridCol w:w="1207"/>
+              <w:gridCol w:w="7833"/>
             </w:tblGrid>
             <w:tr>
-              <w:tblPrEx>
-                <w:tblCellMar>
-                  <w:top w:w="0" w:type="dxa"/>
-                  <w:bottom w:w="0" w:type="dxa"/>
-                </w:tblCellMar>
-              </w:tblPrEx>
               <w:tc>
                 <w:tcPr>
                   <w:tcW w:w="0" w:type="auto"/>
+                  <w:hideMark/>
                 </w:tcPr>
                 <w:p>
                   <w:r>
-                    <w:t>Disposition casier</w:t>
+                    <w:t>1. canapé</w:t>
                   </w:r>
                 </w:p>
               </w:tc>
               <w:tc>
                 <w:tcPr>
                   <w:tcW w:w="0" w:type="auto"/>
+                  <w:hideMark/>
+                </w:tcPr>
+                <w:p>
+                  <w:r>
+                    <w:t>_*Étant donné*_il faut s'asseoir _*Lorsque*_ qu'on veut regarder un film _*Alors*_ il faut 6 canapés en rangé de 3</w:t>
+                  </w:r>
+                </w:p>
+              </w:tc>
+            </w:tr>
+            <w:tr>
+              <w:tc>
+                <w:tcPr>
+                  <w:tcW w:w="0" w:type="auto"/>
+                  <w:hideMark/>
+                </w:tcPr>
+                <w:p>
+                  <w:r>
+                    <w:t>2.  projecteur</w:t>
+                  </w:r>
+                </w:p>
+              </w:tc>
+              <w:tc>
+                <w:tcPr>
+                  <w:tcW w:w="0" w:type="auto"/>
+                  <w:hideMark/>
+                </w:tcPr>
+                <w:p>
+                  <w:r>
+                    <w:t xml:space="preserve">_*Étant donné*_ qu'il faut un support pour regarder quelque chose _*Lorsque*_ je veux regarder un </w:t>
+                  </w:r>
+                  <w:proofErr w:type="gramStart"/>
+                  <w:r>
+                    <w:t>film  _</w:t>
+                  </w:r>
+                  <w:proofErr w:type="gramEnd"/>
+                  <w:r>
+                    <w:t xml:space="preserve">*Alors*_ il faut un projecteur accroché au plafond qui projette le film sur le mur </w:t>
+                  </w:r>
+                  <w:proofErr w:type="spellStart"/>
+                  <w:r>
+                    <w:t>a</w:t>
+                  </w:r>
+                  <w:proofErr w:type="spellEnd"/>
+                  <w:r>
+                    <w:t xml:space="preserve"> gauche de la porte d'entrée (en entrant)</w:t>
+                  </w:r>
+                </w:p>
+              </w:tc>
+            </w:tr>
+            <w:tr>
+              <w:tc>
+                <w:tcPr>
+                  <w:tcW w:w="0" w:type="auto"/>
+                  <w:hideMark/>
+                </w:tcPr>
+                <w:p>
+                  <w:r>
+                    <w:t>3. table</w:t>
+                  </w:r>
+                </w:p>
+              </w:tc>
+              <w:tc>
+                <w:tcPr>
+                  <w:tcW w:w="0" w:type="auto"/>
+                  <w:hideMark/>
                 </w:tcPr>
                 <w:p>
                   <w:proofErr w:type="gramStart"/>
                   <w:r>
-                    <w:t>Des casier</w:t>
+                    <w:t>il</w:t>
                   </w:r>
                   <w:proofErr w:type="gramEnd"/>
                   <w:r>
-                    <w:t xml:space="preserve"> sont disposer tout autour de la salle avec une hauteur de 3 casier</w:t>
+                    <w:t xml:space="preserve"> y a des petites tables en bois entre les canapés.</w:t>
+                  </w:r>
+                </w:p>
+              </w:tc>
+            </w:tr>
+            <w:tr>
+              <w:tc>
+                <w:tcPr>
+                  <w:tcW w:w="0" w:type="auto"/>
+                  <w:hideMark/>
+                </w:tcPr>
+                <w:p>
+                  <w:r>
+                    <w:t>4. ordinateur</w:t>
+                  </w:r>
+                </w:p>
+              </w:tc>
+              <w:tc>
+                <w:tcPr>
+                  <w:tcW w:w="0" w:type="auto"/>
+                  <w:hideMark/>
+                </w:tcPr>
+                <w:p>
+                  <w:proofErr w:type="gramStart"/>
+                  <w:r>
+                    <w:t>contre</w:t>
+                  </w:r>
+                  <w:proofErr w:type="gramEnd"/>
+                  <w:r>
+                    <w:t xml:space="preserve"> le mur de la porte il y a un PC pour gérer films.</w:t>
+                  </w:r>
+                </w:p>
+              </w:tc>
+            </w:tr>
+            <w:tr>
+              <w:tc>
+                <w:tcPr>
+                  <w:tcW w:w="0" w:type="auto"/>
+                  <w:hideMark/>
+                </w:tcPr>
+                <w:p>
+                  <w:r>
+                    <w:t>5. hauts parleurs</w:t>
+                  </w:r>
+                </w:p>
+              </w:tc>
+              <w:tc>
+                <w:tcPr>
+                  <w:tcW w:w="0" w:type="auto"/>
+                  <w:hideMark/>
+                </w:tcPr>
+                <w:p>
+                  <w:r>
+                    <w:t xml:space="preserve">Il y a des hauts parleurs de chaque côté du mur où le film est projeter, la taille </w:t>
+                  </w:r>
+                  <w:proofErr w:type="spellStart"/>
+                  <w:r>
+                    <w:t>des</w:t>
+                  </w:r>
+                  <w:proofErr w:type="spellEnd"/>
+                  <w:r>
+                    <w:t xml:space="preserve"> ces hauts parleurs font la moitié du mur.</w:t>
                   </w:r>
                 </w:p>
               </w:tc>
@@ -4696,9 +4890,13 @@
     <w:p>
       <w:pPr>
         <w:pStyle w:val="Titre3"/>
-      </w:pPr>
-      <w:r>
-        <w:t>Douches Piscine</w:t>
+        <w:numPr>
+          <w:ilvl w:val="2"/>
+          <w:numId w:val="7"/>
+        </w:numPr>
+      </w:pPr>
+      <w:r>
+        <w:t>Vestiaire Piscine</w:t>
       </w:r>
     </w:p>
     <w:tbl>
@@ -4722,12 +4920,6 @@
         <w:gridCol w:w="9060"/>
       </w:tblGrid>
       <w:tr>
-        <w:tblPrEx>
-          <w:tblCellMar>
-            <w:top w:w="0" w:type="dxa"/>
-            <w:bottom w:w="0" w:type="dxa"/>
-          </w:tblCellMar>
-        </w:tblPrEx>
         <w:tc>
           <w:tcPr>
             <w:tcW w:w="0" w:type="auto"/>
@@ -4748,12 +4940,6 @@
         </w:tc>
       </w:tr>
       <w:tr>
-        <w:tblPrEx>
-          <w:tblCellMar>
-            <w:top w:w="0" w:type="dxa"/>
-            <w:bottom w:w="0" w:type="dxa"/>
-          </w:tblCellMar>
-        </w:tblPrEx>
         <w:tc>
           <w:tcPr>
             <w:tcW w:w="0" w:type="auto"/>
@@ -4776,27 +4962,22 @@
           </w:p>
           <w:tbl>
             <w:tblPr>
-              <w:tblW w:w="100" w:type="auto"/>
+              <w:tblW w:w="0" w:type="auto"/>
               <w:tblCellMar>
                 <w:left w:w="10" w:type="dxa"/>
                 <w:right w:w="10" w:type="dxa"/>
               </w:tblCellMar>
-              <w:tblLook w:val="0000" w:firstRow="0" w:lastRow="0" w:firstColumn="0" w:lastColumn="0" w:noHBand="0" w:noVBand="0"/>
+              <w:tblLook w:val="04A0" w:firstRow="1" w:lastRow="0" w:firstColumn="1" w:lastColumn="0" w:noHBand="0" w:noVBand="1"/>
             </w:tblPr>
             <w:tblGrid>
-              <w:gridCol w:w="1862"/>
-              <w:gridCol w:w="7178"/>
+              <w:gridCol w:w="1503"/>
+              <w:gridCol w:w="7537"/>
             </w:tblGrid>
             <w:tr>
-              <w:tblPrEx>
-                <w:tblCellMar>
-                  <w:top w:w="0" w:type="dxa"/>
-                  <w:bottom w:w="0" w:type="dxa"/>
-                </w:tblCellMar>
-              </w:tblPrEx>
               <w:tc>
                 <w:tcPr>
                   <w:tcW w:w="0" w:type="auto"/>
+                  <w:hideMark/>
                 </w:tcPr>
                 <w:p>
                   <w:r>
@@ -4807,6 +4988,7 @@
               <w:tc>
                 <w:tcPr>
                   <w:tcW w:w="0" w:type="auto"/>
+                  <w:hideMark/>
                 </w:tcPr>
                 <w:p>
                   <w:r>
@@ -4816,15 +4998,42 @@
               </w:tc>
             </w:tr>
             <w:tr>
-              <w:tblPrEx>
-                <w:tblCellMar>
-                  <w:top w:w="0" w:type="dxa"/>
-                  <w:bottom w:w="0" w:type="dxa"/>
-                </w:tblCellMar>
-              </w:tblPrEx>
               <w:tc>
                 <w:tcPr>
                   <w:tcW w:w="0" w:type="auto"/>
+                  <w:hideMark/>
+                </w:tcPr>
+                <w:p>
+                  <w:r>
+                    <w:t>Mur douche</w:t>
+                  </w:r>
+                </w:p>
+              </w:tc>
+              <w:tc>
+                <w:tcPr>
+                  <w:tcW w:w="0" w:type="auto"/>
+                  <w:hideMark/>
+                </w:tcPr>
+                <w:p>
+                  <w:r>
+                    <w:t xml:space="preserve">Sur le mur de droite 3 banc de 1m50 l'un </w:t>
+                  </w:r>
+                  <w:proofErr w:type="gramStart"/>
+                  <w:r>
+                    <w:t>a</w:t>
+                  </w:r>
+                  <w:proofErr w:type="gramEnd"/>
+                  <w:r>
+                    <w:t xml:space="preserve"> coter de l'autre</w:t>
+                  </w:r>
+                </w:p>
+              </w:tc>
+            </w:tr>
+            <w:tr>
+              <w:tc>
+                <w:tcPr>
+                  <w:tcW w:w="0" w:type="auto"/>
+                  <w:hideMark/>
                 </w:tcPr>
                 <w:p>
                   <w:r>
@@ -4835,52 +5044,28 @@
               <w:tc>
                 <w:tcPr>
                   <w:tcW w:w="0" w:type="auto"/>
+                  <w:hideMark/>
                 </w:tcPr>
                 <w:p>
                   <w:r>
-                    <w:t>Sur le mur de droite 3 banc de 1m50 collé</w:t>
+                    <w:t xml:space="preserve">3 </w:t>
+                  </w:r>
+                  <w:proofErr w:type="gramStart"/>
+                  <w:r>
+                    <w:t>banc</w:t>
+                  </w:r>
+                  <w:proofErr w:type="gramEnd"/>
+                  <w:r>
+                    <w:t xml:space="preserve"> d'1m50 l'un a coter de l'autre</w:t>
                   </w:r>
                 </w:p>
               </w:tc>
             </w:tr>
             <w:tr>
-              <w:tblPrEx>
-                <w:tblCellMar>
-                  <w:top w:w="0" w:type="dxa"/>
-                  <w:bottom w:w="0" w:type="dxa"/>
-                </w:tblCellMar>
-              </w:tblPrEx>
               <w:tc>
                 <w:tcPr>
                   <w:tcW w:w="0" w:type="auto"/>
-                </w:tcPr>
-                <w:p>
-                  <w:r>
-                    <w:t>Mur douche</w:t>
-                  </w:r>
-                </w:p>
-              </w:tc>
-              <w:tc>
-                <w:tcPr>
-                  <w:tcW w:w="0" w:type="auto"/>
-                </w:tcPr>
-                <w:p>
-                  <w:r>
-                    <w:t>Un mur entre chaque douche du sol au plafond</w:t>
-                  </w:r>
-                </w:p>
-              </w:tc>
-            </w:tr>
-            <w:tr>
-              <w:tblPrEx>
-                <w:tblCellMar>
-                  <w:top w:w="0" w:type="dxa"/>
-                  <w:bottom w:w="0" w:type="dxa"/>
-                </w:tblCellMar>
-              </w:tblPrEx>
-              <w:tc>
-                <w:tcPr>
-                  <w:tcW w:w="0" w:type="auto"/>
+                  <w:hideMark/>
                 </w:tcPr>
                 <w:p>
                   <w:r>
@@ -4891,32 +5076,20 @@
               <w:tc>
                 <w:tcPr>
                   <w:tcW w:w="0" w:type="auto"/>
+                  <w:hideMark/>
                 </w:tcPr>
                 <w:p>
                   <w:r>
-                    <w:t xml:space="preserve">Un mur entre les douches et </w:t>
-                  </w:r>
-                  <w:proofErr w:type="gramStart"/>
-                  <w:r>
-                    <w:t>les banc</w:t>
-                  </w:r>
-                  <w:proofErr w:type="gramEnd"/>
-                  <w:r>
-                    <w:t xml:space="preserve"> pour cacher les personnes qui se lavent</w:t>
+                    <w:t>Un mur entre les douches et les banc</w:t>
                   </w:r>
                 </w:p>
               </w:tc>
             </w:tr>
             <w:tr>
-              <w:tblPrEx>
-                <w:tblCellMar>
-                  <w:top w:w="0" w:type="dxa"/>
-                  <w:bottom w:w="0" w:type="dxa"/>
-                </w:tblCellMar>
-              </w:tblPrEx>
               <w:tc>
                 <w:tcPr>
                   <w:tcW w:w="0" w:type="auto"/>
+                  <w:hideMark/>
                 </w:tcPr>
                 <w:p>
                   <w:r>
@@ -4927,10 +5100,11 @@
               <w:tc>
                 <w:tcPr>
                   <w:tcW w:w="0" w:type="auto"/>
+                  <w:hideMark/>
                 </w:tcPr>
                 <w:p>
                   <w:r>
-                    <w:t xml:space="preserve">6 </w:t>
+                    <w:t xml:space="preserve">10 </w:t>
                   </w:r>
                   <w:proofErr w:type="gramStart"/>
                   <w:r>
@@ -4938,84 +5112,7 @@
                   </w:r>
                   <w:proofErr w:type="gramEnd"/>
                   <w:r>
-                    <w:t xml:space="preserve"> contre le mur coter banc entre les douches et les banc</w:t>
-                  </w:r>
-                </w:p>
-              </w:tc>
-            </w:tr>
-            <w:tr>
-              <w:tblPrEx>
-                <w:tblCellMar>
-                  <w:top w:w="0" w:type="dxa"/>
-                  <w:bottom w:w="0" w:type="dxa"/>
-                </w:tblCellMar>
-              </w:tblPrEx>
-              <w:tc>
-                <w:tcPr>
-                  <w:tcW w:w="0" w:type="auto"/>
-                </w:tcPr>
-                <w:p>
-                  <w:r>
-                    <w:t>Porte sortie</w:t>
-                  </w:r>
-                </w:p>
-              </w:tc>
-              <w:tc>
-                <w:tcPr>
-                  <w:tcW w:w="0" w:type="auto"/>
-                </w:tcPr>
-                <w:p>
-                  <w:r>
-                    <w:t xml:space="preserve">Une porte de sortie </w:t>
-                  </w:r>
-                  <w:proofErr w:type="spellStart"/>
-                  <w:r>
-                    <w:t>a</w:t>
-                  </w:r>
-                  <w:proofErr w:type="spellEnd"/>
-                  <w:r>
-                    <w:t xml:space="preserve"> droite sur le mur qui donne sur le couloir</w:t>
-                  </w:r>
-                </w:p>
-              </w:tc>
-            </w:tr>
-            <w:tr>
-              <w:tblPrEx>
-                <w:tblCellMar>
-                  <w:top w:w="0" w:type="dxa"/>
-                  <w:bottom w:w="0" w:type="dxa"/>
-                </w:tblCellMar>
-              </w:tblPrEx>
-              <w:tc>
-                <w:tcPr>
-                  <w:tcW w:w="0" w:type="auto"/>
-                </w:tcPr>
-                <w:p>
-                  <w:r>
-                    <w:t>Porte accès piscine</w:t>
-                  </w:r>
-                </w:p>
-              </w:tc>
-              <w:tc>
-                <w:tcPr>
-                  <w:tcW w:w="0" w:type="auto"/>
-                </w:tcPr>
-                <w:p>
-                  <w:proofErr w:type="gramStart"/>
-                  <w:r>
-                    <w:t>une</w:t>
-                  </w:r>
-                  <w:proofErr w:type="gramEnd"/>
-                  <w:r>
-                    <w:t xml:space="preserve"> porte dans le coin sur le mur de droite qui donnes l'accès </w:t>
-                  </w:r>
-                  <w:proofErr w:type="spellStart"/>
-                  <w:r>
-                    <w:t>a</w:t>
-                  </w:r>
-                  <w:proofErr w:type="spellEnd"/>
-                  <w:r>
-                    <w:t xml:space="preserve"> la piscine</w:t>
+                    <w:t xml:space="preserve"> de 1m de haut et 50cm de large et de profondeur contre le mur coter banc entre les douches et les banc</w:t>
                   </w:r>
                 </w:p>
               </w:tc>
@@ -5120,6 +5217,7 @@
       <w:bookmarkEnd w:id="22"/>
       <w:bookmarkEnd w:id="23"/>
       <w:r>
+        <w:lastRenderedPageBreak/>
         <w:t>Implémentations spécifiques</w:t>
       </w:r>
       <w:bookmarkEnd w:id="27"/>
@@ -5305,7 +5403,6 @@
       </w:pPr>
       <w:bookmarkStart w:id="32" w:name="_Toc128323774"/>
       <w:r>
-        <w:lastRenderedPageBreak/>
         <w:t>Installation</w:t>
       </w:r>
     </w:p>
@@ -5652,6 +5749,7 @@
       <w:bookmarkStart w:id="50" w:name="_Toc165969656"/>
       <w:bookmarkStart w:id="51" w:name="_Toc128323783"/>
       <w:r>
+        <w:lastRenderedPageBreak/>
         <w:t>Bilan personnel</w:t>
       </w:r>
       <w:bookmarkEnd w:id="50"/>
@@ -5824,7 +5922,6 @@
       </w:pPr>
       <w:bookmarkStart w:id="59" w:name="_Toc128323787"/>
       <w:r>
-        <w:lastRenderedPageBreak/>
         <w:t>Webographie</w:t>
       </w:r>
       <w:bookmarkEnd w:id="59"/>
@@ -6308,7 +6405,7 @@
               <w:noProof/>
               <w:szCs w:val="16"/>
             </w:rPr>
-            <w:t>04.09.2009 15:21</w:t>
+            <w:t>16.04.2024 15:45</w:t>
           </w:r>
           <w:r>
             <w:rPr>
@@ -6351,7 +6448,7 @@
                 <w:noProof/>
                 <w:szCs w:val="16"/>
               </w:rPr>
-              <w:t>3</w:t>
+              <w:t>7</w:t>
             </w:r>
           </w:fldSimple>
           <w:r>
@@ -6388,7 +6485,7 @@
               <w:noProof/>
               <w:szCs w:val="16"/>
             </w:rPr>
-            <w:t>26.03.2024 16:04</w:t>
+            <w:t>16.04.2024 15:45</w:t>
           </w:r>
           <w:r>
             <w:rPr>
@@ -6548,7 +6645,7 @@
               <w:noProof/>
             </w:rPr>
             <w:drawing>
-              <wp:inline distT="0" distB="0" distL="0" distR="0" wp14:anchorId="745CFA6B" wp14:editId="2DFFD06F">
+              <wp:inline distT="0" distB="0" distL="0" distR="0" wp14:anchorId="2750DD7C" wp14:editId="644DA826">
                 <wp:extent cx="1046480" cy="315680"/>
                 <wp:effectExtent l="0" t="0" r="1270" b="8255"/>
                 <wp:docPr id="2" name="Image 2" descr="Logo_entete"/>
@@ -6628,7 +6725,7 @@
         <v:path o:extrusionok="f" gradientshapeok="t" o:connecttype="rect"/>
         <o:lock v:ext="edit" aspectratio="t"/>
       </v:shapetype>
-      <v:shape id="_x0000_i1033" type="#_x0000_t75" style="width:12pt;height:12pt" o:bullet="t">
+      <v:shape id="_x0000_i1042" type="#_x0000_t75" style="width:12pt;height:12pt" o:bullet="t">
         <v:imagedata r:id="rId1" o:title="BD10263_"/>
       </v:shape>
     </w:pict>
@@ -7328,6 +7425,36 @@
   </w:num>
   <w:num w:numId="6" w16cid:durableId="459957811">
     <w:abstractNumId w:val="1"/>
+  </w:num>
+  <w:num w:numId="7" w16cid:durableId="2065785232">
+    <w:abstractNumId w:val="4"/>
+    <w:lvlOverride w:ilvl="0">
+      <w:startOverride w:val="1"/>
+    </w:lvlOverride>
+    <w:lvlOverride w:ilvl="1">
+      <w:startOverride w:val="1"/>
+    </w:lvlOverride>
+    <w:lvlOverride w:ilvl="2">
+      <w:startOverride w:val="1"/>
+    </w:lvlOverride>
+    <w:lvlOverride w:ilvl="3">
+      <w:startOverride w:val="1"/>
+    </w:lvlOverride>
+    <w:lvlOverride w:ilvl="4">
+      <w:startOverride w:val="1"/>
+    </w:lvlOverride>
+    <w:lvlOverride w:ilvl="5">
+      <w:startOverride w:val="1"/>
+    </w:lvlOverride>
+    <w:lvlOverride w:ilvl="6">
+      <w:startOverride w:val="1"/>
+    </w:lvlOverride>
+    <w:lvlOverride w:ilvl="7">
+      <w:startOverride w:val="1"/>
+    </w:lvlOverride>
+    <w:lvlOverride w:ilvl="8">
+      <w:startOverride w:val="1"/>
+    </w:lvlOverride>
   </w:num>
   <w:numIdMacAtCleanup w:val="6"/>
 </w:numbering>

</xml_diff>

<commit_message>
Fichiers pour la release S4
Modification et déplacements des fichiers
</commit_message>
<xml_diff>
--- a/Personnel/R-ESTLEBET-P_GestProj.docx
+++ b/Personnel/R-ESTLEBET-P_GestProj.docx
@@ -1819,7 +1819,7 @@
             <w:noProof/>
             <w:webHidden/>
           </w:rPr>
-          <w:t>5</w:t>
+          <w:t>8</w:t>
         </w:r>
         <w:r>
           <w:rPr>
@@ -1909,7 +1909,7 @@
             <w:noProof/>
             <w:webHidden/>
           </w:rPr>
-          <w:t>5</w:t>
+          <w:t>8</w:t>
         </w:r>
         <w:r>
           <w:rPr>
@@ -1999,7 +1999,7 @@
             <w:noProof/>
             <w:webHidden/>
           </w:rPr>
-          <w:t>6</w:t>
+          <w:t>8</w:t>
         </w:r>
         <w:r>
           <w:rPr>
@@ -2093,7 +2093,7 @@
             <w:noProof/>
             <w:webHidden/>
           </w:rPr>
-          <w:t>6</w:t>
+          <w:t>8</w:t>
         </w:r>
         <w:r>
           <w:rPr>
@@ -2183,7 +2183,7 @@
             <w:noProof/>
             <w:webHidden/>
           </w:rPr>
-          <w:t>6</w:t>
+          <w:t>8</w:t>
         </w:r>
         <w:r>
           <w:rPr>
@@ -2273,7 +2273,7 @@
             <w:noProof/>
             <w:webHidden/>
           </w:rPr>
-          <w:t>6</w:t>
+          <w:t>8</w:t>
         </w:r>
         <w:r>
           <w:rPr>
@@ -2363,7 +2363,7 @@
             <w:noProof/>
             <w:webHidden/>
           </w:rPr>
-          <w:t>6</w:t>
+          <w:t>8</w:t>
         </w:r>
         <w:r>
           <w:rPr>
@@ -2457,7 +2457,7 @@
             <w:noProof/>
             <w:webHidden/>
           </w:rPr>
-          <w:t>6</w:t>
+          <w:t>8</w:t>
         </w:r>
         <w:r>
           <w:rPr>
@@ -2547,7 +2547,7 @@
             <w:noProof/>
             <w:webHidden/>
           </w:rPr>
-          <w:t>6</w:t>
+          <w:t>8</w:t>
         </w:r>
         <w:r>
           <w:rPr>
@@ -2637,7 +2637,7 @@
             <w:noProof/>
             <w:webHidden/>
           </w:rPr>
-          <w:t>6</w:t>
+          <w:t>8</w:t>
         </w:r>
         <w:r>
           <w:rPr>
@@ -2727,7 +2727,7 @@
             <w:noProof/>
             <w:webHidden/>
           </w:rPr>
-          <w:t>6</w:t>
+          <w:t>8</w:t>
         </w:r>
         <w:r>
           <w:rPr>
@@ -2821,7 +2821,7 @@
             <w:noProof/>
             <w:webHidden/>
           </w:rPr>
-          <w:t>6</w:t>
+          <w:t>9</w:t>
         </w:r>
         <w:r>
           <w:rPr>
@@ -2911,7 +2911,7 @@
             <w:noProof/>
             <w:webHidden/>
           </w:rPr>
-          <w:t>6</w:t>
+          <w:t>9</w:t>
         </w:r>
         <w:r>
           <w:rPr>
@@ -3001,7 +3001,7 @@
             <w:noProof/>
             <w:webHidden/>
           </w:rPr>
-          <w:t>6</w:t>
+          <w:t>9</w:t>
         </w:r>
         <w:r>
           <w:rPr>
@@ -3091,7 +3091,7 @@
             <w:noProof/>
             <w:webHidden/>
           </w:rPr>
-          <w:t>7</w:t>
+          <w:t>9</w:t>
         </w:r>
         <w:r>
           <w:rPr>
@@ -3185,7 +3185,7 @@
             <w:noProof/>
             <w:webHidden/>
           </w:rPr>
-          <w:t>7</w:t>
+          <w:t>9</w:t>
         </w:r>
         <w:r>
           <w:rPr>
@@ -3275,7 +3275,7 @@
             <w:noProof/>
             <w:webHidden/>
           </w:rPr>
-          <w:t>7</w:t>
+          <w:t>9</w:t>
         </w:r>
         <w:r>
           <w:rPr>
@@ -3365,7 +3365,7 @@
             <w:noProof/>
             <w:webHidden/>
           </w:rPr>
-          <w:t>7</w:t>
+          <w:t>9</w:t>
         </w:r>
         <w:r>
           <w:rPr>
@@ -3455,7 +3455,7 @@
             <w:noProof/>
             <w:webHidden/>
           </w:rPr>
-          <w:t>7</w:t>
+          <w:t>9</w:t>
         </w:r>
         <w:r>
           <w:rPr>
@@ -3549,7 +3549,7 @@
             <w:noProof/>
             <w:webHidden/>
           </w:rPr>
-          <w:t>7</w:t>
+          <w:t>9</w:t>
         </w:r>
         <w:r>
           <w:rPr>
@@ -3675,7 +3675,6 @@
           <w:szCs w:val="24"/>
         </w:rPr>
       </w:pPr>
-      <w:proofErr w:type="spellStart"/>
       <w:r>
         <w:rPr>
           <w:b/>
@@ -3685,7 +3684,6 @@
         </w:rPr>
         <w:t>MyColoc</w:t>
       </w:r>
-      <w:proofErr w:type="spellEnd"/>
     </w:p>
     <w:p>
       <w:pPr>
@@ -3882,15 +3880,7 @@
         <w:t xml:space="preserve">… </w:t>
       </w:r>
       <w:r>
-        <w:t>Il s’agit d’identifier le(s) profil(s) de(s) utilisateur-</w:t>
-      </w:r>
-      <w:proofErr w:type="spellStart"/>
-      <w:r>
-        <w:t>trice</w:t>
-      </w:r>
-      <w:proofErr w:type="spellEnd"/>
-      <w:r>
-        <w:t>(s) type, et les conséquences que cela va avoir sur la conception (couleurs, ergonomie, utilisation, etc.)</w:t>
+        <w:t>Il s’agit d’identifier le(s) profil(s) de(s) utilisateur-trice(s) type, et les conséquences que cela va avoir sur la conception (couleurs, ergonomie, utilisation, etc.)</w:t>
       </w:r>
     </w:p>
     <w:p>
@@ -4379,13 +4369,8 @@
         </w:numPr>
       </w:pPr>
       <w:r>
-        <w:t xml:space="preserve">La date/heure de la sprint </w:t>
-      </w:r>
-      <w:proofErr w:type="spellStart"/>
-      <w:r>
-        <w:t>review</w:t>
-      </w:r>
-      <w:proofErr w:type="spellEnd"/>
+        <w:t>La date/heure de la sprint review</w:t>
+      </w:r>
     </w:p>
     <w:p>
       <w:pPr>
@@ -4422,7 +4407,7 @@
     </w:p>
     <w:tbl>
       <w:tblPr>
-        <w:tblW w:w="100" w:type="auto"/>
+        <w:tblW w:w="0" w:type="auto"/>
         <w:tblBorders>
           <w:top w:val="single" w:sz="4" w:space="0" w:color="auto"/>
           <w:left w:val="single" w:sz="4" w:space="0" w:color="auto"/>
@@ -4435,7 +4420,7 @@
           <w:left w:w="10" w:type="dxa"/>
           <w:right w:w="10" w:type="dxa"/>
         </w:tblCellMar>
-        <w:tblLook w:val="0000" w:firstRow="0" w:lastRow="0" w:firstColumn="0" w:lastColumn="0" w:noHBand="0" w:noVBand="0"/>
+        <w:tblLook w:val="04A0" w:firstRow="1" w:lastRow="0" w:firstColumn="1" w:lastColumn="0" w:noHBand="0" w:noVBand="1"/>
       </w:tblPr>
       <w:tblGrid>
         <w:gridCol w:w="9060"/>
@@ -4444,6 +4429,13 @@
         <w:tc>
           <w:tcPr>
             <w:tcW w:w="0" w:type="auto"/>
+            <w:tcBorders>
+              <w:top w:val="single" w:sz="4" w:space="0" w:color="auto"/>
+              <w:left w:val="single" w:sz="4" w:space="0" w:color="auto"/>
+              <w:bottom w:val="single" w:sz="4" w:space="0" w:color="auto"/>
+              <w:right w:val="single" w:sz="4" w:space="0" w:color="auto"/>
+            </w:tcBorders>
+            <w:hideMark/>
           </w:tcPr>
           <w:p>
             <w:r>
@@ -4456,21 +4448,20 @@
         <w:tc>
           <w:tcPr>
             <w:tcW w:w="0" w:type="auto"/>
+            <w:tcBorders>
+              <w:top w:val="single" w:sz="4" w:space="0" w:color="auto"/>
+              <w:left w:val="single" w:sz="4" w:space="0" w:color="auto"/>
+              <w:bottom w:val="single" w:sz="4" w:space="0" w:color="auto"/>
+              <w:right w:val="single" w:sz="4" w:space="0" w:color="auto"/>
+            </w:tcBorders>
+            <w:hideMark/>
           </w:tcPr>
           <w:p>
             <w:pPr>
               <w:jc w:val="center"/>
             </w:pPr>
             <w:r>
-              <w:t xml:space="preserve">Tests </w:t>
-            </w:r>
-            <w:proofErr w:type="gramStart"/>
-            <w:r>
-              <w:t>d'acceptance:</w:t>
-            </w:r>
-            <w:proofErr w:type="gramEnd"/>
-            <w:r>
-              <w:t xml:space="preserve"> </w:t>
+              <w:t xml:space="preserve">Tests d'acceptance: </w:t>
             </w:r>
           </w:p>
           <w:tbl>
@@ -4626,25 +4617,29 @@
                 </w:tcPr>
                 <w:p>
                   <w:r>
-                    <w:t xml:space="preserve">Deux écrans seront mis à disposition </w:t>
-                  </w:r>
-                  <w:proofErr w:type="spellStart"/>
-                  <w:r>
-                    <w:t>au dessus</w:t>
-                  </w:r>
-                  <w:proofErr w:type="spellEnd"/>
-                  <w:r>
-                    <w:t xml:space="preserve"> de "l'espace bowling" pour voir le score de la partie en direct</w:t>
+                    <w:t>Deux écrans seront mis à disposition au dessus de "l'espace bowling" pour voir le score de la partie en direct</w:t>
                   </w:r>
                 </w:p>
               </w:tc>
             </w:tr>
           </w:tbl>
-          <w:p/>
+          <w:p>
+            <w:pPr>
+              <w:rPr>
+                <w:rFonts w:ascii="Calibri" w:eastAsia="Calibri" w:hAnsi="Calibri" w:cs="Calibri"/>
+              </w:rPr>
+            </w:pPr>
+          </w:p>
         </w:tc>
       </w:tr>
     </w:tbl>
-    <w:p/>
+    <w:p>
+      <w:pPr>
+        <w:rPr>
+          <w:rFonts w:ascii="Calibri" w:eastAsia="Calibri" w:hAnsi="Calibri" w:cs="Calibri"/>
+        </w:rPr>
+      </w:pPr>
+    </w:p>
     <w:p>
       <w:pPr>
         <w:pStyle w:val="Titre3"/>
@@ -4655,7 +4650,7 @@
     </w:p>
     <w:tbl>
       <w:tblPr>
-        <w:tblW w:w="100" w:type="auto"/>
+        <w:tblW w:w="0" w:type="auto"/>
         <w:tblBorders>
           <w:top w:val="single" w:sz="4" w:space="0" w:color="auto"/>
           <w:left w:val="single" w:sz="4" w:space="0" w:color="auto"/>
@@ -4668,7 +4663,7 @@
           <w:left w:w="10" w:type="dxa"/>
           <w:right w:w="10" w:type="dxa"/>
         </w:tblCellMar>
-        <w:tblLook w:val="0000" w:firstRow="0" w:lastRow="0" w:firstColumn="0" w:lastColumn="0" w:noHBand="0" w:noVBand="0"/>
+        <w:tblLook w:val="04A0" w:firstRow="1" w:lastRow="0" w:firstColumn="1" w:lastColumn="0" w:noHBand="0" w:noVBand="1"/>
       </w:tblPr>
       <w:tblGrid>
         <w:gridCol w:w="9060"/>
@@ -4677,18 +4672,17 @@
         <w:tc>
           <w:tcPr>
             <w:tcW w:w="0" w:type="auto"/>
+            <w:tcBorders>
+              <w:top w:val="single" w:sz="4" w:space="0" w:color="auto"/>
+              <w:left w:val="single" w:sz="4" w:space="0" w:color="auto"/>
+              <w:bottom w:val="single" w:sz="4" w:space="0" w:color="auto"/>
+              <w:right w:val="single" w:sz="4" w:space="0" w:color="auto"/>
+            </w:tcBorders>
+            <w:hideMark/>
           </w:tcPr>
           <w:p>
             <w:r>
-              <w:t xml:space="preserve">En tant qu'utilisateur du </w:t>
-            </w:r>
-            <w:proofErr w:type="gramStart"/>
-            <w:r>
-              <w:t>bâtiment  Je</w:t>
-            </w:r>
-            <w:proofErr w:type="gramEnd"/>
-            <w:r>
-              <w:t xml:space="preserve"> veux un mini cinéma dans la salle ... Afin d'enrichir ma culture cinématographique</w:t>
+              <w:t>En tant qu'utilisateur du bâtiment  Je veux un mini cinéma dans la salle ... Afin d'enrichir ma culture cinématographique</w:t>
             </w:r>
           </w:p>
         </w:tc>
@@ -4697,21 +4691,20 @@
         <w:tc>
           <w:tcPr>
             <w:tcW w:w="0" w:type="auto"/>
+            <w:tcBorders>
+              <w:top w:val="single" w:sz="4" w:space="0" w:color="auto"/>
+              <w:left w:val="single" w:sz="4" w:space="0" w:color="auto"/>
+              <w:bottom w:val="single" w:sz="4" w:space="0" w:color="auto"/>
+              <w:right w:val="single" w:sz="4" w:space="0" w:color="auto"/>
+            </w:tcBorders>
+            <w:hideMark/>
           </w:tcPr>
           <w:p>
             <w:pPr>
               <w:jc w:val="center"/>
             </w:pPr>
             <w:r>
-              <w:t xml:space="preserve">Tests </w:t>
-            </w:r>
-            <w:proofErr w:type="gramStart"/>
-            <w:r>
-              <w:t>d'acceptance:</w:t>
-            </w:r>
-            <w:proofErr w:type="gramEnd"/>
-            <w:r>
-              <w:t xml:space="preserve"> </w:t>
+              <w:t xml:space="preserve">Tests d'acceptance: </w:t>
             </w:r>
           </w:p>
           <w:tbl>
@@ -4770,23 +4763,7 @@
                 </w:tcPr>
                 <w:p>
                   <w:r>
-                    <w:t xml:space="preserve">_*Étant donné*_ qu'il faut un support pour regarder quelque chose _*Lorsque*_ je veux regarder un </w:t>
-                  </w:r>
-                  <w:proofErr w:type="gramStart"/>
-                  <w:r>
-                    <w:t>film  _</w:t>
-                  </w:r>
-                  <w:proofErr w:type="gramEnd"/>
-                  <w:r>
-                    <w:t xml:space="preserve">*Alors*_ il faut un projecteur accroché au plafond qui projette le film sur le mur </w:t>
-                  </w:r>
-                  <w:proofErr w:type="spellStart"/>
-                  <w:r>
-                    <w:t>a</w:t>
-                  </w:r>
-                  <w:proofErr w:type="spellEnd"/>
-                  <w:r>
-                    <w:t xml:space="preserve"> gauche de la porte d'entrée (en entrant)</w:t>
+                    <w:t>_*Étant donné*_ qu'il faut un support pour regarder quelque chose _*Lorsque*_ je veux regarder un film  _*Alors*_ il faut un projecteur accroché au plafond qui projette le film sur le mur a gauche de la porte d'entrée (en entrant)</w:t>
                   </w:r>
                 </w:p>
               </w:tc>
@@ -4809,13 +4786,8 @@
                   <w:hideMark/>
                 </w:tcPr>
                 <w:p>
-                  <w:proofErr w:type="gramStart"/>
-                  <w:r>
-                    <w:t>il</w:t>
-                  </w:r>
-                  <w:proofErr w:type="gramEnd"/>
-                  <w:r>
-                    <w:t xml:space="preserve"> y a des petites tables en bois entre les canapés.</w:t>
+                  <w:r>
+                    <w:t>il y a des petites tables en bois entre les canapés.</w:t>
                   </w:r>
                 </w:p>
               </w:tc>
@@ -4838,13 +4810,8 @@
                   <w:hideMark/>
                 </w:tcPr>
                 <w:p>
-                  <w:proofErr w:type="gramStart"/>
-                  <w:r>
-                    <w:t>contre</w:t>
-                  </w:r>
-                  <w:proofErr w:type="gramEnd"/>
-                  <w:r>
-                    <w:t xml:space="preserve"> le mur de la porte il y a un PC pour gérer films.</w:t>
+                  <w:r>
+                    <w:t>contre le mur de la porte il y a un PC pour gérer films.</w:t>
                   </w:r>
                 </w:p>
               </w:tc>
@@ -4868,40 +4835,40 @@
                 </w:tcPr>
                 <w:p>
                   <w:r>
-                    <w:t xml:space="preserve">Il y a des hauts parleurs de chaque côté du mur où le film est projeter, la taille </w:t>
-                  </w:r>
-                  <w:proofErr w:type="spellStart"/>
-                  <w:r>
-                    <w:t>des</w:t>
-                  </w:r>
-                  <w:proofErr w:type="spellEnd"/>
-                  <w:r>
-                    <w:t xml:space="preserve"> ces hauts parleurs font la moitié du mur.</w:t>
+                    <w:t>Il y a des hauts parleurs de chaque côté du mur où le film est projeter, la taille des ces hauts parleurs font la moitié du mur.</w:t>
                   </w:r>
                 </w:p>
               </w:tc>
             </w:tr>
           </w:tbl>
-          <w:p/>
+          <w:p>
+            <w:pPr>
+              <w:rPr>
+                <w:rFonts w:ascii="Calibri" w:eastAsia="Calibri" w:hAnsi="Calibri" w:cs="Calibri"/>
+              </w:rPr>
+            </w:pPr>
+          </w:p>
         </w:tc>
       </w:tr>
     </w:tbl>
-    <w:p/>
+    <w:p>
+      <w:pPr>
+        <w:rPr>
+          <w:rFonts w:ascii="Calibri" w:eastAsia="Calibri" w:hAnsi="Calibri" w:cs="Calibri"/>
+        </w:rPr>
+      </w:pPr>
+    </w:p>
     <w:p>
       <w:pPr>
         <w:pStyle w:val="Titre3"/>
-        <w:numPr>
-          <w:ilvl w:val="2"/>
-          <w:numId w:val="7"/>
-        </w:numPr>
-      </w:pPr>
-      <w:r>
-        <w:t>Vestiaire Piscine</w:t>
+      </w:pPr>
+      <w:r>
+        <w:t>Terrain de Foot "City"</w:t>
       </w:r>
     </w:p>
     <w:tbl>
       <w:tblPr>
-        <w:tblW w:w="100" w:type="auto"/>
+        <w:tblW w:w="0" w:type="auto"/>
         <w:tblBorders>
           <w:top w:val="single" w:sz="4" w:space="0" w:color="auto"/>
           <w:left w:val="single" w:sz="4" w:space="0" w:color="auto"/>
@@ -4914,7 +4881,7 @@
           <w:left w:w="10" w:type="dxa"/>
           <w:right w:w="10" w:type="dxa"/>
         </w:tblCellMar>
-        <w:tblLook w:val="0000" w:firstRow="0" w:lastRow="0" w:firstColumn="0" w:lastColumn="0" w:noHBand="0" w:noVBand="0"/>
+        <w:tblLook w:val="04A0" w:firstRow="1" w:lastRow="0" w:firstColumn="1" w:lastColumn="0" w:noHBand="0" w:noVBand="1"/>
       </w:tblPr>
       <w:tblGrid>
         <w:gridCol w:w="9060"/>
@@ -4923,18 +4890,17 @@
         <w:tc>
           <w:tcPr>
             <w:tcW w:w="0" w:type="auto"/>
+            <w:tcBorders>
+              <w:top w:val="single" w:sz="4" w:space="0" w:color="auto"/>
+              <w:left w:val="single" w:sz="4" w:space="0" w:color="auto"/>
+              <w:bottom w:val="single" w:sz="4" w:space="0" w:color="auto"/>
+              <w:right w:val="single" w:sz="4" w:space="0" w:color="auto"/>
+            </w:tcBorders>
+            <w:hideMark/>
           </w:tcPr>
           <w:p>
             <w:r>
-              <w:t xml:space="preserve">En tant qu'utilisateur de la </w:t>
-            </w:r>
-            <w:proofErr w:type="gramStart"/>
-            <w:r>
-              <w:t>piscine  Je</w:t>
-            </w:r>
-            <w:proofErr w:type="gramEnd"/>
-            <w:r>
-              <w:t xml:space="preserve"> veux un vestiaire douche Pour pouvoir me changer et me doucher après piscine</w:t>
+              <w:t>En tant qu'utilisateur du bâtiment Je veux avoir un terrain de Foot "City" sur le toit Afin de pouvoir me dépenser et de me défouler</w:t>
             </w:r>
           </w:p>
         </w:tc>
@@ -4943,21 +4909,20 @@
         <w:tc>
           <w:tcPr>
             <w:tcW w:w="0" w:type="auto"/>
+            <w:tcBorders>
+              <w:top w:val="single" w:sz="4" w:space="0" w:color="auto"/>
+              <w:left w:val="single" w:sz="4" w:space="0" w:color="auto"/>
+              <w:bottom w:val="single" w:sz="4" w:space="0" w:color="auto"/>
+              <w:right w:val="single" w:sz="4" w:space="0" w:color="auto"/>
+            </w:tcBorders>
+            <w:hideMark/>
           </w:tcPr>
           <w:p>
             <w:pPr>
               <w:jc w:val="center"/>
             </w:pPr>
             <w:r>
-              <w:t xml:space="preserve">Tests </w:t>
-            </w:r>
-            <w:proofErr w:type="gramStart"/>
-            <w:r>
-              <w:t>d'acceptance:</w:t>
-            </w:r>
-            <w:proofErr w:type="gramEnd"/>
-            <w:r>
-              <w:t xml:space="preserve"> </w:t>
+              <w:t xml:space="preserve">Tests d'acceptance: </w:t>
             </w:r>
           </w:p>
           <w:tbl>
@@ -4970,8 +4935,8 @@
               <w:tblLook w:val="04A0" w:firstRow="1" w:lastRow="0" w:firstColumn="1" w:lastColumn="0" w:noHBand="0" w:noVBand="1"/>
             </w:tblPr>
             <w:tblGrid>
-              <w:gridCol w:w="1503"/>
-              <w:gridCol w:w="7537"/>
+              <w:gridCol w:w="1395"/>
+              <w:gridCol w:w="7645"/>
             </w:tblGrid>
             <w:tr>
               <w:tc>
@@ -4981,18 +4946,18 @@
                 </w:tcPr>
                 <w:p>
                   <w:r>
-                    <w:t>Casier</w:t>
-                  </w:r>
-                </w:p>
-              </w:tc>
-              <w:tc>
-                <w:tcPr>
-                  <w:tcW w:w="0" w:type="auto"/>
-                  <w:hideMark/>
-                </w:tcPr>
-                <w:p>
-                  <w:r>
-                    <w:t>Sur le mur de gauche 4 douches espacé d'1 m</w:t>
+                    <w:t>Emplacement</w:t>
+                  </w:r>
+                </w:p>
+              </w:tc>
+              <w:tc>
+                <w:tcPr>
+                  <w:tcW w:w="0" w:type="auto"/>
+                  <w:hideMark/>
+                </w:tcPr>
+                <w:p>
+                  <w:r>
+                    <w:t>Le City sera sur le toit</w:t>
                   </w:r>
                 </w:p>
               </w:tc>
@@ -5005,26 +4970,18 @@
                 </w:tcPr>
                 <w:p>
                   <w:r>
-                    <w:t>Mur douche</w:t>
-                  </w:r>
-                </w:p>
-              </w:tc>
-              <w:tc>
-                <w:tcPr>
-                  <w:tcW w:w="0" w:type="auto"/>
-                  <w:hideMark/>
-                </w:tcPr>
-                <w:p>
-                  <w:r>
-                    <w:t xml:space="preserve">Sur le mur de droite 3 banc de 1m50 l'un </w:t>
-                  </w:r>
-                  <w:proofErr w:type="gramStart"/>
-                  <w:r>
-                    <w:t>a</w:t>
-                  </w:r>
-                  <w:proofErr w:type="gramEnd"/>
-                  <w:r>
-                    <w:t xml:space="preserve"> coter de l'autre</w:t>
+                    <w:t>Zone neutre</w:t>
+                  </w:r>
+                </w:p>
+              </w:tc>
+              <w:tc>
+                <w:tcPr>
+                  <w:tcW w:w="0" w:type="auto"/>
+                  <w:hideMark/>
+                </w:tcPr>
+                <w:p>
+                  <w:r>
+                    <w:t>Une zone neutre de 8m de large en dehors du terrain sera présente partant du coté avec l'escalier d'entrée</w:t>
                   </w:r>
                 </w:p>
               </w:tc>
@@ -5037,26 +4994,18 @@
                 </w:tcPr>
                 <w:p>
                   <w:r>
-                    <w:t>Banc</w:t>
-                  </w:r>
-                </w:p>
-              </w:tc>
-              <w:tc>
-                <w:tcPr>
-                  <w:tcW w:w="0" w:type="auto"/>
-                  <w:hideMark/>
-                </w:tcPr>
-                <w:p>
-                  <w:r>
-                    <w:t xml:space="preserve">3 </w:t>
-                  </w:r>
-                  <w:proofErr w:type="gramStart"/>
-                  <w:r>
-                    <w:t>banc</w:t>
-                  </w:r>
-                  <w:proofErr w:type="gramEnd"/>
-                  <w:r>
-                    <w:t xml:space="preserve"> d'1m50 l'un a coter de l'autre</w:t>
+                    <w:t>Matériel</w:t>
+                  </w:r>
+                </w:p>
+              </w:tc>
+              <w:tc>
+                <w:tcPr>
+                  <w:tcW w:w="0" w:type="auto"/>
+                  <w:hideMark/>
+                </w:tcPr>
+                <w:p>
+                  <w:r>
+                    <w:t>5 ballons de foot ainsi qu'une pompe pour les gonfler sont mis à disposition dans la zone matériel</w:t>
                   </w:r>
                 </w:p>
               </w:tc>
@@ -5069,18 +5018,18 @@
                 </w:tcPr>
                 <w:p>
                   <w:r>
-                    <w:t>Mur douche / Banc</w:t>
-                  </w:r>
-                </w:p>
-              </w:tc>
-              <w:tc>
-                <w:tcPr>
-                  <w:tcW w:w="0" w:type="auto"/>
-                  <w:hideMark/>
-                </w:tcPr>
-                <w:p>
-                  <w:r>
-                    <w:t>Un mur entre les douches et les banc</w:t>
+                    <w:t>Entrée au toit</w:t>
+                  </w:r>
+                </w:p>
+              </w:tc>
+              <w:tc>
+                <w:tcPr>
+                  <w:tcW w:w="0" w:type="auto"/>
+                  <w:hideMark/>
+                </w:tcPr>
+                <w:p>
+                  <w:r>
+                    <w:t>L'entrée au toit se fera dans la zone neutre</w:t>
                   </w:r>
                 </w:p>
               </w:tc>
@@ -5093,32 +5042,2113 @@
                 </w:tcPr>
                 <w:p>
                   <w:r>
-                    <w:t>Casier</w:t>
-                  </w:r>
-                </w:p>
-              </w:tc>
-              <w:tc>
-                <w:tcPr>
-                  <w:tcW w:w="0" w:type="auto"/>
-                  <w:hideMark/>
-                </w:tcPr>
-                <w:p>
-                  <w:r>
-                    <w:t xml:space="preserve">10 </w:t>
-                  </w:r>
-                  <w:proofErr w:type="gramStart"/>
-                  <w:r>
-                    <w:t>casier</w:t>
-                  </w:r>
-                  <w:proofErr w:type="gramEnd"/>
-                  <w:r>
-                    <w:t xml:space="preserve"> de 1m de haut et 50cm de large et de profondeur contre le mur coter banc entre les douches et les banc</w:t>
+                    <w:t>Zone matériel</w:t>
+                  </w:r>
+                </w:p>
+              </w:tc>
+              <w:tc>
+                <w:tcPr>
+                  <w:tcW w:w="0" w:type="auto"/>
+                  <w:hideMark/>
+                </w:tcPr>
+                <w:p>
+                  <w:r>
+                    <w:t>Une zone matériel sera disponible de l'autre coté du toit (celui sans escalier d'entrée), l'accès peut se faire depuis le but à l'aide de portes, ou tout simplement en faisant le tour</w:t>
+                  </w:r>
+                </w:p>
+              </w:tc>
+            </w:tr>
+            <w:tr>
+              <w:tc>
+                <w:tcPr>
+                  <w:tcW w:w="0" w:type="auto"/>
+                  <w:hideMark/>
+                </w:tcPr>
+                <w:p>
+                  <w:r>
+                    <w:t>Taille terrain</w:t>
+                  </w:r>
+                </w:p>
+              </w:tc>
+              <w:tc>
+                <w:tcPr>
+                  <w:tcW w:w="0" w:type="auto"/>
+                  <w:hideMark/>
+                </w:tcPr>
+                <w:p>
+                  <w:r>
+                    <w:t>Le terrain fera 16mètres de long pour 20mètres de large</w:t>
+                  </w:r>
+                </w:p>
+              </w:tc>
+            </w:tr>
+            <w:tr>
+              <w:tc>
+                <w:tcPr>
+                  <w:tcW w:w="0" w:type="auto"/>
+                  <w:hideMark/>
+                </w:tcPr>
+                <w:p>
+                  <w:r>
+                    <w:t>Sol du terrain</w:t>
+                  </w:r>
+                </w:p>
+              </w:tc>
+              <w:tc>
+                <w:tcPr>
+                  <w:tcW w:w="0" w:type="auto"/>
+                  <w:hideMark/>
+                </w:tcPr>
+                <w:p>
+                  <w:r>
+                    <w:t>Le sol du terrain sera en gazon synthétique</w:t>
+                  </w:r>
+                </w:p>
+              </w:tc>
+            </w:tr>
+            <w:tr>
+              <w:tc>
+                <w:tcPr>
+                  <w:tcW w:w="0" w:type="auto"/>
+                  <w:hideMark/>
+                </w:tcPr>
+                <w:p>
+                  <w:r>
+                    <w:t>Buts</w:t>
+                  </w:r>
+                </w:p>
+              </w:tc>
+              <w:tc>
+                <w:tcPr>
+                  <w:tcW w:w="0" w:type="auto"/>
+                  <w:hideMark/>
+                </w:tcPr>
+                <w:p>
+                  <w:r>
+                    <w:t>Les buts feront 3mètres de haut pour 4mètres de large</w:t>
+                  </w:r>
+                </w:p>
+              </w:tc>
+            </w:tr>
+            <w:tr>
+              <w:tc>
+                <w:tcPr>
+                  <w:tcW w:w="0" w:type="auto"/>
+                  <w:hideMark/>
+                </w:tcPr>
+                <w:p>
+                  <w:r>
+                    <w:t>Barrières</w:t>
+                  </w:r>
+                </w:p>
+              </w:tc>
+              <w:tc>
+                <w:tcPr>
+                  <w:tcW w:w="0" w:type="auto"/>
+                  <w:hideMark/>
+                </w:tcPr>
+                <w:p>
+                  <w:r>
+                    <w:t>Les barrières accompagnées d'un filet seront tout autour du terrain. Les barrières font 1,5m de haut</w:t>
+                  </w:r>
+                </w:p>
+              </w:tc>
+            </w:tr>
+            <w:tr>
+              <w:tc>
+                <w:tcPr>
+                  <w:tcW w:w="0" w:type="auto"/>
+                  <w:hideMark/>
+                </w:tcPr>
+                <w:p>
+                  <w:r>
+                    <w:t>Barrières toit</w:t>
+                  </w:r>
+                </w:p>
+              </w:tc>
+              <w:tc>
+                <w:tcPr>
+                  <w:tcW w:w="0" w:type="auto"/>
+                  <w:hideMark/>
+                </w:tcPr>
+                <w:p>
+                  <w:r>
+                    <w:t>Les barrières font 1,25m de haut et se trouvent tout autour du toit</w:t>
+                  </w:r>
+                </w:p>
+              </w:tc>
+            </w:tr>
+            <w:tr>
+              <w:tc>
+                <w:tcPr>
+                  <w:tcW w:w="0" w:type="auto"/>
+                  <w:hideMark/>
+                </w:tcPr>
+                <w:p>
+                  <w:r>
+                    <w:t>Filets</w:t>
+                  </w:r>
+                </w:p>
+              </w:tc>
+              <w:tc>
+                <w:tcPr>
+                  <w:tcW w:w="0" w:type="auto"/>
+                  <w:hideMark/>
+                </w:tcPr>
+                <w:p>
+                  <w:r>
+                    <w:t>Des filets seront attachés à partir des barrières et des buts. Afin de rattraper d'éventuels ballons mal tirés.  Les filets feront 6 mètres à partir du sol</w:t>
                   </w:r>
                 </w:p>
               </w:tc>
             </w:tr>
           </w:tbl>
-          <w:p/>
+          <w:p>
+            <w:pPr>
+              <w:rPr>
+                <w:rFonts w:ascii="Calibri" w:eastAsia="Calibri" w:hAnsi="Calibri" w:cs="Calibri"/>
+              </w:rPr>
+            </w:pPr>
+          </w:p>
+        </w:tc>
+      </w:tr>
+    </w:tbl>
+    <w:p>
+      <w:pPr>
+        <w:rPr>
+          <w:rFonts w:ascii="Calibri" w:eastAsia="Calibri" w:hAnsi="Calibri" w:cs="Calibri"/>
+        </w:rPr>
+      </w:pPr>
+    </w:p>
+    <w:p>
+      <w:pPr>
+        <w:pStyle w:val="Titre3"/>
+      </w:pPr>
+      <w:r>
+        <w:t>Parking deux roues</w:t>
+      </w:r>
+    </w:p>
+    <w:tbl>
+      <w:tblPr>
+        <w:tblW w:w="0" w:type="auto"/>
+        <w:tblBorders>
+          <w:top w:val="single" w:sz="4" w:space="0" w:color="auto"/>
+          <w:left w:val="single" w:sz="4" w:space="0" w:color="auto"/>
+          <w:bottom w:val="single" w:sz="4" w:space="0" w:color="auto"/>
+          <w:right w:val="single" w:sz="4" w:space="0" w:color="auto"/>
+          <w:insideH w:val="single" w:sz="4" w:space="0" w:color="auto"/>
+          <w:insideV w:val="single" w:sz="4" w:space="0" w:color="auto"/>
+        </w:tblBorders>
+        <w:tblCellMar>
+          <w:left w:w="10" w:type="dxa"/>
+          <w:right w:w="10" w:type="dxa"/>
+        </w:tblCellMar>
+        <w:tblLook w:val="04A0" w:firstRow="1" w:lastRow="0" w:firstColumn="1" w:lastColumn="0" w:noHBand="0" w:noVBand="1"/>
+      </w:tblPr>
+      <w:tblGrid>
+        <w:gridCol w:w="9060"/>
+      </w:tblGrid>
+      <w:tr>
+        <w:tc>
+          <w:tcPr>
+            <w:tcW w:w="0" w:type="auto"/>
+            <w:tcBorders>
+              <w:top w:val="single" w:sz="4" w:space="0" w:color="auto"/>
+              <w:left w:val="single" w:sz="4" w:space="0" w:color="auto"/>
+              <w:bottom w:val="single" w:sz="4" w:space="0" w:color="auto"/>
+              <w:right w:val="single" w:sz="4" w:space="0" w:color="auto"/>
+            </w:tcBorders>
+            <w:hideMark/>
+          </w:tcPr>
+          <w:p>
+            <w:r>
+              <w:t>En tant que qu'utilisateur du bâtiment Je veux un parking deux roue afin de pouvoir venir avec mon véhicule deux roue</w:t>
+            </w:r>
+          </w:p>
+        </w:tc>
+      </w:tr>
+      <w:tr>
+        <w:tc>
+          <w:tcPr>
+            <w:tcW w:w="0" w:type="auto"/>
+            <w:tcBorders>
+              <w:top w:val="single" w:sz="4" w:space="0" w:color="auto"/>
+              <w:left w:val="single" w:sz="4" w:space="0" w:color="auto"/>
+              <w:bottom w:val="single" w:sz="4" w:space="0" w:color="auto"/>
+              <w:right w:val="single" w:sz="4" w:space="0" w:color="auto"/>
+            </w:tcBorders>
+            <w:hideMark/>
+          </w:tcPr>
+          <w:p>
+            <w:pPr>
+              <w:jc w:val="center"/>
+            </w:pPr>
+            <w:r>
+              <w:t xml:space="preserve">Tests d'acceptance: </w:t>
+            </w:r>
+          </w:p>
+          <w:tbl>
+            <w:tblPr>
+              <w:tblW w:w="0" w:type="auto"/>
+              <w:tblCellMar>
+                <w:left w:w="10" w:type="dxa"/>
+                <w:right w:w="10" w:type="dxa"/>
+              </w:tblCellMar>
+              <w:tblLook w:val="04A0" w:firstRow="1" w:lastRow="0" w:firstColumn="1" w:lastColumn="0" w:noHBand="0" w:noVBand="1"/>
+            </w:tblPr>
+            <w:tblGrid>
+              <w:gridCol w:w="2181"/>
+              <w:gridCol w:w="4628"/>
+            </w:tblGrid>
+            <w:tr>
+              <w:tc>
+                <w:tcPr>
+                  <w:tcW w:w="0" w:type="auto"/>
+                  <w:hideMark/>
+                </w:tcPr>
+                <w:p>
+                  <w:r>
+                    <w:t>Porte garage</w:t>
+                  </w:r>
+                </w:p>
+              </w:tc>
+              <w:tc>
+                <w:tcPr>
+                  <w:tcW w:w="0" w:type="auto"/>
+                  <w:hideMark/>
+                </w:tcPr>
+                <w:p>
+                  <w:r>
+                    <w:t>un porte de 2m de large a 1m du mur de droite</w:t>
+                  </w:r>
+                </w:p>
+              </w:tc>
+            </w:tr>
+            <w:tr>
+              <w:tc>
+                <w:tcPr>
+                  <w:tcW w:w="0" w:type="auto"/>
+                  <w:hideMark/>
+                </w:tcPr>
+                <w:p>
+                  <w:r>
+                    <w:t>Place vélo</w:t>
+                  </w:r>
+                </w:p>
+              </w:tc>
+              <w:tc>
+                <w:tcPr>
+                  <w:tcW w:w="0" w:type="auto"/>
+                  <w:hideMark/>
+                </w:tcPr>
+                <w:p>
+                  <w:r>
+                    <w:t>un rail a vélo tout le long du mur de l'entrée</w:t>
+                  </w:r>
+                </w:p>
+              </w:tc>
+            </w:tr>
+            <w:tr>
+              <w:tc>
+                <w:tcPr>
+                  <w:tcW w:w="0" w:type="auto"/>
+                  <w:hideMark/>
+                </w:tcPr>
+                <w:p>
+                  <w:r>
+                    <w:lastRenderedPageBreak/>
+                    <w:t>Emplacement parking</w:t>
+                  </w:r>
+                </w:p>
+              </w:tc>
+              <w:tc>
+                <w:tcPr>
+                  <w:tcW w:w="0" w:type="auto"/>
+                  <w:hideMark/>
+                </w:tcPr>
+                <w:p>
+                  <w:r>
+                    <w:t>Le parking ce trouve en D08</w:t>
+                  </w:r>
+                </w:p>
+              </w:tc>
+            </w:tr>
+          </w:tbl>
+          <w:p>
+            <w:pPr>
+              <w:rPr>
+                <w:rFonts w:ascii="Calibri" w:eastAsia="Calibri" w:hAnsi="Calibri" w:cs="Calibri"/>
+              </w:rPr>
+            </w:pPr>
+          </w:p>
+        </w:tc>
+      </w:tr>
+    </w:tbl>
+    <w:p>
+      <w:pPr>
+        <w:rPr>
+          <w:rFonts w:ascii="Calibri" w:eastAsia="Calibri" w:hAnsi="Calibri" w:cs="Calibri"/>
+        </w:rPr>
+      </w:pPr>
+    </w:p>
+    <w:p>
+      <w:pPr>
+        <w:pStyle w:val="Titre3"/>
+      </w:pPr>
+      <w:r>
+        <w:t>Salle casiers</w:t>
+      </w:r>
+    </w:p>
+    <w:tbl>
+      <w:tblPr>
+        <w:tblW w:w="0" w:type="auto"/>
+        <w:tblBorders>
+          <w:top w:val="single" w:sz="4" w:space="0" w:color="auto"/>
+          <w:left w:val="single" w:sz="4" w:space="0" w:color="auto"/>
+          <w:bottom w:val="single" w:sz="4" w:space="0" w:color="auto"/>
+          <w:right w:val="single" w:sz="4" w:space="0" w:color="auto"/>
+          <w:insideH w:val="single" w:sz="4" w:space="0" w:color="auto"/>
+          <w:insideV w:val="single" w:sz="4" w:space="0" w:color="auto"/>
+        </w:tblBorders>
+        <w:tblCellMar>
+          <w:left w:w="10" w:type="dxa"/>
+          <w:right w:w="10" w:type="dxa"/>
+        </w:tblCellMar>
+        <w:tblLook w:val="04A0" w:firstRow="1" w:lastRow="0" w:firstColumn="1" w:lastColumn="0" w:noHBand="0" w:noVBand="1"/>
+      </w:tblPr>
+      <w:tblGrid>
+        <w:gridCol w:w="9060"/>
+      </w:tblGrid>
+      <w:tr>
+        <w:tc>
+          <w:tcPr>
+            <w:tcW w:w="0" w:type="auto"/>
+            <w:tcBorders>
+              <w:top w:val="single" w:sz="4" w:space="0" w:color="auto"/>
+              <w:left w:val="single" w:sz="4" w:space="0" w:color="auto"/>
+              <w:bottom w:val="single" w:sz="4" w:space="0" w:color="auto"/>
+              <w:right w:val="single" w:sz="4" w:space="0" w:color="auto"/>
+            </w:tcBorders>
+            <w:hideMark/>
+          </w:tcPr>
+          <w:p>
+            <w:r>
+              <w:t>En tant qu'utilisateur du bâtiment  Je veux que la salle D02 soit aménagée avec des casier  Afin de pouvoir ranger mes affaires</w:t>
+            </w:r>
+          </w:p>
+        </w:tc>
+      </w:tr>
+      <w:tr>
+        <w:tc>
+          <w:tcPr>
+            <w:tcW w:w="0" w:type="auto"/>
+            <w:tcBorders>
+              <w:top w:val="single" w:sz="4" w:space="0" w:color="auto"/>
+              <w:left w:val="single" w:sz="4" w:space="0" w:color="auto"/>
+              <w:bottom w:val="single" w:sz="4" w:space="0" w:color="auto"/>
+              <w:right w:val="single" w:sz="4" w:space="0" w:color="auto"/>
+            </w:tcBorders>
+            <w:hideMark/>
+          </w:tcPr>
+          <w:p>
+            <w:pPr>
+              <w:jc w:val="center"/>
+            </w:pPr>
+            <w:r>
+              <w:t xml:space="preserve">Tests d'acceptance: </w:t>
+            </w:r>
+          </w:p>
+          <w:tbl>
+            <w:tblPr>
+              <w:tblW w:w="0" w:type="auto"/>
+              <w:tblCellMar>
+                <w:left w:w="10" w:type="dxa"/>
+                <w:right w:w="10" w:type="dxa"/>
+              </w:tblCellMar>
+              <w:tblLook w:val="04A0" w:firstRow="1" w:lastRow="0" w:firstColumn="1" w:lastColumn="0" w:noHBand="0" w:noVBand="1"/>
+            </w:tblPr>
+            <w:tblGrid>
+              <w:gridCol w:w="1796"/>
+              <w:gridCol w:w="7244"/>
+            </w:tblGrid>
+            <w:tr>
+              <w:tc>
+                <w:tcPr>
+                  <w:tcW w:w="0" w:type="auto"/>
+                  <w:hideMark/>
+                </w:tcPr>
+                <w:p>
+                  <w:r>
+                    <w:t>Disposition casier</w:t>
+                  </w:r>
+                </w:p>
+              </w:tc>
+              <w:tc>
+                <w:tcPr>
+                  <w:tcW w:w="0" w:type="auto"/>
+                  <w:hideMark/>
+                </w:tcPr>
+                <w:p>
+                  <w:r>
+                    <w:t>Des casier sont disposer tout autour de la salle avec une hauteur de 3 casier</w:t>
+                  </w:r>
+                </w:p>
+              </w:tc>
+            </w:tr>
+            <w:tr>
+              <w:tc>
+                <w:tcPr>
+                  <w:tcW w:w="0" w:type="auto"/>
+                  <w:hideMark/>
+                </w:tcPr>
+                <w:p>
+                  <w:r>
+                    <w:t>Emplacement salle</w:t>
+                  </w:r>
+                </w:p>
+              </w:tc>
+              <w:tc>
+                <w:tcPr>
+                  <w:tcW w:w="0" w:type="auto"/>
+                  <w:hideMark/>
+                </w:tcPr>
+                <w:p>
+                  <w:r>
+                    <w:t>La salle se trouve en D02</w:t>
+                  </w:r>
+                </w:p>
+              </w:tc>
+            </w:tr>
+            <w:tr>
+              <w:tc>
+                <w:tcPr>
+                  <w:tcW w:w="0" w:type="auto"/>
+                  <w:hideMark/>
+                </w:tcPr>
+                <w:p>
+                  <w:r>
+                    <w:t>Casier</w:t>
+                  </w:r>
+                </w:p>
+              </w:tc>
+              <w:tc>
+                <w:tcPr>
+                  <w:tcW w:w="0" w:type="auto"/>
+                  <w:hideMark/>
+                </w:tcPr>
+                <w:p>
+                  <w:r>
+                    <w:t>Les casier sont superposé par 2 et situer sur tout le tour de la salle sauf le mur de l'entrée</w:t>
+                  </w:r>
+                </w:p>
+              </w:tc>
+            </w:tr>
+            <w:tr>
+              <w:tc>
+                <w:tcPr>
+                  <w:tcW w:w="0" w:type="auto"/>
+                  <w:hideMark/>
+                </w:tcPr>
+                <w:p>
+                  <w:r>
+                    <w:t>Porte d'entrée</w:t>
+                  </w:r>
+                </w:p>
+              </w:tc>
+              <w:tc>
+                <w:tcPr>
+                  <w:tcW w:w="0" w:type="auto"/>
+                  <w:hideMark/>
+                </w:tcPr>
+                <w:p>
+                  <w:r>
+                    <w:t>Une porte d'entrée est située au milieu du mur</w:t>
+                  </w:r>
+                </w:p>
+              </w:tc>
+            </w:tr>
+            <w:tr>
+              <w:tc>
+                <w:tcPr>
+                  <w:tcW w:w="0" w:type="auto"/>
+                  <w:hideMark/>
+                </w:tcPr>
+                <w:p>
+                  <w:r>
+                    <w:t>Spot lumière</w:t>
+                  </w:r>
+                </w:p>
+              </w:tc>
+              <w:tc>
+                <w:tcPr>
+                  <w:tcW w:w="0" w:type="auto"/>
+                  <w:hideMark/>
+                </w:tcPr>
+                <w:p>
+                  <w:r>
+                    <w:t>Un spot en bande de 4m au milieu du plafond</w:t>
+                  </w:r>
+                </w:p>
+              </w:tc>
+            </w:tr>
+          </w:tbl>
+          <w:p>
+            <w:pPr>
+              <w:rPr>
+                <w:rFonts w:ascii="Calibri" w:eastAsia="Calibri" w:hAnsi="Calibri" w:cs="Calibri"/>
+              </w:rPr>
+            </w:pPr>
+          </w:p>
+        </w:tc>
+      </w:tr>
+    </w:tbl>
+    <w:p>
+      <w:pPr>
+        <w:rPr>
+          <w:rFonts w:ascii="Calibri" w:eastAsia="Calibri" w:hAnsi="Calibri" w:cs="Calibri"/>
+        </w:rPr>
+      </w:pPr>
+    </w:p>
+    <w:p>
+      <w:pPr>
+        <w:pStyle w:val="Titre3"/>
+      </w:pPr>
+      <w:r>
+        <w:t>Couloirs</w:t>
+      </w:r>
+    </w:p>
+    <w:tbl>
+      <w:tblPr>
+        <w:tblW w:w="0" w:type="auto"/>
+        <w:tblBorders>
+          <w:top w:val="single" w:sz="4" w:space="0" w:color="auto"/>
+          <w:left w:val="single" w:sz="4" w:space="0" w:color="auto"/>
+          <w:bottom w:val="single" w:sz="4" w:space="0" w:color="auto"/>
+          <w:right w:val="single" w:sz="4" w:space="0" w:color="auto"/>
+          <w:insideH w:val="single" w:sz="4" w:space="0" w:color="auto"/>
+          <w:insideV w:val="single" w:sz="4" w:space="0" w:color="auto"/>
+        </w:tblBorders>
+        <w:tblCellMar>
+          <w:left w:w="10" w:type="dxa"/>
+          <w:right w:w="10" w:type="dxa"/>
+        </w:tblCellMar>
+        <w:tblLook w:val="04A0" w:firstRow="1" w:lastRow="0" w:firstColumn="1" w:lastColumn="0" w:noHBand="0" w:noVBand="1"/>
+      </w:tblPr>
+      <w:tblGrid>
+        <w:gridCol w:w="9060"/>
+      </w:tblGrid>
+      <w:tr>
+        <w:tc>
+          <w:tcPr>
+            <w:tcW w:w="0" w:type="auto"/>
+            <w:tcBorders>
+              <w:top w:val="single" w:sz="4" w:space="0" w:color="auto"/>
+              <w:left w:val="single" w:sz="4" w:space="0" w:color="auto"/>
+              <w:bottom w:val="single" w:sz="4" w:space="0" w:color="auto"/>
+              <w:right w:val="single" w:sz="4" w:space="0" w:color="auto"/>
+            </w:tcBorders>
+            <w:hideMark/>
+          </w:tcPr>
+          <w:p>
+            <w:r>
+              <w:t>En tant qu'élève Je veux des couloirs bien aménagé</w:t>
+            </w:r>
+          </w:p>
+        </w:tc>
+      </w:tr>
+      <w:tr>
+        <w:tc>
+          <w:tcPr>
+            <w:tcW w:w="0" w:type="auto"/>
+            <w:tcBorders>
+              <w:top w:val="single" w:sz="4" w:space="0" w:color="auto"/>
+              <w:left w:val="single" w:sz="4" w:space="0" w:color="auto"/>
+              <w:bottom w:val="single" w:sz="4" w:space="0" w:color="auto"/>
+              <w:right w:val="single" w:sz="4" w:space="0" w:color="auto"/>
+            </w:tcBorders>
+            <w:hideMark/>
+          </w:tcPr>
+          <w:p>
+            <w:pPr>
+              <w:jc w:val="center"/>
+            </w:pPr>
+            <w:r>
+              <w:t xml:space="preserve">Tests d'acceptance: </w:t>
+            </w:r>
+          </w:p>
+          <w:tbl>
+            <w:tblPr>
+              <w:tblW w:w="0" w:type="auto"/>
+              <w:tblCellMar>
+                <w:left w:w="10" w:type="dxa"/>
+                <w:right w:w="10" w:type="dxa"/>
+              </w:tblCellMar>
+              <w:tblLook w:val="04A0" w:firstRow="1" w:lastRow="0" w:firstColumn="1" w:lastColumn="0" w:noHBand="0" w:noVBand="1"/>
+            </w:tblPr>
+            <w:tblGrid>
+              <w:gridCol w:w="731"/>
+              <w:gridCol w:w="8309"/>
+            </w:tblGrid>
+            <w:tr>
+              <w:tc>
+                <w:tcPr>
+                  <w:tcW w:w="0" w:type="auto"/>
+                  <w:hideMark/>
+                </w:tcPr>
+                <w:p>
+                  <w:r>
+                    <w:t>sol</w:t>
+                  </w:r>
+                </w:p>
+              </w:tc>
+              <w:tc>
+                <w:tcPr>
+                  <w:tcW w:w="0" w:type="auto"/>
+                  <w:hideMark/>
+                </w:tcPr>
+                <w:p>
+                  <w:r>
+                    <w:t>le sol est de couleur bleu</w:t>
+                  </w:r>
+                </w:p>
+              </w:tc>
+            </w:tr>
+            <w:tr>
+              <w:tc>
+                <w:tcPr>
+                  <w:tcW w:w="0" w:type="auto"/>
+                  <w:hideMark/>
+                </w:tcPr>
+                <w:p>
+                  <w:r>
+                    <w:t>tables</w:t>
+                  </w:r>
+                </w:p>
+              </w:tc>
+              <w:tc>
+                <w:tcPr>
+                  <w:tcW w:w="0" w:type="auto"/>
+                  <w:hideMark/>
+                </w:tcPr>
+                <w:p>
+                  <w:r>
+                    <w:t>il y a une table a chaque extrémités de chaque couloirs. a chaque table il y a 4 chaises.</w:t>
+                  </w:r>
+                </w:p>
+              </w:tc>
+            </w:tr>
+            <w:tr>
+              <w:tc>
+                <w:tcPr>
+                  <w:tcW w:w="0" w:type="auto"/>
+                  <w:hideMark/>
+                </w:tcPr>
+                <w:p>
+                  <w:r>
+                    <w:t>banc</w:t>
+                  </w:r>
+                </w:p>
+              </w:tc>
+              <w:tc>
+                <w:tcPr>
+                  <w:tcW w:w="0" w:type="auto"/>
+                  <w:hideMark/>
+                </w:tcPr>
+                <w:p>
+                  <w:r>
+                    <w:t>il y a 2 bancs dans chaque couloirs. ils sont de chaque côté du couloir. les bancs sont en bois blanc.</w:t>
+                  </w:r>
+                </w:p>
+              </w:tc>
+            </w:tr>
+            <w:tr>
+              <w:tc>
+                <w:tcPr>
+                  <w:tcW w:w="0" w:type="auto"/>
+                  <w:hideMark/>
+                </w:tcPr>
+                <w:p>
+                  <w:r>
+                    <w:t>plantes</w:t>
+                  </w:r>
+                </w:p>
+              </w:tc>
+              <w:tc>
+                <w:tcPr>
+                  <w:tcW w:w="0" w:type="auto"/>
+                  <w:hideMark/>
+                </w:tcPr>
+                <w:p>
+                  <w:r>
+                    <w:t>il y a des 6 plantes de type grasses de taille moyenne par couloirs. il y a deux plantes qui entourent chaque bancs. il y a une plante qui est près de chaque tables.</w:t>
+                  </w:r>
+                </w:p>
+              </w:tc>
+            </w:tr>
+          </w:tbl>
+          <w:p>
+            <w:pPr>
+              <w:rPr>
+                <w:rFonts w:ascii="Calibri" w:eastAsia="Calibri" w:hAnsi="Calibri" w:cs="Calibri"/>
+              </w:rPr>
+            </w:pPr>
+          </w:p>
+        </w:tc>
+      </w:tr>
+    </w:tbl>
+    <w:p>
+      <w:pPr>
+        <w:rPr>
+          <w:rFonts w:ascii="Calibri" w:eastAsia="Calibri" w:hAnsi="Calibri" w:cs="Calibri"/>
+        </w:rPr>
+      </w:pPr>
+    </w:p>
+    <w:p>
+      <w:pPr>
+        <w:pStyle w:val="Titre3"/>
+      </w:pPr>
+      <w:r>
+        <w:t>Vestiaire Piscine</w:t>
+      </w:r>
+    </w:p>
+    <w:tbl>
+      <w:tblPr>
+        <w:tblW w:w="0" w:type="auto"/>
+        <w:tblBorders>
+          <w:top w:val="single" w:sz="4" w:space="0" w:color="auto"/>
+          <w:left w:val="single" w:sz="4" w:space="0" w:color="auto"/>
+          <w:bottom w:val="single" w:sz="4" w:space="0" w:color="auto"/>
+          <w:right w:val="single" w:sz="4" w:space="0" w:color="auto"/>
+          <w:insideH w:val="single" w:sz="4" w:space="0" w:color="auto"/>
+          <w:insideV w:val="single" w:sz="4" w:space="0" w:color="auto"/>
+        </w:tblBorders>
+        <w:tblCellMar>
+          <w:left w:w="10" w:type="dxa"/>
+          <w:right w:w="10" w:type="dxa"/>
+        </w:tblCellMar>
+        <w:tblLook w:val="04A0" w:firstRow="1" w:lastRow="0" w:firstColumn="1" w:lastColumn="0" w:noHBand="0" w:noVBand="1"/>
+      </w:tblPr>
+      <w:tblGrid>
+        <w:gridCol w:w="9060"/>
+      </w:tblGrid>
+      <w:tr>
+        <w:tc>
+          <w:tcPr>
+            <w:tcW w:w="0" w:type="auto"/>
+            <w:tcBorders>
+              <w:top w:val="single" w:sz="4" w:space="0" w:color="auto"/>
+              <w:left w:val="single" w:sz="4" w:space="0" w:color="auto"/>
+              <w:bottom w:val="single" w:sz="4" w:space="0" w:color="auto"/>
+              <w:right w:val="single" w:sz="4" w:space="0" w:color="auto"/>
+            </w:tcBorders>
+            <w:hideMark/>
+          </w:tcPr>
+          <w:p>
+            <w:r>
+              <w:t>En tant qu'utilisateur de la piscine  Je veux un vestiaire douche Pour pouvoir me changer et me doucher après piscine</w:t>
+            </w:r>
+          </w:p>
+        </w:tc>
+      </w:tr>
+      <w:tr>
+        <w:tc>
+          <w:tcPr>
+            <w:tcW w:w="0" w:type="auto"/>
+            <w:tcBorders>
+              <w:top w:val="single" w:sz="4" w:space="0" w:color="auto"/>
+              <w:left w:val="single" w:sz="4" w:space="0" w:color="auto"/>
+              <w:bottom w:val="single" w:sz="4" w:space="0" w:color="auto"/>
+              <w:right w:val="single" w:sz="4" w:space="0" w:color="auto"/>
+            </w:tcBorders>
+            <w:hideMark/>
+          </w:tcPr>
+          <w:p>
+            <w:pPr>
+              <w:jc w:val="center"/>
+            </w:pPr>
+            <w:r>
+              <w:t xml:space="preserve">Tests d'acceptance: </w:t>
+            </w:r>
+          </w:p>
+          <w:tbl>
+            <w:tblPr>
+              <w:tblW w:w="0" w:type="auto"/>
+              <w:tblCellMar>
+                <w:left w:w="10" w:type="dxa"/>
+                <w:right w:w="10" w:type="dxa"/>
+              </w:tblCellMar>
+              <w:tblLook w:val="04A0" w:firstRow="1" w:lastRow="0" w:firstColumn="1" w:lastColumn="0" w:noHBand="0" w:noVBand="1"/>
+            </w:tblPr>
+            <w:tblGrid>
+              <w:gridCol w:w="1506"/>
+              <w:gridCol w:w="7534"/>
+            </w:tblGrid>
+            <w:tr>
+              <w:tc>
+                <w:tcPr>
+                  <w:tcW w:w="0" w:type="auto"/>
+                  <w:hideMark/>
+                </w:tcPr>
+                <w:p>
+                  <w:r>
+                    <w:t>Casier</w:t>
+                  </w:r>
+                </w:p>
+              </w:tc>
+              <w:tc>
+                <w:tcPr>
+                  <w:tcW w:w="0" w:type="auto"/>
+                  <w:hideMark/>
+                </w:tcPr>
+                <w:p>
+                  <w:r>
+                    <w:t>Sur le mur de gauche 4 douches espacé d'1 m</w:t>
+                  </w:r>
+                </w:p>
+              </w:tc>
+            </w:tr>
+            <w:tr>
+              <w:tc>
+                <w:tcPr>
+                  <w:tcW w:w="0" w:type="auto"/>
+                  <w:hideMark/>
+                </w:tcPr>
+                <w:p>
+                  <w:r>
+                    <w:t>Mur douche</w:t>
+                  </w:r>
+                </w:p>
+              </w:tc>
+              <w:tc>
+                <w:tcPr>
+                  <w:tcW w:w="0" w:type="auto"/>
+                  <w:hideMark/>
+                </w:tcPr>
+                <w:p>
+                  <w:r>
+                    <w:t>Sur le mur de droite 3 banc de 1m50 l'un a coter de l'autre</w:t>
+                  </w:r>
+                </w:p>
+              </w:tc>
+            </w:tr>
+            <w:tr>
+              <w:tc>
+                <w:tcPr>
+                  <w:tcW w:w="0" w:type="auto"/>
+                  <w:hideMark/>
+                </w:tcPr>
+                <w:p>
+                  <w:r>
+                    <w:t>Banc</w:t>
+                  </w:r>
+                </w:p>
+              </w:tc>
+              <w:tc>
+                <w:tcPr>
+                  <w:tcW w:w="0" w:type="auto"/>
+                  <w:hideMark/>
+                </w:tcPr>
+                <w:p>
+                  <w:r>
+                    <w:t>3 banc d'1m50 l'un a coter de l'autre</w:t>
+                  </w:r>
+                </w:p>
+              </w:tc>
+            </w:tr>
+            <w:tr>
+              <w:tc>
+                <w:tcPr>
+                  <w:tcW w:w="0" w:type="auto"/>
+                  <w:hideMark/>
+                </w:tcPr>
+                <w:p>
+                  <w:r>
+                    <w:t>Mur douche / Banc</w:t>
+                  </w:r>
+                </w:p>
+              </w:tc>
+              <w:tc>
+                <w:tcPr>
+                  <w:tcW w:w="0" w:type="auto"/>
+                  <w:hideMark/>
+                </w:tcPr>
+                <w:p>
+                  <w:r>
+                    <w:t>Un mur entre les douches et les banc</w:t>
+                  </w:r>
+                </w:p>
+              </w:tc>
+            </w:tr>
+            <w:tr>
+              <w:tc>
+                <w:tcPr>
+                  <w:tcW w:w="0" w:type="auto"/>
+                  <w:hideMark/>
+                </w:tcPr>
+                <w:p>
+                  <w:r>
+                    <w:t>Casier</w:t>
+                  </w:r>
+                </w:p>
+              </w:tc>
+              <w:tc>
+                <w:tcPr>
+                  <w:tcW w:w="0" w:type="auto"/>
+                  <w:hideMark/>
+                </w:tcPr>
+                <w:p>
+                  <w:r>
+                    <w:t>10 casier de 1m de haut et 50cm de large et de profondeur contre le mur coter banc entre les douches et les banc</w:t>
+                  </w:r>
+                </w:p>
+              </w:tc>
+            </w:tr>
+            <w:tr>
+              <w:tc>
+                <w:tcPr>
+                  <w:tcW w:w="0" w:type="auto"/>
+                  <w:hideMark/>
+                </w:tcPr>
+                <w:p>
+                  <w:r>
+                    <w:t>Porte sortie</w:t>
+                  </w:r>
+                </w:p>
+              </w:tc>
+              <w:tc>
+                <w:tcPr>
+                  <w:tcW w:w="0" w:type="auto"/>
+                  <w:hideMark/>
+                </w:tcPr>
+                <w:p>
+                  <w:r>
+                    <w:t>Une porte de sortie a droite sur le mur qui donne sur le couloir</w:t>
+                  </w:r>
+                </w:p>
+              </w:tc>
+            </w:tr>
+            <w:tr>
+              <w:tc>
+                <w:tcPr>
+                  <w:tcW w:w="0" w:type="auto"/>
+                  <w:hideMark/>
+                </w:tcPr>
+                <w:p>
+                  <w:r>
+                    <w:t>Porte accès piscine</w:t>
+                  </w:r>
+                </w:p>
+              </w:tc>
+              <w:tc>
+                <w:tcPr>
+                  <w:tcW w:w="0" w:type="auto"/>
+                  <w:hideMark/>
+                </w:tcPr>
+                <w:p>
+                  <w:r>
+                    <w:t>une porte dans le coin sur le mur de droite qui donnes l'accès a la piscine</w:t>
+                  </w:r>
+                </w:p>
+              </w:tc>
+            </w:tr>
+            <w:tr>
+              <w:tc>
+                <w:tcPr>
+                  <w:tcW w:w="0" w:type="auto"/>
+                  <w:hideMark/>
+                </w:tcPr>
+                <w:p>
+                  <w:r>
+                    <w:t>Lumière</w:t>
+                  </w:r>
+                </w:p>
+              </w:tc>
+              <w:tc>
+                <w:tcPr>
+                  <w:tcW w:w="0" w:type="auto"/>
+                  <w:hideMark/>
+                </w:tcPr>
+                <w:p>
+                  <w:r>
+                    <w:t>3 spot au plafond espacé de 2m coter banc</w:t>
+                  </w:r>
+                </w:p>
+              </w:tc>
+            </w:tr>
+            <w:tr>
+              <w:tc>
+                <w:tcPr>
+                  <w:tcW w:w="0" w:type="auto"/>
+                  <w:hideMark/>
+                </w:tcPr>
+                <w:p>
+                  <w:r>
+                    <w:t>Salle</w:t>
+                  </w:r>
+                </w:p>
+              </w:tc>
+              <w:tc>
+                <w:tcPr>
+                  <w:tcW w:w="0" w:type="auto"/>
+                  <w:hideMark/>
+                </w:tcPr>
+                <w:p>
+                  <w:r>
+                    <w:t>Les vestiaires se trouve en D05</w:t>
+                  </w:r>
+                </w:p>
+              </w:tc>
+            </w:tr>
+          </w:tbl>
+          <w:p>
+            <w:pPr>
+              <w:rPr>
+                <w:rFonts w:ascii="Calibri" w:eastAsia="Calibri" w:hAnsi="Calibri" w:cs="Calibri"/>
+              </w:rPr>
+            </w:pPr>
+          </w:p>
+        </w:tc>
+      </w:tr>
+    </w:tbl>
+    <w:p>
+      <w:pPr>
+        <w:rPr>
+          <w:rFonts w:ascii="Calibri" w:eastAsia="Calibri" w:hAnsi="Calibri" w:cs="Calibri"/>
+        </w:rPr>
+      </w:pPr>
+    </w:p>
+    <w:p>
+      <w:pPr>
+        <w:pStyle w:val="Titre3"/>
+      </w:pPr>
+      <w:r>
+        <w:t>Espace Pic-Nic</w:t>
+      </w:r>
+    </w:p>
+    <w:tbl>
+      <w:tblPr>
+        <w:tblW w:w="0" w:type="auto"/>
+        <w:tblBorders>
+          <w:top w:val="single" w:sz="4" w:space="0" w:color="auto"/>
+          <w:left w:val="single" w:sz="4" w:space="0" w:color="auto"/>
+          <w:bottom w:val="single" w:sz="4" w:space="0" w:color="auto"/>
+          <w:right w:val="single" w:sz="4" w:space="0" w:color="auto"/>
+          <w:insideH w:val="single" w:sz="4" w:space="0" w:color="auto"/>
+          <w:insideV w:val="single" w:sz="4" w:space="0" w:color="auto"/>
+        </w:tblBorders>
+        <w:tblCellMar>
+          <w:left w:w="10" w:type="dxa"/>
+          <w:right w:w="10" w:type="dxa"/>
+        </w:tblCellMar>
+        <w:tblLook w:val="04A0" w:firstRow="1" w:lastRow="0" w:firstColumn="1" w:lastColumn="0" w:noHBand="0" w:noVBand="1"/>
+      </w:tblPr>
+      <w:tblGrid>
+        <w:gridCol w:w="9060"/>
+      </w:tblGrid>
+      <w:tr>
+        <w:tc>
+          <w:tcPr>
+            <w:tcW w:w="0" w:type="auto"/>
+            <w:tcBorders>
+              <w:top w:val="single" w:sz="4" w:space="0" w:color="auto"/>
+              <w:left w:val="single" w:sz="4" w:space="0" w:color="auto"/>
+              <w:bottom w:val="single" w:sz="4" w:space="0" w:color="auto"/>
+              <w:right w:val="single" w:sz="4" w:space="0" w:color="auto"/>
+            </w:tcBorders>
+            <w:hideMark/>
+          </w:tcPr>
+          <w:p>
+            <w:r>
+              <w:t>En tant qu'étudiant  Je veux un espace Pic-Nic pour avoir un espace où manger</w:t>
+            </w:r>
+          </w:p>
+        </w:tc>
+      </w:tr>
+      <w:tr>
+        <w:tc>
+          <w:tcPr>
+            <w:tcW w:w="0" w:type="auto"/>
+            <w:tcBorders>
+              <w:top w:val="single" w:sz="4" w:space="0" w:color="auto"/>
+              <w:left w:val="single" w:sz="4" w:space="0" w:color="auto"/>
+              <w:bottom w:val="single" w:sz="4" w:space="0" w:color="auto"/>
+              <w:right w:val="single" w:sz="4" w:space="0" w:color="auto"/>
+            </w:tcBorders>
+            <w:hideMark/>
+          </w:tcPr>
+          <w:p>
+            <w:pPr>
+              <w:jc w:val="center"/>
+            </w:pPr>
+            <w:r>
+              <w:t xml:space="preserve">Tests d'acceptance: </w:t>
+            </w:r>
+          </w:p>
+          <w:tbl>
+            <w:tblPr>
+              <w:tblW w:w="0" w:type="auto"/>
+              <w:tblCellMar>
+                <w:left w:w="10" w:type="dxa"/>
+                <w:right w:w="10" w:type="dxa"/>
+              </w:tblCellMar>
+              <w:tblLook w:val="04A0" w:firstRow="1" w:lastRow="0" w:firstColumn="1" w:lastColumn="0" w:noHBand="0" w:noVBand="1"/>
+            </w:tblPr>
+            <w:tblGrid>
+              <w:gridCol w:w="1112"/>
+              <w:gridCol w:w="7928"/>
+            </w:tblGrid>
+            <w:tr>
+              <w:tc>
+                <w:tcPr>
+                  <w:tcW w:w="0" w:type="auto"/>
+                  <w:hideMark/>
+                </w:tcPr>
+                <w:p>
+                  <w:r>
+                    <w:t>table</w:t>
+                  </w:r>
+                </w:p>
+              </w:tc>
+              <w:tc>
+                <w:tcPr>
+                  <w:tcW w:w="0" w:type="auto"/>
+                  <w:hideMark/>
+                </w:tcPr>
+                <w:p>
+                  <w:r>
+                    <w:t>il y a 5 tables a Pic-Nic avec 5 chaises par table. une tables est rectangulaire et en bois.</w:t>
+                  </w:r>
+                </w:p>
+              </w:tc>
+            </w:tr>
+            <w:tr>
+              <w:tc>
+                <w:tcPr>
+                  <w:tcW w:w="0" w:type="auto"/>
+                  <w:hideMark/>
+                </w:tcPr>
+                <w:p>
+                  <w:r>
+                    <w:t>micro-onde</w:t>
+                  </w:r>
+                </w:p>
+              </w:tc>
+              <w:tc>
+                <w:tcPr>
+                  <w:tcW w:w="0" w:type="auto"/>
+                  <w:hideMark/>
+                </w:tcPr>
+                <w:p>
+                  <w:r>
+                    <w:t>il y a 4 micro-ondes posé sur un meuble avec dedans des verres</w:t>
+                  </w:r>
+                </w:p>
+              </w:tc>
+            </w:tr>
+          </w:tbl>
+          <w:p>
+            <w:pPr>
+              <w:rPr>
+                <w:rFonts w:ascii="Calibri" w:eastAsia="Calibri" w:hAnsi="Calibri" w:cs="Calibri"/>
+              </w:rPr>
+            </w:pPr>
+          </w:p>
+        </w:tc>
+      </w:tr>
+    </w:tbl>
+    <w:p>
+      <w:pPr>
+        <w:rPr>
+          <w:rFonts w:ascii="Calibri" w:eastAsia="Calibri" w:hAnsi="Calibri" w:cs="Calibri"/>
+        </w:rPr>
+      </w:pPr>
+    </w:p>
+    <w:p>
+      <w:pPr>
+        <w:pStyle w:val="Titre3"/>
+      </w:pPr>
+      <w:r>
+        <w:t>toilettes hommes</w:t>
+      </w:r>
+    </w:p>
+    <w:tbl>
+      <w:tblPr>
+        <w:tblW w:w="0" w:type="auto"/>
+        <w:tblBorders>
+          <w:top w:val="single" w:sz="4" w:space="0" w:color="auto"/>
+          <w:left w:val="single" w:sz="4" w:space="0" w:color="auto"/>
+          <w:bottom w:val="single" w:sz="4" w:space="0" w:color="auto"/>
+          <w:right w:val="single" w:sz="4" w:space="0" w:color="auto"/>
+          <w:insideH w:val="single" w:sz="4" w:space="0" w:color="auto"/>
+          <w:insideV w:val="single" w:sz="4" w:space="0" w:color="auto"/>
+        </w:tblBorders>
+        <w:tblCellMar>
+          <w:left w:w="10" w:type="dxa"/>
+          <w:right w:w="10" w:type="dxa"/>
+        </w:tblCellMar>
+        <w:tblLook w:val="04A0" w:firstRow="1" w:lastRow="0" w:firstColumn="1" w:lastColumn="0" w:noHBand="0" w:noVBand="1"/>
+      </w:tblPr>
+      <w:tblGrid>
+        <w:gridCol w:w="9060"/>
+      </w:tblGrid>
+      <w:tr>
+        <w:tc>
+          <w:tcPr>
+            <w:tcW w:w="0" w:type="auto"/>
+            <w:tcBorders>
+              <w:top w:val="single" w:sz="4" w:space="0" w:color="auto"/>
+              <w:left w:val="single" w:sz="4" w:space="0" w:color="auto"/>
+              <w:bottom w:val="single" w:sz="4" w:space="0" w:color="auto"/>
+              <w:right w:val="single" w:sz="4" w:space="0" w:color="auto"/>
+            </w:tcBorders>
+            <w:hideMark/>
+          </w:tcPr>
+          <w:p>
+            <w:r>
+              <w:t>En tant qu'utilisateur du bâtiment   Je veux des toilettes Afin de faire mes besoins</w:t>
+            </w:r>
+          </w:p>
+        </w:tc>
+      </w:tr>
+      <w:tr>
+        <w:tc>
+          <w:tcPr>
+            <w:tcW w:w="0" w:type="auto"/>
+            <w:tcBorders>
+              <w:top w:val="single" w:sz="4" w:space="0" w:color="auto"/>
+              <w:left w:val="single" w:sz="4" w:space="0" w:color="auto"/>
+              <w:bottom w:val="single" w:sz="4" w:space="0" w:color="auto"/>
+              <w:right w:val="single" w:sz="4" w:space="0" w:color="auto"/>
+            </w:tcBorders>
+            <w:hideMark/>
+          </w:tcPr>
+          <w:p>
+            <w:pPr>
+              <w:jc w:val="center"/>
+            </w:pPr>
+            <w:r>
+              <w:t xml:space="preserve">Tests d'acceptance: </w:t>
+            </w:r>
+          </w:p>
+          <w:tbl>
+            <w:tblPr>
+              <w:tblW w:w="0" w:type="auto"/>
+              <w:tblCellMar>
+                <w:left w:w="10" w:type="dxa"/>
+                <w:right w:w="10" w:type="dxa"/>
+              </w:tblCellMar>
+              <w:tblLook w:val="04A0" w:firstRow="1" w:lastRow="0" w:firstColumn="1" w:lastColumn="0" w:noHBand="0" w:noVBand="1"/>
+            </w:tblPr>
+            <w:tblGrid>
+              <w:gridCol w:w="1467"/>
+              <w:gridCol w:w="7573"/>
+            </w:tblGrid>
+            <w:tr>
+              <w:tc>
+                <w:tcPr>
+                  <w:tcW w:w="0" w:type="auto"/>
+                  <w:hideMark/>
+                </w:tcPr>
+                <w:p>
+                  <w:r>
+                    <w:t>lavabo</w:t>
+                  </w:r>
+                </w:p>
+              </w:tc>
+              <w:tc>
+                <w:tcPr>
+                  <w:tcW w:w="0" w:type="auto"/>
+                  <w:hideMark/>
+                </w:tcPr>
+                <w:p>
+                  <w:r>
+                    <w:t>chaque lavabo a ses propres toilettes</w:t>
+                  </w:r>
+                </w:p>
+              </w:tc>
+            </w:tr>
+            <w:tr>
+              <w:tc>
+                <w:tcPr>
+                  <w:tcW w:w="0" w:type="auto"/>
+                  <w:hideMark/>
+                </w:tcPr>
+                <w:p>
+                  <w:r>
+                    <w:t>lieu</w:t>
+                  </w:r>
+                </w:p>
+              </w:tc>
+              <w:tc>
+                <w:tcPr>
+                  <w:tcW w:w="0" w:type="auto"/>
+                  <w:hideMark/>
+                </w:tcPr>
+                <w:p>
+                  <w:r>
+                    <w:t>les toilettes sont dans les salles D17 et D15</w:t>
+                  </w:r>
+                </w:p>
+              </w:tc>
+            </w:tr>
+            <w:tr>
+              <w:tc>
+                <w:tcPr>
+                  <w:tcW w:w="0" w:type="auto"/>
+                  <w:hideMark/>
+                </w:tcPr>
+                <w:p>
+                  <w:r>
+                    <w:t>nombre</w:t>
+                  </w:r>
+                </w:p>
+              </w:tc>
+              <w:tc>
+                <w:tcPr>
+                  <w:tcW w:w="0" w:type="auto"/>
+                  <w:hideMark/>
+                </w:tcPr>
+                <w:p>
+                  <w:r>
+                    <w:t>il y a 3 cabines de toilettes par salles</w:t>
+                  </w:r>
+                </w:p>
+              </w:tc>
+            </w:tr>
+            <w:tr>
+              <w:tc>
+                <w:tcPr>
+                  <w:tcW w:w="0" w:type="auto"/>
+                  <w:hideMark/>
+                </w:tcPr>
+                <w:p>
+                  <w:r>
+                    <w:t>cabines</w:t>
+                  </w:r>
+                </w:p>
+              </w:tc>
+              <w:tc>
+                <w:tcPr>
+                  <w:tcW w:w="0" w:type="auto"/>
+                  <w:hideMark/>
+                </w:tcPr>
+                <w:p>
+                  <w:r>
+                    <w:t>dans chaque cabine il y a du papier toilette avec des rouleaux en plus  ensuite il y a aussi une brosse a toilette. a coté du lavabo il y a du savon.</w:t>
+                  </w:r>
+                </w:p>
+              </w:tc>
+            </w:tr>
+            <w:tr>
+              <w:tc>
+                <w:tcPr>
+                  <w:tcW w:w="0" w:type="auto"/>
+                  <w:hideMark/>
+                </w:tcPr>
+                <w:p>
+                  <w:r>
+                    <w:t>type de toilette</w:t>
+                  </w:r>
+                </w:p>
+              </w:tc>
+              <w:tc>
+                <w:tcPr>
+                  <w:tcW w:w="0" w:type="auto"/>
+                  <w:hideMark/>
+                </w:tcPr>
+                <w:p>
+                  <w:r>
+                    <w:t>la D15 est réservé pour les hommes et la D17 est réservé pour les femmes.</w:t>
+                  </w:r>
+                </w:p>
+              </w:tc>
+            </w:tr>
+            <w:tr>
+              <w:tc>
+                <w:tcPr>
+                  <w:tcW w:w="0" w:type="auto"/>
+                  <w:hideMark/>
+                </w:tcPr>
+                <w:p>
+                  <w:r>
+                    <w:t>emplacement</w:t>
+                  </w:r>
+                </w:p>
+              </w:tc>
+              <w:tc>
+                <w:tcPr>
+                  <w:tcW w:w="0" w:type="auto"/>
+                  <w:hideMark/>
+                </w:tcPr>
+                <w:p>
+                  <w:r>
+                    <w:t>les cabines de toilettes sont a gauche de la porte</w:t>
+                  </w:r>
+                </w:p>
+              </w:tc>
+            </w:tr>
+            <w:tr>
+              <w:tc>
+                <w:tcPr>
+                  <w:tcW w:w="0" w:type="auto"/>
+                  <w:hideMark/>
+                </w:tcPr>
+                <w:p>
+                  <w:r>
+                    <w:t>entrée</w:t>
+                  </w:r>
+                </w:p>
+              </w:tc>
+              <w:tc>
+                <w:tcPr>
+                  <w:tcW w:w="0" w:type="auto"/>
+                  <w:hideMark/>
+                </w:tcPr>
+                <w:p>
+                  <w:r>
+                    <w:t>un panneau sur la porte d'entrée dit que seul les hommes sont autorisés a entrer.</w:t>
+                  </w:r>
+                </w:p>
+              </w:tc>
+            </w:tr>
+          </w:tbl>
+          <w:p>
+            <w:pPr>
+              <w:rPr>
+                <w:rFonts w:ascii="Calibri" w:eastAsia="Calibri" w:hAnsi="Calibri" w:cs="Calibri"/>
+              </w:rPr>
+            </w:pPr>
+          </w:p>
+        </w:tc>
+      </w:tr>
+    </w:tbl>
+    <w:p>
+      <w:pPr>
+        <w:rPr>
+          <w:rFonts w:ascii="Calibri" w:eastAsia="Calibri" w:hAnsi="Calibri" w:cs="Calibri"/>
+        </w:rPr>
+      </w:pPr>
+    </w:p>
+    <w:p>
+      <w:pPr>
+        <w:pStyle w:val="Titre3"/>
+      </w:pPr>
+      <w:r>
+        <w:t>Panneau solaire</w:t>
+      </w:r>
+    </w:p>
+    <w:tbl>
+      <w:tblPr>
+        <w:tblW w:w="0" w:type="auto"/>
+        <w:tblBorders>
+          <w:top w:val="single" w:sz="4" w:space="0" w:color="auto"/>
+          <w:left w:val="single" w:sz="4" w:space="0" w:color="auto"/>
+          <w:bottom w:val="single" w:sz="4" w:space="0" w:color="auto"/>
+          <w:right w:val="single" w:sz="4" w:space="0" w:color="auto"/>
+          <w:insideH w:val="single" w:sz="4" w:space="0" w:color="auto"/>
+          <w:insideV w:val="single" w:sz="4" w:space="0" w:color="auto"/>
+        </w:tblBorders>
+        <w:tblCellMar>
+          <w:left w:w="10" w:type="dxa"/>
+          <w:right w:w="10" w:type="dxa"/>
+        </w:tblCellMar>
+        <w:tblLook w:val="04A0" w:firstRow="1" w:lastRow="0" w:firstColumn="1" w:lastColumn="0" w:noHBand="0" w:noVBand="1"/>
+      </w:tblPr>
+      <w:tblGrid>
+        <w:gridCol w:w="9060"/>
+      </w:tblGrid>
+      <w:tr>
+        <w:tc>
+          <w:tcPr>
+            <w:tcW w:w="0" w:type="auto"/>
+            <w:tcBorders>
+              <w:top w:val="single" w:sz="4" w:space="0" w:color="auto"/>
+              <w:left w:val="single" w:sz="4" w:space="0" w:color="auto"/>
+              <w:bottom w:val="single" w:sz="4" w:space="0" w:color="auto"/>
+              <w:right w:val="single" w:sz="4" w:space="0" w:color="auto"/>
+            </w:tcBorders>
+            <w:hideMark/>
+          </w:tcPr>
+          <w:p>
+            <w:r>
+              <w:t>En tant qu'utilisateur du bâtiment  Je veux des panneau solaire Afin que de rendre le bâtiment écologique</w:t>
+            </w:r>
+          </w:p>
+        </w:tc>
+      </w:tr>
+      <w:tr>
+        <w:tc>
+          <w:tcPr>
+            <w:tcW w:w="0" w:type="auto"/>
+            <w:tcBorders>
+              <w:top w:val="single" w:sz="4" w:space="0" w:color="auto"/>
+              <w:left w:val="single" w:sz="4" w:space="0" w:color="auto"/>
+              <w:bottom w:val="single" w:sz="4" w:space="0" w:color="auto"/>
+              <w:right w:val="single" w:sz="4" w:space="0" w:color="auto"/>
+            </w:tcBorders>
+            <w:hideMark/>
+          </w:tcPr>
+          <w:p>
+            <w:pPr>
+              <w:jc w:val="center"/>
+            </w:pPr>
+            <w:r>
+              <w:t xml:space="preserve">Tests d'acceptance: </w:t>
+            </w:r>
+          </w:p>
+          <w:tbl>
+            <w:tblPr>
+              <w:tblW w:w="0" w:type="auto"/>
+              <w:tblCellMar>
+                <w:left w:w="10" w:type="dxa"/>
+                <w:right w:w="10" w:type="dxa"/>
+              </w:tblCellMar>
+              <w:tblLook w:val="04A0" w:firstRow="1" w:lastRow="0" w:firstColumn="1" w:lastColumn="0" w:noHBand="0" w:noVBand="1"/>
+            </w:tblPr>
+            <w:tblGrid>
+              <w:gridCol w:w="3026"/>
+              <w:gridCol w:w="4574"/>
+            </w:tblGrid>
+            <w:tr>
+              <w:tc>
+                <w:tcPr>
+                  <w:tcW w:w="0" w:type="auto"/>
+                  <w:hideMark/>
+                </w:tcPr>
+                <w:p>
+                  <w:r>
+                    <w:t>Emplacement panneau solaire</w:t>
+                  </w:r>
+                </w:p>
+              </w:tc>
+              <w:tc>
+                <w:tcPr>
+                  <w:tcW w:w="0" w:type="auto"/>
+                  <w:hideMark/>
+                </w:tcPr>
+                <w:p>
+                  <w:r>
+                    <w:t>Les panneaux solaire se trouve sur le mur droite</w:t>
+                  </w:r>
+                </w:p>
+              </w:tc>
+            </w:tr>
+          </w:tbl>
+          <w:p>
+            <w:pPr>
+              <w:rPr>
+                <w:rFonts w:ascii="Calibri" w:eastAsia="Calibri" w:hAnsi="Calibri" w:cs="Calibri"/>
+              </w:rPr>
+            </w:pPr>
+          </w:p>
+        </w:tc>
+      </w:tr>
+    </w:tbl>
+    <w:p>
+      <w:pPr>
+        <w:rPr>
+          <w:rFonts w:ascii="Calibri" w:eastAsia="Calibri" w:hAnsi="Calibri" w:cs="Calibri"/>
+        </w:rPr>
+      </w:pPr>
+    </w:p>
+    <w:p>
+      <w:pPr>
+        <w:pStyle w:val="Titre3"/>
+      </w:pPr>
+      <w:r>
+        <w:t>toilettes Femmes</w:t>
+      </w:r>
+    </w:p>
+    <w:tbl>
+      <w:tblPr>
+        <w:tblW w:w="0" w:type="auto"/>
+        <w:tblBorders>
+          <w:top w:val="single" w:sz="4" w:space="0" w:color="auto"/>
+          <w:left w:val="single" w:sz="4" w:space="0" w:color="auto"/>
+          <w:bottom w:val="single" w:sz="4" w:space="0" w:color="auto"/>
+          <w:right w:val="single" w:sz="4" w:space="0" w:color="auto"/>
+          <w:insideH w:val="single" w:sz="4" w:space="0" w:color="auto"/>
+          <w:insideV w:val="single" w:sz="4" w:space="0" w:color="auto"/>
+        </w:tblBorders>
+        <w:tblCellMar>
+          <w:left w:w="10" w:type="dxa"/>
+          <w:right w:w="10" w:type="dxa"/>
+        </w:tblCellMar>
+        <w:tblLook w:val="04A0" w:firstRow="1" w:lastRow="0" w:firstColumn="1" w:lastColumn="0" w:noHBand="0" w:noVBand="1"/>
+      </w:tblPr>
+      <w:tblGrid>
+        <w:gridCol w:w="9060"/>
+      </w:tblGrid>
+      <w:tr>
+        <w:tc>
+          <w:tcPr>
+            <w:tcW w:w="0" w:type="auto"/>
+            <w:tcBorders>
+              <w:top w:val="single" w:sz="4" w:space="0" w:color="auto"/>
+              <w:left w:val="single" w:sz="4" w:space="0" w:color="auto"/>
+              <w:bottom w:val="single" w:sz="4" w:space="0" w:color="auto"/>
+              <w:right w:val="single" w:sz="4" w:space="0" w:color="auto"/>
+            </w:tcBorders>
+            <w:hideMark/>
+          </w:tcPr>
+          <w:p>
+            <w:r>
+              <w:t>En tant qu'utilisatrice du bâtiment   Je veux des toilettes Afin de faire mes besoins</w:t>
+            </w:r>
+          </w:p>
+        </w:tc>
+      </w:tr>
+      <w:tr>
+        <w:tc>
+          <w:tcPr>
+            <w:tcW w:w="0" w:type="auto"/>
+            <w:tcBorders>
+              <w:top w:val="single" w:sz="4" w:space="0" w:color="auto"/>
+              <w:left w:val="single" w:sz="4" w:space="0" w:color="auto"/>
+              <w:bottom w:val="single" w:sz="4" w:space="0" w:color="auto"/>
+              <w:right w:val="single" w:sz="4" w:space="0" w:color="auto"/>
+            </w:tcBorders>
+            <w:hideMark/>
+          </w:tcPr>
+          <w:p>
+            <w:pPr>
+              <w:jc w:val="center"/>
+            </w:pPr>
+            <w:r>
+              <w:t xml:space="preserve">Tests d'acceptance: </w:t>
+            </w:r>
+          </w:p>
+          <w:tbl>
+            <w:tblPr>
+              <w:tblW w:w="0" w:type="auto"/>
+              <w:tblCellMar>
+                <w:left w:w="10" w:type="dxa"/>
+                <w:right w:w="10" w:type="dxa"/>
+              </w:tblCellMar>
+              <w:tblLook w:val="04A0" w:firstRow="1" w:lastRow="0" w:firstColumn="1" w:lastColumn="0" w:noHBand="0" w:noVBand="1"/>
+            </w:tblPr>
+            <w:tblGrid>
+              <w:gridCol w:w="1466"/>
+              <w:gridCol w:w="7574"/>
+            </w:tblGrid>
+            <w:tr>
+              <w:tc>
+                <w:tcPr>
+                  <w:tcW w:w="0" w:type="auto"/>
+                  <w:hideMark/>
+                </w:tcPr>
+                <w:p>
+                  <w:r>
+                    <w:t>lavabo</w:t>
+                  </w:r>
+                </w:p>
+              </w:tc>
+              <w:tc>
+                <w:tcPr>
+                  <w:tcW w:w="0" w:type="auto"/>
+                  <w:hideMark/>
+                </w:tcPr>
+                <w:p>
+                  <w:r>
+                    <w:t>chaque lavabo a ses propres toilettes</w:t>
+                  </w:r>
+                </w:p>
+              </w:tc>
+            </w:tr>
+            <w:tr>
+              <w:tc>
+                <w:tcPr>
+                  <w:tcW w:w="0" w:type="auto"/>
+                  <w:hideMark/>
+                </w:tcPr>
+                <w:p>
+                  <w:r>
+                    <w:t>lieu</w:t>
+                  </w:r>
+                </w:p>
+              </w:tc>
+              <w:tc>
+                <w:tcPr>
+                  <w:tcW w:w="0" w:type="auto"/>
+                  <w:hideMark/>
+                </w:tcPr>
+                <w:p>
+                  <w:r>
+                    <w:t>les toilettes sont dans les salles D17 et D15</w:t>
+                  </w:r>
+                </w:p>
+              </w:tc>
+            </w:tr>
+            <w:tr>
+              <w:tc>
+                <w:tcPr>
+                  <w:tcW w:w="0" w:type="auto"/>
+                  <w:hideMark/>
+                </w:tcPr>
+                <w:p>
+                  <w:r>
+                    <w:t>nombre</w:t>
+                  </w:r>
+                </w:p>
+              </w:tc>
+              <w:tc>
+                <w:tcPr>
+                  <w:tcW w:w="0" w:type="auto"/>
+                  <w:hideMark/>
+                </w:tcPr>
+                <w:p>
+                  <w:r>
+                    <w:t>il y a 3 cabines de toilettes par salles</w:t>
+                  </w:r>
+                </w:p>
+              </w:tc>
+            </w:tr>
+            <w:tr>
+              <w:tc>
+                <w:tcPr>
+                  <w:tcW w:w="0" w:type="auto"/>
+                  <w:hideMark/>
+                </w:tcPr>
+                <w:p>
+                  <w:r>
+                    <w:t>cabines</w:t>
+                  </w:r>
+                </w:p>
+              </w:tc>
+              <w:tc>
+                <w:tcPr>
+                  <w:tcW w:w="0" w:type="auto"/>
+                  <w:hideMark/>
+                </w:tcPr>
+                <w:p>
+                  <w:r>
+                    <w:t>dans chaque cabine il y a du papier toilette avec des rouleaux en plus  ensuite il y a aussi une brosse a toilette. a coté du lavabo il y a du savon.</w:t>
+                  </w:r>
+                </w:p>
+              </w:tc>
+            </w:tr>
+            <w:tr>
+              <w:tc>
+                <w:tcPr>
+                  <w:tcW w:w="0" w:type="auto"/>
+                  <w:hideMark/>
+                </w:tcPr>
+                <w:p>
+                  <w:r>
+                    <w:t>type de toilette</w:t>
+                  </w:r>
+                </w:p>
+              </w:tc>
+              <w:tc>
+                <w:tcPr>
+                  <w:tcW w:w="0" w:type="auto"/>
+                  <w:hideMark/>
+                </w:tcPr>
+                <w:p>
+                  <w:r>
+                    <w:t>la D15 est réservé pour les hommes et la D17 est réservé pour les femmes.</w:t>
+                  </w:r>
+                </w:p>
+              </w:tc>
+            </w:tr>
+            <w:tr>
+              <w:tc>
+                <w:tcPr>
+                  <w:tcW w:w="0" w:type="auto"/>
+                  <w:hideMark/>
+                </w:tcPr>
+                <w:p>
+                  <w:r>
+                    <w:t>emplacement</w:t>
+                  </w:r>
+                </w:p>
+              </w:tc>
+              <w:tc>
+                <w:tcPr>
+                  <w:tcW w:w="0" w:type="auto"/>
+                  <w:hideMark/>
+                </w:tcPr>
+                <w:p>
+                  <w:r>
+                    <w:t>les cabines de toilettes sont a gauche de la porte</w:t>
+                  </w:r>
+                </w:p>
+              </w:tc>
+            </w:tr>
+            <w:tr>
+              <w:tc>
+                <w:tcPr>
+                  <w:tcW w:w="0" w:type="auto"/>
+                  <w:hideMark/>
+                </w:tcPr>
+                <w:p>
+                  <w:r>
+                    <w:t>entrée</w:t>
+                  </w:r>
+                </w:p>
+              </w:tc>
+              <w:tc>
+                <w:tcPr>
+                  <w:tcW w:w="0" w:type="auto"/>
+                  <w:hideMark/>
+                </w:tcPr>
+                <w:p>
+                  <w:r>
+                    <w:t>un panneau sur la porte d'entrée dit que seul les femmes sont autorisées a entrer</w:t>
+                  </w:r>
+                </w:p>
+              </w:tc>
+            </w:tr>
+          </w:tbl>
+          <w:p>
+            <w:pPr>
+              <w:rPr>
+                <w:rFonts w:ascii="Calibri" w:eastAsia="Calibri" w:hAnsi="Calibri" w:cs="Calibri"/>
+              </w:rPr>
+            </w:pPr>
+          </w:p>
+        </w:tc>
+      </w:tr>
+    </w:tbl>
+    <w:p>
+      <w:pPr>
+        <w:rPr>
+          <w:rFonts w:ascii="Calibri" w:eastAsia="Calibri" w:hAnsi="Calibri" w:cs="Calibri"/>
+        </w:rPr>
+      </w:pPr>
+    </w:p>
+    <w:p>
+      <w:pPr>
+        <w:pStyle w:val="Titre3"/>
+      </w:pPr>
+      <w:r>
+        <w:t>Bibliothèque</w:t>
+      </w:r>
+    </w:p>
+    <w:tbl>
+      <w:tblPr>
+        <w:tblW w:w="0" w:type="auto"/>
+        <w:tblBorders>
+          <w:top w:val="single" w:sz="4" w:space="0" w:color="auto"/>
+          <w:left w:val="single" w:sz="4" w:space="0" w:color="auto"/>
+          <w:bottom w:val="single" w:sz="4" w:space="0" w:color="auto"/>
+          <w:right w:val="single" w:sz="4" w:space="0" w:color="auto"/>
+          <w:insideH w:val="single" w:sz="4" w:space="0" w:color="auto"/>
+          <w:insideV w:val="single" w:sz="4" w:space="0" w:color="auto"/>
+        </w:tblBorders>
+        <w:tblCellMar>
+          <w:left w:w="10" w:type="dxa"/>
+          <w:right w:w="10" w:type="dxa"/>
+        </w:tblCellMar>
+        <w:tblLook w:val="04A0" w:firstRow="1" w:lastRow="0" w:firstColumn="1" w:lastColumn="0" w:noHBand="0" w:noVBand="1"/>
+      </w:tblPr>
+      <w:tblGrid>
+        <w:gridCol w:w="9060"/>
+      </w:tblGrid>
+      <w:tr>
+        <w:tc>
+          <w:tcPr>
+            <w:tcW w:w="0" w:type="auto"/>
+            <w:tcBorders>
+              <w:top w:val="single" w:sz="4" w:space="0" w:color="auto"/>
+              <w:left w:val="single" w:sz="4" w:space="0" w:color="auto"/>
+              <w:bottom w:val="single" w:sz="4" w:space="0" w:color="auto"/>
+              <w:right w:val="single" w:sz="4" w:space="0" w:color="auto"/>
+            </w:tcBorders>
+            <w:hideMark/>
+          </w:tcPr>
+          <w:p>
+            <w:r>
+              <w:t>En tant qu'étudiant Je veux une bibliothèque Afin de travailler dans de bonne condition</w:t>
+            </w:r>
+          </w:p>
+        </w:tc>
+      </w:tr>
+      <w:tr>
+        <w:tc>
+          <w:tcPr>
+            <w:tcW w:w="0" w:type="auto"/>
+            <w:tcBorders>
+              <w:top w:val="single" w:sz="4" w:space="0" w:color="auto"/>
+              <w:left w:val="single" w:sz="4" w:space="0" w:color="auto"/>
+              <w:bottom w:val="single" w:sz="4" w:space="0" w:color="auto"/>
+              <w:right w:val="single" w:sz="4" w:space="0" w:color="auto"/>
+            </w:tcBorders>
+            <w:hideMark/>
+          </w:tcPr>
+          <w:p>
+            <w:pPr>
+              <w:jc w:val="center"/>
+            </w:pPr>
+            <w:r>
+              <w:t xml:space="preserve">Tests d'acceptance: </w:t>
+            </w:r>
+          </w:p>
+          <w:tbl>
+            <w:tblPr>
+              <w:tblW w:w="0" w:type="auto"/>
+              <w:tblCellMar>
+                <w:left w:w="10" w:type="dxa"/>
+                <w:right w:w="10" w:type="dxa"/>
+              </w:tblCellMar>
+              <w:tblLook w:val="04A0" w:firstRow="1" w:lastRow="0" w:firstColumn="1" w:lastColumn="0" w:noHBand="0" w:noVBand="1"/>
+            </w:tblPr>
+            <w:tblGrid>
+              <w:gridCol w:w="1459"/>
+              <w:gridCol w:w="7581"/>
+            </w:tblGrid>
+            <w:tr>
+              <w:tc>
+                <w:tcPr>
+                  <w:tcW w:w="0" w:type="auto"/>
+                  <w:hideMark/>
+                </w:tcPr>
+                <w:p>
+                  <w:r>
+                    <w:t>livre</w:t>
+                  </w:r>
+                </w:p>
+              </w:tc>
+              <w:tc>
+                <w:tcPr>
+                  <w:tcW w:w="0" w:type="auto"/>
+                  <w:hideMark/>
+                </w:tcPr>
+                <w:p>
+                  <w:r>
+                    <w:t>il y a deux étagères de livres face a face au fond a droite de la pièce.</w:t>
+                  </w:r>
+                </w:p>
+              </w:tc>
+            </w:tr>
+            <w:tr>
+              <w:tc>
+                <w:tcPr>
+                  <w:tcW w:w="0" w:type="auto"/>
+                  <w:hideMark/>
+                </w:tcPr>
+                <w:p>
+                  <w:r>
+                    <w:t>lieu des postes de travail</w:t>
+                  </w:r>
+                </w:p>
+              </w:tc>
+              <w:tc>
+                <w:tcPr>
+                  <w:tcW w:w="0" w:type="auto"/>
+                  <w:hideMark/>
+                </w:tcPr>
+                <w:p>
+                  <w:r>
+                    <w:t>il y a deux poste de travail derrière une des étagères.   il y a un poste de travail a gauche des étagère contre le mur. il y a trois poste de travail contre le mur de gauche.</w:t>
+                  </w:r>
+                </w:p>
+              </w:tc>
+            </w:tr>
+            <w:tr>
+              <w:tc>
+                <w:tcPr>
+                  <w:tcW w:w="0" w:type="auto"/>
+                  <w:hideMark/>
+                </w:tcPr>
+                <w:p>
+                  <w:r>
+                    <w:t>accueil</w:t>
+                  </w:r>
+                </w:p>
+              </w:tc>
+              <w:tc>
+                <w:tcPr>
+                  <w:tcW w:w="0" w:type="auto"/>
+                  <w:hideMark/>
+                </w:tcPr>
+                <w:p>
+                  <w:r>
+                    <w:t>il y a un bureau en angle juste a gauche de la porte d'entrée.</w:t>
+                  </w:r>
+                </w:p>
+              </w:tc>
+            </w:tr>
+            <w:tr>
+              <w:tc>
+                <w:tcPr>
+                  <w:tcW w:w="0" w:type="auto"/>
+                  <w:hideMark/>
+                </w:tcPr>
+                <w:p>
+                  <w:r>
+                    <w:t>poste de travail</w:t>
+                  </w:r>
+                </w:p>
+              </w:tc>
+              <w:tc>
+                <w:tcPr>
+                  <w:tcW w:w="0" w:type="auto"/>
+                  <w:hideMark/>
+                </w:tcPr>
+                <w:p>
+                  <w:r>
+                    <w:t>il y a une chaise de bureau, un pc, un clavier, une souris, un écran et un bureau en bois pour chaque poste de travail.</w:t>
+                  </w:r>
+                </w:p>
+              </w:tc>
+            </w:tr>
+            <w:tr>
+              <w:tc>
+                <w:tcPr>
+                  <w:tcW w:w="0" w:type="auto"/>
+                  <w:hideMark/>
+                </w:tcPr>
+                <w:p>
+                  <w:r>
+                    <w:t>mur</w:t>
+                  </w:r>
+                </w:p>
+              </w:tc>
+              <w:tc>
+                <w:tcPr>
+                  <w:tcW w:w="0" w:type="auto"/>
+                  <w:hideMark/>
+                </w:tcPr>
+                <w:p>
+                  <w:r>
+                    <w:t>les murs sont en planches de bois.</w:t>
+                  </w:r>
+                </w:p>
+              </w:tc>
+            </w:tr>
+            <w:tr>
+              <w:tc>
+                <w:tcPr>
+                  <w:tcW w:w="0" w:type="auto"/>
+                  <w:hideMark/>
+                </w:tcPr>
+                <w:p>
+                  <w:r>
+                    <w:t>le sol</w:t>
+                  </w:r>
+                </w:p>
+              </w:tc>
+              <w:tc>
+                <w:tcPr>
+                  <w:tcW w:w="0" w:type="auto"/>
+                  <w:hideMark/>
+                </w:tcPr>
+                <w:p>
+                  <w:r>
+                    <w:t>le sol est fait de parquet de bois</w:t>
+                  </w:r>
+                </w:p>
+              </w:tc>
+            </w:tr>
+          </w:tbl>
+          <w:p>
+            <w:pPr>
+              <w:rPr>
+                <w:rFonts w:ascii="Calibri" w:eastAsia="Calibri" w:hAnsi="Calibri" w:cs="Calibri"/>
+              </w:rPr>
+            </w:pPr>
+          </w:p>
         </w:tc>
       </w:tr>
     </w:tbl>
@@ -5128,6 +7158,7 @@
         <w:pStyle w:val="Titre1"/>
       </w:pPr>
       <w:r>
+        <w:lastRenderedPageBreak/>
         <w:t>Conception</w:t>
       </w:r>
       <w:bookmarkEnd w:id="24"/>
@@ -5217,7 +7248,6 @@
       <w:bookmarkEnd w:id="22"/>
       <w:bookmarkEnd w:id="23"/>
       <w:r>
-        <w:lastRenderedPageBreak/>
         <w:t>Implémentations spécifiques</w:t>
       </w:r>
       <w:bookmarkEnd w:id="27"/>
@@ -5411,15 +7441,7 @@
         <w:pStyle w:val="Informations"/>
       </w:pPr>
       <w:r>
-        <w:t>Ce chapitre décrit comment mettre en œuvre le produit dans un environnement de test (</w:t>
-      </w:r>
-      <w:proofErr w:type="spellStart"/>
-      <w:r>
-        <w:t>staging</w:t>
-      </w:r>
-      <w:proofErr w:type="spellEnd"/>
-      <w:r>
-        <w:t xml:space="preserve"> server) et/ou de production</w:t>
+        <w:t>Ce chapitre décrit comment mettre en œuvre le produit dans un environnement de test (staging server) et/ou de production</w:t>
       </w:r>
     </w:p>
     <w:p>
@@ -5571,14 +7593,12 @@
       <w:r>
         <w:t xml:space="preserve">n'ont pas pu être </w:t>
       </w:r>
-      <w:proofErr w:type="gramStart"/>
       <w:r>
         <w:t>effectués </w:t>
       </w:r>
       <w:r>
         <w:t>.</w:t>
       </w:r>
-      <w:proofErr w:type="gramEnd"/>
     </w:p>
     <w:p>
       <w:pPr>
@@ -5646,6 +7666,7 @@
         </w:numPr>
       </w:pPr>
       <w:r>
+        <w:lastRenderedPageBreak/>
         <w:t>Piste de résolution</w:t>
       </w:r>
     </w:p>
@@ -5749,7 +7770,6 @@
       <w:bookmarkStart w:id="50" w:name="_Toc165969656"/>
       <w:bookmarkStart w:id="51" w:name="_Toc128323783"/>
       <w:r>
-        <w:lastRenderedPageBreak/>
         <w:t>Bilan personnel</w:t>
       </w:r>
       <w:bookmarkEnd w:id="50"/>
@@ -6405,7 +8425,7 @@
               <w:noProof/>
               <w:szCs w:val="16"/>
             </w:rPr>
-            <w:t>16.04.2024 15:45</w:t>
+            <w:t>23.04.2024 16:25</w:t>
           </w:r>
           <w:r>
             <w:rPr>
@@ -6448,7 +8468,7 @@
                 <w:noProof/>
                 <w:szCs w:val="16"/>
               </w:rPr>
-              <w:t>7</w:t>
+              <w:t>12</w:t>
             </w:r>
           </w:fldSimple>
           <w:r>
@@ -6485,7 +8505,7 @@
               <w:noProof/>
               <w:szCs w:val="16"/>
             </w:rPr>
-            <w:t>16.04.2024 15:45</w:t>
+            <w:t>23.04.2024 16:25</w:t>
           </w:r>
           <w:r>
             <w:rPr>
@@ -6725,7 +8745,7 @@
         <v:path o:extrusionok="f" gradientshapeok="t" o:connecttype="rect"/>
         <o:lock v:ext="edit" aspectratio="t"/>
       </v:shapetype>
-      <v:shape id="_x0000_i1042" type="#_x0000_t75" style="width:12pt;height:12pt" o:bullet="t">
+      <v:shape id="_x0000_i1032" type="#_x0000_t75" style="width:12pt;height:12pt" o:bullet="t">
         <v:imagedata r:id="rId1" o:title="BD10263_"/>
       </v:shape>
     </w:pict>

</xml_diff>

<commit_message>
update of constructions files location
constructions files location is now on a SharePoint. https://eduvaud.sharepoint.com/:f:/r/sites/ETML_INF-GRP1B-23-24_Teams/Documents%20partages/I306-XCL/ALESAN?csf=1&web=1&e=ik4ePz
</commit_message>
<xml_diff>
--- a/Personnel/R-ESTLEBET-P_GestProj.docx
+++ b/Personnel/R-ESTLEBET-P_GestProj.docx
@@ -93,13 +93,16 @@
         <w:jc w:val="center"/>
       </w:pPr>
       <w:r>
-        <w:t xml:space="preserve">ETML, </w:t>
-      </w:r>
-      <w:proofErr w:type="spellStart"/>
-      <w:r>
-        <w:t>Sébeillon</w:t>
-      </w:r>
-      <w:proofErr w:type="spellEnd"/>
+        <w:rPr>
+          <w:rFonts w:ascii="ETML" w:hAnsi="ETML"/>
+          <w:sz w:val="16"/>
+          <w:szCs w:val="16"/>
+        </w:rPr>
+        <w:t>ETML</w:t>
+      </w:r>
+      <w:r>
+        <w:t>, Sébeillon</w:t>
+      </w:r>
     </w:p>
     <w:p>
       <w:pPr>
@@ -4094,12 +4097,41 @@
       <w:pPr>
         <w:pStyle w:val="Titre2"/>
       </w:pPr>
-      <w:bookmarkStart w:id="17" w:name="_Toc128323765"/>
-      <w:r>
-        <w:t>Eléments</w:t>
-      </w:r>
-      <w:r>
-        <w:t xml:space="preserve"> évalués</w:t>
+      <w:r>
+        <w:t>Livrables</w:t>
+      </w:r>
+    </w:p>
+    <w:p>
+      <w:pPr>
+        <w:pStyle w:val="Retraitcorpsdetexte"/>
+      </w:pPr>
+      <w:r>
+        <w:t xml:space="preserve">Tous les fichiers de construction se trouvent </w:t>
+      </w:r>
+      <w:hyperlink r:id="rId12" w:history="1">
+        <w:r>
+          <w:rPr>
+            <w:rStyle w:val="Lienhypertexte"/>
+          </w:rPr>
+          <w:t>à cette adresse</w:t>
+        </w:r>
+      </w:hyperlink>
+      <w:r>
+        <w:t>.</w:t>
+      </w:r>
+    </w:p>
+    <w:p>
+      <w:pPr>
+        <w:pStyle w:val="Titre1"/>
+      </w:pPr>
+      <w:bookmarkStart w:id="17" w:name="_Toc128323766"/>
+      <w:r>
+        <w:t>Planification</w:t>
+      </w:r>
+      <w:bookmarkEnd w:id="4"/>
+      <w:bookmarkEnd w:id="5"/>
+      <w:r>
+        <w:t xml:space="preserve"> Initiale</w:t>
       </w:r>
       <w:bookmarkEnd w:id="17"/>
     </w:p>
@@ -4108,26 +4140,31 @@
         <w:pStyle w:val="Informations"/>
       </w:pPr>
       <w:r>
-        <w:t xml:space="preserve">Cette section </w:t>
-      </w:r>
-      <w:r>
-        <w:t>doit être élaborée et validée avec le chef de projet.</w:t>
-      </w:r>
-    </w:p>
-    <w:p>
-      <w:pPr>
-        <w:pStyle w:val="Informations"/>
-      </w:pPr>
-    </w:p>
-    <w:p>
-      <w:pPr>
-        <w:pStyle w:val="Informations"/>
-      </w:pPr>
-      <w:r>
-        <w:t>Les éléments évalués peuvent être choisis dans la liste suivante :</w:t>
+        <w:t xml:space="preserve">Ce paragraphe présente </w:t>
+      </w:r>
+      <w:r>
+        <w:t xml:space="preserve">tout d’abord </w:t>
+      </w:r>
+      <w:r>
+        <w:t>le</w:t>
+      </w:r>
+      <w:r>
+        <w:t>s</w:t>
       </w:r>
       <w:r>
         <w:t xml:space="preserve"> </w:t>
+      </w:r>
+      <w:r>
+        <w:t xml:space="preserve">éléments de </w:t>
+      </w:r>
+      <w:r>
+        <w:t>p</w:t>
+      </w:r>
+      <w:r>
+        <w:t>lanning</w:t>
+      </w:r>
+      <w:r>
+        <w:t xml:space="preserve"> connus dès le départ</w:t>
       </w:r>
     </w:p>
     <w:p>
@@ -4139,7 +4176,10 @@
         </w:numPr>
       </w:pPr>
       <w:r>
-        <w:t>Le rapport</w:t>
+        <w:t>D</w:t>
+      </w:r>
+      <w:r>
+        <w:t>ate de début</w:t>
       </w:r>
     </w:p>
     <w:p>
@@ -4151,16 +4191,10 @@
         </w:numPr>
       </w:pPr>
       <w:r>
-        <w:t>L</w:t>
-      </w:r>
-      <w:r>
-        <w:t>es</w:t>
-      </w:r>
-      <w:r>
-        <w:t xml:space="preserve"> planification</w:t>
-      </w:r>
-      <w:r>
-        <w:t>s (initiale et détaillée)</w:t>
+        <w:t>D</w:t>
+      </w:r>
+      <w:r>
+        <w:t>ate de fin</w:t>
       </w:r>
     </w:p>
     <w:p>
@@ -4172,7 +4206,10 @@
         </w:numPr>
       </w:pPr>
       <w:r>
-        <w:t>Le journal de travail</w:t>
+        <w:t>V</w:t>
+      </w:r>
+      <w:r>
+        <w:t>acances et congés</w:t>
       </w:r>
     </w:p>
     <w:p>
@@ -4184,164 +4221,6 @@
         </w:numPr>
       </w:pPr>
       <w:r>
-        <w:t>Le</w:t>
-      </w:r>
-      <w:r>
-        <w:t xml:space="preserve"> code et le</w:t>
-      </w:r>
-      <w:r>
-        <w:t>s commentaires</w:t>
-      </w:r>
-    </w:p>
-    <w:p>
-      <w:pPr>
-        <w:pStyle w:val="Informations"/>
-        <w:numPr>
-          <w:ilvl w:val="0"/>
-          <w:numId w:val="5"/>
-        </w:numPr>
-      </w:pPr>
-      <w:r>
-        <w:t>Etat de fonctionnement du produit livré</w:t>
-      </w:r>
-    </w:p>
-    <w:p>
-      <w:pPr>
-        <w:pStyle w:val="Informations"/>
-        <w:numPr>
-          <w:ilvl w:val="0"/>
-          <w:numId w:val="5"/>
-        </w:numPr>
-      </w:pPr>
-      <w:r>
-        <w:t>Les documentations de mise en œuvre et d’utilisation</w:t>
-      </w:r>
-    </w:p>
-    <w:p>
-      <w:pPr>
-        <w:pStyle w:val="Informations"/>
-        <w:numPr>
-          <w:ilvl w:val="0"/>
-          <w:numId w:val="5"/>
-        </w:numPr>
-      </w:pPr>
-      <w:r>
-        <w:t>Possibilité de transmettre le travail à une personne extérieure pour le terminer, le corriger ou le compléter</w:t>
-      </w:r>
-    </w:p>
-    <w:p>
-      <w:pPr>
-        <w:pStyle w:val="Informations"/>
-        <w:numPr>
-          <w:ilvl w:val="0"/>
-          <w:numId w:val="5"/>
-        </w:numPr>
-      </w:pPr>
-      <w:r>
-        <w:t>Compréhension du travail</w:t>
-      </w:r>
-    </w:p>
-    <w:p>
-      <w:pPr>
-        <w:pStyle w:val="Titre1"/>
-      </w:pPr>
-      <w:bookmarkStart w:id="18" w:name="_Toc128323766"/>
-      <w:r>
-        <w:t>Planification</w:t>
-      </w:r>
-      <w:bookmarkEnd w:id="4"/>
-      <w:bookmarkEnd w:id="5"/>
-      <w:r>
-        <w:t xml:space="preserve"> Initiale</w:t>
-      </w:r>
-      <w:bookmarkEnd w:id="18"/>
-    </w:p>
-    <w:p>
-      <w:pPr>
-        <w:pStyle w:val="Informations"/>
-      </w:pPr>
-      <w:r>
-        <w:t xml:space="preserve">Ce paragraphe présente </w:t>
-      </w:r>
-      <w:r>
-        <w:t xml:space="preserve">tout d’abord </w:t>
-      </w:r>
-      <w:r>
-        <w:t>le</w:t>
-      </w:r>
-      <w:r>
-        <w:t>s</w:t>
-      </w:r>
-      <w:r>
-        <w:t xml:space="preserve"> </w:t>
-      </w:r>
-      <w:r>
-        <w:t xml:space="preserve">éléments de </w:t>
-      </w:r>
-      <w:r>
-        <w:t>p</w:t>
-      </w:r>
-      <w:r>
-        <w:t>lanning</w:t>
-      </w:r>
-      <w:r>
-        <w:t xml:space="preserve"> connus dès le départ</w:t>
-      </w:r>
-    </w:p>
-    <w:p>
-      <w:pPr>
-        <w:pStyle w:val="Informations"/>
-        <w:numPr>
-          <w:ilvl w:val="0"/>
-          <w:numId w:val="5"/>
-        </w:numPr>
-      </w:pPr>
-      <w:r>
-        <w:t>D</w:t>
-      </w:r>
-      <w:r>
-        <w:t>ate de début</w:t>
-      </w:r>
-    </w:p>
-    <w:p>
-      <w:pPr>
-        <w:pStyle w:val="Informations"/>
-        <w:numPr>
-          <w:ilvl w:val="0"/>
-          <w:numId w:val="5"/>
-        </w:numPr>
-      </w:pPr>
-      <w:r>
-        <w:t>D</w:t>
-      </w:r>
-      <w:r>
-        <w:t>ate de fin</w:t>
-      </w:r>
-    </w:p>
-    <w:p>
-      <w:pPr>
-        <w:pStyle w:val="Informations"/>
-        <w:numPr>
-          <w:ilvl w:val="0"/>
-          <w:numId w:val="5"/>
-        </w:numPr>
-      </w:pPr>
-      <w:r>
-        <w:t>V</w:t>
-      </w:r>
-      <w:r>
-        <w:t>acances et congés</w:t>
-      </w:r>
-    </w:p>
-    <w:p>
-      <w:pPr>
-        <w:pStyle w:val="Informations"/>
-        <w:numPr>
-          <w:ilvl w:val="0"/>
-          <w:numId w:val="5"/>
-        </w:numPr>
-      </w:pPr>
-      <w:r>
         <w:t>Nombre d’heures par semaine dédiées au projet</w:t>
       </w:r>
     </w:p>
@@ -4396,26 +4275,26 @@
       <w:pPr>
         <w:pStyle w:val="Titre1"/>
       </w:pPr>
-      <w:bookmarkStart w:id="19" w:name="_Toc532179957"/>
-      <w:bookmarkStart w:id="20" w:name="_Toc165969641"/>
-      <w:bookmarkStart w:id="21" w:name="_Toc128323767"/>
+      <w:bookmarkStart w:id="18" w:name="_Toc532179957"/>
+      <w:bookmarkStart w:id="19" w:name="_Toc165969641"/>
+      <w:bookmarkStart w:id="20" w:name="_Toc128323767"/>
       <w:r>
         <w:t>Analyse</w:t>
       </w:r>
+      <w:bookmarkEnd w:id="18"/>
       <w:bookmarkEnd w:id="19"/>
+      <w:r>
+        <w:t xml:space="preserve"> fonctionnelle</w:t>
+      </w:r>
+      <w:bookmarkStart w:id="21" w:name="_Toc532179959"/>
+      <w:bookmarkStart w:id="22" w:name="_Toc165969643"/>
       <w:bookmarkEnd w:id="20"/>
-      <w:r>
-        <w:t xml:space="preserve"> fonctionnelle</w:t>
-      </w:r>
-      <w:bookmarkStart w:id="22" w:name="_Toc532179959"/>
-      <w:bookmarkStart w:id="23" w:name="_Toc165969643"/>
-      <w:bookmarkEnd w:id="21"/>
     </w:p>
     <w:p>
       <w:pPr>
         <w:pStyle w:val="Titre3"/>
       </w:pPr>
-      <w:bookmarkStart w:id="24" w:name="_Toc128323768"/>
+      <w:bookmarkStart w:id="23" w:name="_Toc128323768"/>
       <w:r>
         <w:t>Bowling</w:t>
       </w:r>
@@ -4506,7 +4385,6 @@
                 </w:tcPr>
                 <w:p>
                   <w:r>
-                    <w:lastRenderedPageBreak/>
                     <w:t>Pistes de Bowling</w:t>
                   </w:r>
                 </w:p>
@@ -5319,7 +5197,6 @@
           </w:tcPr>
           <w:p>
             <w:r>
-              <w:lastRenderedPageBreak/>
               <w:t>En tant que qu'utilisateur du bâtiment Je veux un parking deux roue afin de pouvoir venir avec mon véhicule deux roue</w:t>
             </w:r>
           </w:p>
@@ -5505,6 +5382,7 @@
           </w:tcPr>
           <w:p>
             <w:r>
+              <w:lastRenderedPageBreak/>
               <w:t xml:space="preserve">En tant qu'utilisateur du </w:t>
             </w:r>
             <w:proofErr w:type="gramStart"/>
@@ -6310,7 +6188,6 @@
         <w:pStyle w:val="Titre3"/>
       </w:pPr>
       <w:r>
-        <w:lastRenderedPageBreak/>
         <w:t>Espace Pic-Nic</w:t>
       </w:r>
     </w:p>
@@ -6506,6 +6383,7 @@
       </w:pPr>
       <w:proofErr w:type="gramStart"/>
       <w:r>
+        <w:lastRenderedPageBreak/>
         <w:t>toilettes</w:t>
       </w:r>
       <w:proofErr w:type="gramEnd"/>
@@ -7447,7 +7325,6 @@
                 <w:p>
                   <w:proofErr w:type="gramStart"/>
                   <w:r>
-                    <w:lastRenderedPageBreak/>
                     <w:t>livre</w:t>
                   </w:r>
                   <w:proofErr w:type="gramEnd"/>
@@ -7685,15 +7562,42 @@
       <w:r>
         <w:t>Conception</w:t>
       </w:r>
+      <w:bookmarkEnd w:id="23"/>
+    </w:p>
+    <w:p>
+      <w:pPr>
+        <w:pStyle w:val="Titre2"/>
+      </w:pPr>
+      <w:bookmarkStart w:id="24" w:name="_Toc128323769"/>
+      <w:r>
+        <w:t>Architecture</w:t>
+      </w:r>
       <w:bookmarkEnd w:id="24"/>
     </w:p>
     <w:p>
       <w:pPr>
+        <w:pStyle w:val="Informations"/>
+      </w:pPr>
+      <w:r>
+        <w:t xml:space="preserve">Ce chapitre décrit </w:t>
+      </w:r>
+      <w:r>
+        <w:t xml:space="preserve">de manière avant tout graphique </w:t>
+      </w:r>
+      <w:r>
+        <w:t xml:space="preserve">les divers composants que le projet va </w:t>
+      </w:r>
+      <w:r>
+        <w:t>fournir, ainsi que ses interfaces vers le monde extérieur</w:t>
+      </w:r>
+    </w:p>
+    <w:p>
+      <w:pPr>
         <w:pStyle w:val="Titre2"/>
       </w:pPr>
-      <w:bookmarkStart w:id="25" w:name="_Toc128323769"/>
-      <w:r>
-        <w:t>Architecture</w:t>
+      <w:bookmarkStart w:id="25" w:name="_Toc128323770"/>
+      <w:r>
+        <w:t>Modèles de donnée</w:t>
       </w:r>
       <w:bookmarkEnd w:id="25"/>
     </w:p>
@@ -7702,79 +7606,52 @@
         <w:pStyle w:val="Informations"/>
       </w:pPr>
       <w:r>
-        <w:t xml:space="preserve">Ce chapitre décrit </w:t>
-      </w:r>
-      <w:r>
-        <w:t xml:space="preserve">de manière avant tout graphique </w:t>
-      </w:r>
-      <w:r>
-        <w:t xml:space="preserve">les divers composants que le projet va </w:t>
-      </w:r>
-      <w:r>
-        <w:t>fournir, ainsi que ses interfaces vers le monde extérieur</w:t>
+        <w:t>Ce chapitre est toujours applicable à un projet de développement. Il n’est que parfois applicable à un projet système ou réseau.</w:t>
+      </w:r>
+    </w:p>
+    <w:p>
+      <w:pPr>
+        <w:pStyle w:val="Informations"/>
+      </w:pPr>
+    </w:p>
+    <w:p>
+      <w:pPr>
+        <w:pStyle w:val="Informations"/>
+      </w:pPr>
+      <w:r>
+        <w:t>Le chapitre contient toujours au moins un modèle conceptuel de données (dictionnaire de données)</w:t>
+      </w:r>
+    </w:p>
+    <w:p>
+      <w:pPr>
+        <w:pStyle w:val="Informations"/>
+      </w:pPr>
+    </w:p>
+    <w:p>
+      <w:pPr>
+        <w:pStyle w:val="Informations"/>
+      </w:pPr>
+      <w:r>
+        <w:t>Si le projet inclut une base de données</w:t>
+      </w:r>
+      <w:r>
+        <w:t>, ce chapitre contiendra également un m</w:t>
+      </w:r>
+      <w:r>
+        <w:t>odèle logique des données.</w:t>
       </w:r>
     </w:p>
     <w:p>
       <w:pPr>
         <w:pStyle w:val="Titre2"/>
       </w:pPr>
-      <w:bookmarkStart w:id="26" w:name="_Toc128323770"/>
-      <w:r>
-        <w:t>Modèles de donnée</w:t>
+      <w:bookmarkStart w:id="26" w:name="_Toc128323771"/>
+      <w:bookmarkEnd w:id="21"/>
+      <w:bookmarkEnd w:id="22"/>
+      <w:r>
+        <w:t>Implémentations spécifiques</w:t>
       </w:r>
       <w:bookmarkEnd w:id="26"/>
-    </w:p>
-    <w:p>
-      <w:pPr>
-        <w:pStyle w:val="Informations"/>
-      </w:pPr>
-      <w:r>
-        <w:t>Ce chapitre est toujours applicable à un projet de développement. Il n’est que parfois applicable à un projet système ou réseau.</w:t>
-      </w:r>
-    </w:p>
-    <w:p>
-      <w:pPr>
-        <w:pStyle w:val="Informations"/>
-      </w:pPr>
-    </w:p>
-    <w:p>
-      <w:pPr>
-        <w:pStyle w:val="Informations"/>
-      </w:pPr>
-      <w:r>
-        <w:t>Le chapitre contient toujours au moins un modèle conceptuel de données (dictionnaire de données)</w:t>
-      </w:r>
-    </w:p>
-    <w:p>
-      <w:pPr>
-        <w:pStyle w:val="Informations"/>
-      </w:pPr>
-    </w:p>
-    <w:p>
-      <w:pPr>
-        <w:pStyle w:val="Informations"/>
-      </w:pPr>
-      <w:r>
-        <w:t>Si le projet inclut une base de données</w:t>
-      </w:r>
-      <w:r>
-        <w:t>, ce chapitre contiendra également un m</w:t>
-      </w:r>
-      <w:r>
-        <w:t>odèle logique des données.</w:t>
-      </w:r>
-    </w:p>
-    <w:p>
-      <w:pPr>
-        <w:pStyle w:val="Titre2"/>
-      </w:pPr>
-      <w:bookmarkStart w:id="27" w:name="_Toc128323771"/>
-      <w:bookmarkEnd w:id="22"/>
-      <w:bookmarkEnd w:id="23"/>
-      <w:r>
-        <w:t>Implémentations spécifiques</w:t>
-      </w:r>
-      <w:bookmarkEnd w:id="27"/>
     </w:p>
     <w:p>
       <w:pPr>
@@ -7848,28 +7725,28 @@
       <w:pPr>
         <w:pStyle w:val="Titre1"/>
       </w:pPr>
-      <w:bookmarkStart w:id="28" w:name="_Toc532179964"/>
-      <w:bookmarkStart w:id="29" w:name="_Toc165969648"/>
-      <w:bookmarkStart w:id="30" w:name="_Toc128323772"/>
+      <w:bookmarkStart w:id="27" w:name="_Toc532179964"/>
+      <w:bookmarkStart w:id="28" w:name="_Toc165969648"/>
+      <w:bookmarkStart w:id="29" w:name="_Toc128323772"/>
       <w:r>
         <w:t>Réalisation</w:t>
       </w:r>
+      <w:bookmarkEnd w:id="27"/>
       <w:bookmarkEnd w:id="28"/>
       <w:bookmarkEnd w:id="29"/>
+    </w:p>
+    <w:p>
+      <w:pPr>
+        <w:pStyle w:val="Titre2"/>
+      </w:pPr>
+      <w:bookmarkStart w:id="30" w:name="_Toc128323773"/>
+      <w:r>
+        <w:t>Installation de l’e</w:t>
+      </w:r>
+      <w:r>
+        <w:t>nvironnement de travail</w:t>
+      </w:r>
       <w:bookmarkEnd w:id="30"/>
-    </w:p>
-    <w:p>
-      <w:pPr>
-        <w:pStyle w:val="Titre2"/>
-      </w:pPr>
-      <w:bookmarkStart w:id="31" w:name="_Toc128323773"/>
-      <w:r>
-        <w:t>Installation de l’e</w:t>
-      </w:r>
-      <w:r>
-        <w:t>nvironnement de travail</w:t>
-      </w:r>
-      <w:bookmarkEnd w:id="31"/>
     </w:p>
     <w:p>
       <w:pPr>
@@ -7955,7 +7832,7 @@
       <w:pPr>
         <w:pStyle w:val="Titre2"/>
       </w:pPr>
-      <w:bookmarkStart w:id="32" w:name="_Toc128323774"/>
+      <w:bookmarkStart w:id="31" w:name="_Toc128323774"/>
       <w:r>
         <w:t>Installation</w:t>
       </w:r>
@@ -7983,15 +7860,54 @@
       <w:r>
         <w:t>Planification détaillée</w:t>
       </w:r>
+      <w:bookmarkEnd w:id="31"/>
+    </w:p>
+    <w:p>
+      <w:pPr>
+        <w:pStyle w:val="Informations"/>
+      </w:pPr>
+      <w:bookmarkStart w:id="32" w:name="_Toc532179961"/>
+      <w:r>
+        <w:t>Liste des sprints avec les stories qui ont été réalisées dans chacun.</w:t>
+      </w:r>
+    </w:p>
+    <w:p>
+      <w:pPr>
+        <w:pStyle w:val="Informations"/>
+      </w:pPr>
+      <w:r>
+        <w:t>On doit pouvoir voir si une story a été débutée dans un sprint mais terminée dans un autre.</w:t>
+      </w:r>
+    </w:p>
+    <w:p>
+      <w:pPr>
+        <w:pStyle w:val="Titre2"/>
+      </w:pPr>
+      <w:bookmarkStart w:id="33" w:name="_Toc128323775"/>
       <w:bookmarkEnd w:id="32"/>
+      <w:r>
+        <w:t>Journal de Bord</w:t>
+      </w:r>
+      <w:bookmarkEnd w:id="33"/>
     </w:p>
     <w:p>
       <w:pPr>
         <w:pStyle w:val="Informations"/>
       </w:pPr>
-      <w:bookmarkStart w:id="33" w:name="_Toc532179961"/>
-      <w:r>
-        <w:t>Liste des sprints avec les stories qui ont été réalisées dans chacun.</w:t>
+      <w:r>
+        <w:t>Historique</w:t>
+      </w:r>
+      <w:r>
+        <w:t xml:space="preserve"> des modifications demandées (ou nécessaires) au</w:t>
+      </w:r>
+      <w:r>
+        <w:t>x</w:t>
+      </w:r>
+      <w:r>
+        <w:t xml:space="preserve"> spécifications détaillé</w:t>
+      </w:r>
+      <w:r>
+        <w:t>es.</w:t>
       </w:r>
     </w:p>
     <w:p>
@@ -7999,151 +7915,111 @@
         <w:pStyle w:val="Informations"/>
       </w:pPr>
       <w:r>
-        <w:t>On doit pouvoir voir si une story a été débutée dans un sprint mais terminée dans un autre.</w:t>
-      </w:r>
-    </w:p>
-    <w:p>
-      <w:pPr>
-        <w:pStyle w:val="Titre2"/>
-      </w:pPr>
-      <w:bookmarkStart w:id="34" w:name="_Toc128323775"/>
-      <w:bookmarkEnd w:id="33"/>
-      <w:r>
-        <w:t>Journal de Bord</w:t>
+        <w:t>Date, raison, description, etc.</w:t>
+      </w:r>
+    </w:p>
+    <w:p>
+      <w:pPr>
+        <w:pStyle w:val="Titre1"/>
+      </w:pPr>
+      <w:bookmarkStart w:id="34" w:name="_Toc532179966"/>
+      <w:bookmarkStart w:id="35" w:name="_Toc165969650"/>
+      <w:bookmarkStart w:id="36" w:name="_Toc128323776"/>
+      <w:r>
+        <w:t>Tests</w:t>
       </w:r>
       <w:bookmarkEnd w:id="34"/>
-    </w:p>
-    <w:p>
-      <w:pPr>
-        <w:pStyle w:val="Informations"/>
-      </w:pPr>
-      <w:r>
-        <w:t>Historique</w:t>
-      </w:r>
-      <w:r>
-        <w:t xml:space="preserve"> des modifications demandées (ou nécessaires) au</w:t>
-      </w:r>
-      <w:r>
-        <w:t>x</w:t>
-      </w:r>
-      <w:r>
-        <w:t xml:space="preserve"> spécifications détaillé</w:t>
-      </w:r>
-      <w:r>
-        <w:t>es.</w:t>
-      </w:r>
-    </w:p>
-    <w:p>
-      <w:pPr>
-        <w:pStyle w:val="Informations"/>
-      </w:pPr>
-      <w:r>
-        <w:t>Date, raison, description, etc.</w:t>
-      </w:r>
-    </w:p>
-    <w:p>
-      <w:pPr>
-        <w:pStyle w:val="Titre1"/>
-      </w:pPr>
-      <w:bookmarkStart w:id="35" w:name="_Toc532179966"/>
-      <w:bookmarkStart w:id="36" w:name="_Toc165969650"/>
-      <w:bookmarkStart w:id="37" w:name="_Toc128323776"/>
-      <w:r>
-        <w:lastRenderedPageBreak/>
-        <w:t>Tests</w:t>
-      </w:r>
       <w:bookmarkEnd w:id="35"/>
       <w:bookmarkEnd w:id="36"/>
+    </w:p>
+    <w:p>
+      <w:pPr>
+        <w:pStyle w:val="Titre2"/>
+      </w:pPr>
+      <w:bookmarkStart w:id="37" w:name="_Toc128323777"/>
+      <w:bookmarkStart w:id="38" w:name="_Toc532179968"/>
+      <w:bookmarkStart w:id="39" w:name="_Toc165969652"/>
+      <w:bookmarkStart w:id="40" w:name="_Ref308525868"/>
+      <w:r>
+        <w:t>Stratégie de test</w:t>
+      </w:r>
       <w:bookmarkEnd w:id="37"/>
     </w:p>
     <w:p>
       <w:pPr>
+        <w:pStyle w:val="Informations"/>
+      </w:pPr>
+      <w:r>
+        <w:t>Qui, quand, avec quelles données, dans quel ordre, etc.</w:t>
+      </w:r>
+    </w:p>
+    <w:p>
+      <w:pPr>
         <w:pStyle w:val="Titre2"/>
       </w:pPr>
-      <w:bookmarkStart w:id="38" w:name="_Toc128323777"/>
-      <w:bookmarkStart w:id="39" w:name="_Toc532179968"/>
-      <w:bookmarkStart w:id="40" w:name="_Toc165969652"/>
-      <w:bookmarkStart w:id="41" w:name="_Ref308525868"/>
-      <w:r>
-        <w:t>Stratégie de test</w:t>
+      <w:bookmarkStart w:id="41" w:name="_Toc128323778"/>
+      <w:r>
+        <w:t>Dossier des tests</w:t>
       </w:r>
       <w:bookmarkEnd w:id="38"/>
-    </w:p>
-    <w:p>
-      <w:pPr>
-        <w:pStyle w:val="Informations"/>
-      </w:pPr>
-      <w:r>
-        <w:t>Qui, quand, avec quelles données, dans quel ordre, etc.</w:t>
-      </w:r>
-    </w:p>
-    <w:p>
-      <w:pPr>
-        <w:pStyle w:val="Titre2"/>
-      </w:pPr>
-      <w:bookmarkStart w:id="42" w:name="_Toc128323778"/>
-      <w:r>
-        <w:t>Dossier des tests</w:t>
-      </w:r>
       <w:bookmarkEnd w:id="39"/>
       <w:bookmarkEnd w:id="40"/>
       <w:bookmarkEnd w:id="41"/>
+    </w:p>
+    <w:p>
+      <w:pPr>
+        <w:pStyle w:val="Informations"/>
+      </w:pPr>
+      <w:r>
+        <w:t>On dresse le bilan des t</w:t>
+      </w:r>
+      <w:r>
+        <w:t>ests effectués (qui, quand, avec quelles données…)</w:t>
+      </w:r>
+      <w:r>
+        <w:t xml:space="preserve"> sous forme de procédure. Lorsque cela est possible, fournir un tableau des tests effectués avec les résultats obtenus et les actions à entreprendre en conséquence</w:t>
+      </w:r>
+      <w:r>
+        <w:t xml:space="preserve"> (et une estimation de leur durée)</w:t>
+      </w:r>
+      <w:r>
+        <w:t>.</w:t>
+      </w:r>
+    </w:p>
+    <w:p>
+      <w:pPr>
+        <w:pStyle w:val="Informations"/>
+      </w:pPr>
+      <w:r>
+        <w:t>Expliquer les raisons s</w:t>
+      </w:r>
+      <w:r>
+        <w:t>i des tests prévus</w:t>
+      </w:r>
+      <w:r>
+        <w:t xml:space="preserve"> </w:t>
+      </w:r>
+      <w:r>
+        <w:t xml:space="preserve">n'ont pas pu être </w:t>
+      </w:r>
+      <w:proofErr w:type="gramStart"/>
+      <w:r>
+        <w:t>effectués </w:t>
+      </w:r>
+      <w:r>
+        <w:t>.</w:t>
+      </w:r>
+      <w:proofErr w:type="gramEnd"/>
+    </w:p>
+    <w:p>
+      <w:pPr>
+        <w:pStyle w:val="Titre2"/>
+      </w:pPr>
+      <w:bookmarkStart w:id="42" w:name="_Toc128323779"/>
+      <w:r>
+        <w:t>Problèmes restants</w:t>
+      </w:r>
       <w:bookmarkEnd w:id="42"/>
-    </w:p>
-    <w:p>
-      <w:pPr>
-        <w:pStyle w:val="Informations"/>
-      </w:pPr>
-      <w:r>
-        <w:t>On dresse le bilan des t</w:t>
-      </w:r>
-      <w:r>
-        <w:t>ests effectués (qui, quand, avec quelles données…)</w:t>
-      </w:r>
-      <w:r>
-        <w:t xml:space="preserve"> sous forme de procédure. Lorsque cela est possible, fournir un tableau des tests effectués avec les résultats obtenus et les actions à entreprendre en conséquence</w:t>
-      </w:r>
-      <w:r>
-        <w:t xml:space="preserve"> (et une estimation de leur durée)</w:t>
-      </w:r>
-      <w:r>
-        <w:t>.</w:t>
-      </w:r>
-    </w:p>
-    <w:p>
-      <w:pPr>
-        <w:pStyle w:val="Informations"/>
-      </w:pPr>
-      <w:r>
-        <w:t>Expliquer les raisons s</w:t>
-      </w:r>
-      <w:r>
-        <w:t>i des tests prévus</w:t>
-      </w:r>
-      <w:r>
-        <w:t xml:space="preserve"> </w:t>
-      </w:r>
-      <w:r>
-        <w:t xml:space="preserve">n'ont pas pu être </w:t>
-      </w:r>
-      <w:proofErr w:type="gramStart"/>
-      <w:r>
-        <w:t>effectués </w:t>
-      </w:r>
-      <w:r>
-        <w:t>.</w:t>
-      </w:r>
-      <w:proofErr w:type="gramEnd"/>
-    </w:p>
-    <w:p>
-      <w:pPr>
-        <w:pStyle w:val="Titre2"/>
-      </w:pPr>
-      <w:bookmarkStart w:id="43" w:name="_Toc128323779"/>
-      <w:r>
-        <w:t>Problèmes restants</w:t>
-      </w:r>
-      <w:bookmarkEnd w:id="43"/>
     </w:p>
     <w:p>
       <w:pPr>
@@ -8177,6 +8053,7 @@
         </w:numPr>
       </w:pPr>
       <w:r>
+        <w:lastRenderedPageBreak/>
         <w:t>Impact</w:t>
       </w:r>
     </w:p>
@@ -8208,106 +8085,106 @@
       <w:pPr>
         <w:pStyle w:val="Titre1"/>
       </w:pPr>
-      <w:bookmarkStart w:id="44" w:name="_Toc165969653"/>
-      <w:bookmarkStart w:id="45" w:name="_Toc128323780"/>
+      <w:bookmarkStart w:id="43" w:name="_Toc165969653"/>
+      <w:bookmarkStart w:id="44" w:name="_Toc128323780"/>
       <w:r>
         <w:t>Conclusion</w:t>
       </w:r>
+      <w:bookmarkEnd w:id="43"/>
       <w:bookmarkEnd w:id="44"/>
+    </w:p>
+    <w:p>
+      <w:pPr>
+        <w:pStyle w:val="Titre2"/>
+      </w:pPr>
+      <w:bookmarkStart w:id="45" w:name="_Toc165969654"/>
+      <w:bookmarkStart w:id="46" w:name="_Toc128323781"/>
+      <w:r>
+        <w:t xml:space="preserve">Bilan des </w:t>
+      </w:r>
       <w:bookmarkEnd w:id="45"/>
+      <w:r>
+        <w:t>fonctionnalités demandées</w:t>
+      </w:r>
+      <w:bookmarkEnd w:id="46"/>
+    </w:p>
+    <w:p>
+      <w:pPr>
+        <w:pStyle w:val="Informations"/>
+      </w:pPr>
+      <w:r>
+        <w:t xml:space="preserve">Il s’agit de reprendre point par point les fonctionnalités décrites dans les spécifications de départ </w:t>
+      </w:r>
+      <w:r>
+        <w:t>et de définir si elles sont atteintes ou pas, et pourquoi.</w:t>
+      </w:r>
+    </w:p>
+    <w:p>
+      <w:pPr>
+        <w:pStyle w:val="Informations"/>
+      </w:pPr>
+      <w:r>
+        <w:t>Si ce n’est pas le cas, estimer</w:t>
+      </w:r>
+      <w:r>
+        <w:t xml:space="preserve"> en « % » ou en « temps supplémentaire » </w:t>
+      </w:r>
+      <w:r>
+        <w:t>le travail qu’il reste à accomplir pour terminer le tout.</w:t>
+      </w:r>
     </w:p>
     <w:p>
       <w:pPr>
         <w:pStyle w:val="Titre2"/>
       </w:pPr>
-      <w:bookmarkStart w:id="46" w:name="_Toc165969654"/>
-      <w:bookmarkStart w:id="47" w:name="_Toc128323781"/>
-      <w:r>
-        <w:t xml:space="preserve">Bilan des </w:t>
-      </w:r>
-      <w:bookmarkEnd w:id="46"/>
-      <w:r>
-        <w:t>fonctionnalités demandées</w:t>
+      <w:bookmarkStart w:id="47" w:name="_Toc165969655"/>
+      <w:bookmarkStart w:id="48" w:name="_Toc128323782"/>
+      <w:r>
+        <w:t>Bilan de la planification</w:t>
       </w:r>
       <w:bookmarkEnd w:id="47"/>
+      <w:bookmarkEnd w:id="48"/>
     </w:p>
     <w:p>
       <w:pPr>
         <w:pStyle w:val="Informations"/>
       </w:pPr>
       <w:r>
-        <w:t xml:space="preserve">Il s’agit de reprendre point par point les fonctionnalités décrites dans les spécifications de départ </w:t>
-      </w:r>
-      <w:r>
-        <w:t>et de définir si elles sont atteintes ou pas, et pourquoi.</w:t>
-      </w:r>
-    </w:p>
-    <w:p>
-      <w:pPr>
-        <w:pStyle w:val="Informations"/>
-      </w:pPr>
-      <w:r>
-        <w:t>Si ce n’est pas le cas, estimer</w:t>
-      </w:r>
-      <w:r>
-        <w:t xml:space="preserve"> en « % » ou en « temps supplémentaire » </w:t>
-      </w:r>
-      <w:r>
-        <w:t>le travail qu’il reste à accomplir pour terminer le tout.</w:t>
+        <w:t xml:space="preserve">Distinguer </w:t>
+      </w:r>
+      <w:r>
+        <w:t xml:space="preserve">et expliquer </w:t>
+      </w:r>
+      <w:r>
+        <w:t xml:space="preserve">les tâches qui ont généré des retards ou de l'avance dans la </w:t>
+      </w:r>
+      <w:r>
+        <w:t>gestion du</w:t>
+      </w:r>
+      <w:r>
+        <w:t xml:space="preserve"> projet.</w:t>
+      </w:r>
+      <w:r>
+        <w:t xml:space="preserve"> Indiquer les différence</w:t>
+      </w:r>
+      <w:r>
+        <w:t>s</w:t>
+      </w:r>
+      <w:r>
+        <w:t xml:space="preserve"> entre les planifications initiales et détaillées avec le journal de travail.</w:t>
       </w:r>
     </w:p>
     <w:p>
       <w:pPr>
         <w:pStyle w:val="Titre2"/>
       </w:pPr>
-      <w:bookmarkStart w:id="48" w:name="_Toc165969655"/>
-      <w:bookmarkStart w:id="49" w:name="_Toc128323782"/>
-      <w:r>
-        <w:t>Bilan de la planification</w:t>
-      </w:r>
-      <w:bookmarkEnd w:id="48"/>
+      <w:bookmarkStart w:id="49" w:name="_Toc165969656"/>
+      <w:bookmarkStart w:id="50" w:name="_Toc128323783"/>
+      <w:r>
+        <w:t>Bilan personnel</w:t>
+      </w:r>
       <w:bookmarkEnd w:id="49"/>
-    </w:p>
-    <w:p>
-      <w:pPr>
-        <w:pStyle w:val="Informations"/>
-      </w:pPr>
-      <w:r>
-        <w:t xml:space="preserve">Distinguer </w:t>
-      </w:r>
-      <w:r>
-        <w:t xml:space="preserve">et expliquer </w:t>
-      </w:r>
-      <w:r>
-        <w:t xml:space="preserve">les tâches qui ont généré des retards ou de l'avance dans la </w:t>
-      </w:r>
-      <w:r>
-        <w:t>gestion du</w:t>
-      </w:r>
-      <w:r>
-        <w:t xml:space="preserve"> projet.</w:t>
-      </w:r>
-      <w:r>
-        <w:t xml:space="preserve"> Indiquer les différence</w:t>
-      </w:r>
-      <w:r>
-        <w:t>s</w:t>
-      </w:r>
-      <w:r>
-        <w:t xml:space="preserve"> entre les planifications initiales et détaillées avec le journal de travail.</w:t>
-      </w:r>
-    </w:p>
-    <w:p>
-      <w:pPr>
-        <w:pStyle w:val="Titre2"/>
-      </w:pPr>
-      <w:bookmarkStart w:id="50" w:name="_Toc165969656"/>
-      <w:bookmarkStart w:id="51" w:name="_Toc128323783"/>
-      <w:r>
-        <w:t>Bilan personnel</w:t>
-      </w:r>
       <w:bookmarkEnd w:id="50"/>
-      <w:bookmarkEnd w:id="51"/>
     </w:p>
     <w:p>
       <w:pPr>
@@ -8403,28 +8280,64 @@
       <w:pPr>
         <w:pStyle w:val="Titre1"/>
       </w:pPr>
-      <w:bookmarkStart w:id="52" w:name="_Toc532179971"/>
-      <w:bookmarkStart w:id="53" w:name="_Toc165969657"/>
-      <w:bookmarkStart w:id="54" w:name="_Toc128323784"/>
+      <w:bookmarkStart w:id="51" w:name="_Toc532179971"/>
+      <w:bookmarkStart w:id="52" w:name="_Toc165969657"/>
+      <w:bookmarkStart w:id="53" w:name="_Toc128323784"/>
       <w:r>
         <w:t>Divers</w:t>
       </w:r>
+      <w:bookmarkEnd w:id="51"/>
       <w:bookmarkEnd w:id="52"/>
       <w:bookmarkEnd w:id="53"/>
+    </w:p>
+    <w:p>
+      <w:pPr>
+        <w:pStyle w:val="Titre2"/>
+      </w:pPr>
+      <w:bookmarkStart w:id="54" w:name="_Toc532179972"/>
+      <w:bookmarkStart w:id="55" w:name="_Toc165969658"/>
+      <w:bookmarkStart w:id="56" w:name="_Toc128323785"/>
+      <w:r>
+        <w:t>Journal de travail</w:t>
+      </w:r>
       <w:bookmarkEnd w:id="54"/>
-    </w:p>
-    <w:p>
-      <w:pPr>
-        <w:pStyle w:val="Titre2"/>
-      </w:pPr>
-      <w:bookmarkStart w:id="55" w:name="_Toc532179972"/>
-      <w:bookmarkStart w:id="56" w:name="_Toc165969658"/>
-      <w:bookmarkStart w:id="57" w:name="_Toc128323785"/>
-      <w:r>
-        <w:t>Journal de travail</w:t>
-      </w:r>
       <w:bookmarkEnd w:id="55"/>
       <w:bookmarkEnd w:id="56"/>
+    </w:p>
+    <w:p>
+      <w:pPr>
+        <w:pStyle w:val="Informations"/>
+      </w:pPr>
+      <w:r>
+        <w:t>Date, activité</w:t>
+      </w:r>
+      <w:r>
+        <w:t xml:space="preserve"> (description qui permet</w:t>
+      </w:r>
+      <w:r>
+        <w:t xml:space="preserve"> de reproduire le cheminement du projet)</w:t>
+      </w:r>
+      <w:r>
+        <w:t>, durée</w:t>
+      </w:r>
+      <w:r>
+        <w:t>, liens et références sur des documents externes</w:t>
+      </w:r>
+      <w:r>
+        <w:t>.</w:t>
+      </w:r>
+      <w:r>
+        <w:t xml:space="preserve"> Lorsqu’une activité de recherches a été entreprise, il convient d’énumérer ce qui a été trouvé, avec les références.</w:t>
+      </w:r>
+    </w:p>
+    <w:p>
+      <w:pPr>
+        <w:pStyle w:val="Titre2"/>
+      </w:pPr>
+      <w:bookmarkStart w:id="57" w:name="_Toc128323786"/>
+      <w:r>
+        <w:t>Bibliographie</w:t>
+      </w:r>
       <w:bookmarkEnd w:id="57"/>
     </w:p>
     <w:p>
@@ -8432,34 +8345,25 @@
         <w:pStyle w:val="Informations"/>
       </w:pPr>
       <w:r>
-        <w:t>Date, activité</w:t>
-      </w:r>
-      <w:r>
-        <w:t xml:space="preserve"> (description qui permet</w:t>
-      </w:r>
-      <w:r>
-        <w:t xml:space="preserve"> de reproduire le cheminement du projet)</w:t>
-      </w:r>
-      <w:r>
-        <w:t>, durée</w:t>
-      </w:r>
-      <w:r>
-        <w:t>, liens et références sur des documents externes</w:t>
-      </w:r>
-      <w:r>
-        <w:t>.</w:t>
-      </w:r>
-      <w:r>
-        <w:t xml:space="preserve"> Lorsqu’une activité de recherches a été entreprise, il convient d’énumérer ce qui a été trouvé, avec les références.</w:t>
+        <w:t>Références des livres</w:t>
+      </w:r>
+      <w:r>
+        <w:t>, revues et publications</w:t>
+      </w:r>
+      <w:r>
+        <w:t xml:space="preserve"> u</w:t>
+      </w:r>
+      <w:r>
+        <w:t>tilisés durant le projet.</w:t>
       </w:r>
     </w:p>
     <w:p>
       <w:pPr>
         <w:pStyle w:val="Titre2"/>
       </w:pPr>
-      <w:bookmarkStart w:id="58" w:name="_Toc128323786"/>
-      <w:r>
-        <w:t>Bibliographie</w:t>
+      <w:bookmarkStart w:id="58" w:name="_Toc128323787"/>
+      <w:r>
+        <w:t>Webographie</w:t>
       </w:r>
       <w:bookmarkEnd w:id="58"/>
     </w:p>
@@ -8468,25 +8372,16 @@
         <w:pStyle w:val="Informations"/>
       </w:pPr>
       <w:r>
-        <w:t>Références des livres</w:t>
-      </w:r>
-      <w:r>
-        <w:t>, revues et publications</w:t>
-      </w:r>
-      <w:r>
-        <w:t xml:space="preserve"> u</w:t>
-      </w:r>
-      <w:r>
-        <w:t>tilisés durant le projet.</w:t>
-      </w:r>
-    </w:p>
-    <w:p>
-      <w:pPr>
-        <w:pStyle w:val="Titre2"/>
-      </w:pPr>
-      <w:bookmarkStart w:id="59" w:name="_Toc128323787"/>
-      <w:r>
-        <w:t>Webographie</w:t>
+        <w:t>Références des sites Internet consultés durant le projet.</w:t>
+      </w:r>
+    </w:p>
+    <w:p>
+      <w:pPr>
+        <w:pStyle w:val="Titre1"/>
+      </w:pPr>
+      <w:bookmarkStart w:id="59" w:name="_Toc128323788"/>
+      <w:r>
+        <w:t>Annexes</w:t>
       </w:r>
       <w:bookmarkEnd w:id="59"/>
     </w:p>
@@ -8494,31 +8389,27 @@
       <w:pPr>
         <w:pStyle w:val="Informations"/>
       </w:pPr>
-      <w:r>
-        <w:t>Références des sites Internet consultés durant le projet.</w:t>
-      </w:r>
-    </w:p>
-    <w:p>
-      <w:pPr>
-        <w:pStyle w:val="Titre1"/>
-      </w:pPr>
-      <w:bookmarkStart w:id="60" w:name="_Toc128323788"/>
-      <w:r>
-        <w:t>Annexes</w:t>
-      </w:r>
-      <w:bookmarkEnd w:id="60"/>
+      <w:proofErr w:type="gramStart"/>
+      <w:r>
+        <w:t>Listing</w:t>
+      </w:r>
+      <w:proofErr w:type="gramEnd"/>
+      <w:r>
+        <w:t xml:space="preserve"> du code source (partiel ou, plus rarement complet)</w:t>
+      </w:r>
     </w:p>
     <w:p>
       <w:pPr>
         <w:pStyle w:val="Informations"/>
       </w:pPr>
-      <w:proofErr w:type="gramStart"/>
-      <w:r>
-        <w:t>Listing</w:t>
-      </w:r>
-      <w:proofErr w:type="gramEnd"/>
-      <w:r>
-        <w:t xml:space="preserve"> du code source (partiel ou, plus rarement complet)</w:t>
+      <w:r>
+        <w:t>Guide</w:t>
+      </w:r>
+      <w:r>
+        <w:t>(s)</w:t>
+      </w:r>
+      <w:r>
+        <w:t xml:space="preserve"> d’utilisation et/ou guide de l’administrateur</w:t>
       </w:r>
     </w:p>
     <w:p>
@@ -8526,13 +8417,19 @@
         <w:pStyle w:val="Informations"/>
       </w:pPr>
       <w:r>
-        <w:t>Guide</w:t>
-      </w:r>
-      <w:r>
-        <w:t>(s)</w:t>
-      </w:r>
-      <w:r>
-        <w:t xml:space="preserve"> d’utilisation et/ou guide de l’administrateur</w:t>
+        <w:t>Etat ou</w:t>
+      </w:r>
+      <w:r>
+        <w:t xml:space="preserve"> « dump » </w:t>
+      </w:r>
+      <w:r>
+        <w:t xml:space="preserve">de la configuration </w:t>
+      </w:r>
+      <w:r>
+        <w:t>des équipements</w:t>
+      </w:r>
+      <w:r>
+        <w:t xml:space="preserve"> (routeur, switch, robot, etc.).</w:t>
       </w:r>
     </w:p>
     <w:p>
@@ -8540,26 +8437,6 @@
         <w:pStyle w:val="Informations"/>
       </w:pPr>
       <w:r>
-        <w:t>Etat ou</w:t>
-      </w:r>
-      <w:r>
-        <w:t xml:space="preserve"> « dump » </w:t>
-      </w:r>
-      <w:r>
-        <w:t xml:space="preserve">de la configuration </w:t>
-      </w:r>
-      <w:r>
-        <w:t>des équipements</w:t>
-      </w:r>
-      <w:r>
-        <w:t xml:space="preserve"> (routeur, switch, robot, etc.).</w:t>
-      </w:r>
-    </w:p>
-    <w:p>
-      <w:pPr>
-        <w:pStyle w:val="Informations"/>
-      </w:pPr>
-      <w:r>
         <w:t>Extraits</w:t>
       </w:r>
       <w:r>
@@ -8570,8 +8447,8 @@
       </w:r>
     </w:p>
     <w:sectPr>
-      <w:headerReference w:type="default" r:id="rId12"/>
-      <w:footerReference w:type="default" r:id="rId13"/>
+      <w:headerReference w:type="default" r:id="rId13"/>
+      <w:footerReference w:type="default" r:id="rId14"/>
       <w:pgSz w:w="11906" w:h="16838" w:code="9"/>
       <w:pgMar w:top="1418" w:right="1418" w:bottom="1418" w:left="1418" w:header="709" w:footer="709" w:gutter="0"/>
       <w:cols w:space="708"/>
@@ -9078,7 +8955,7 @@
               <w:noProof/>
               <w:szCs w:val="16"/>
             </w:rPr>
-            <w:t>29.04.2024 09:27</w:t>
+            <w:t>30.04.2024 13:32</w:t>
           </w:r>
           <w:r>
             <w:rPr>
@@ -9318,7 +9195,7 @@
         <v:path o:extrusionok="f" gradientshapeok="t" o:connecttype="rect"/>
         <o:lock v:ext="edit" aspectratio="t"/>
       </v:shapetype>
-      <v:shape id="_x0000_i1030" type="#_x0000_t75" style="width:12.25pt;height:12.25pt" o:bullet="t">
+      <v:shape id="_x0000_i1037" type="#_x0000_t75" style="width:12.25pt;height:12.25pt" o:bullet="t">
         <v:imagedata r:id="rId1" o:title="BD10263_"/>
       </v:shape>
     </w:pict>
@@ -11156,6 +11033,18 @@
       <w:rFonts w:asciiTheme="majorHAnsi" w:hAnsiTheme="majorHAnsi"/>
     </w:rPr>
   </w:style>
+  <w:style w:type="character" w:styleId="Mentionnonrsolue">
+    <w:name w:val="Unresolved Mention"/>
+    <w:basedOn w:val="Policepardfaut"/>
+    <w:uiPriority w:val="99"/>
+    <w:semiHidden/>
+    <w:unhideWhenUsed/>
+    <w:rsid w:val="0003599B"/>
+    <w:rPr>
+      <w:color w:val="605E5C"/>
+      <w:shd w:val="clear" w:color="auto" w:fill="E1DFDD"/>
+    </w:rPr>
+  </w:style>
 </w:styles>
 </file>
 
@@ -11446,6 +11335,30 @@
 </file>
 
 <file path=customXml/item1.xml><?xml version="1.0" encoding="utf-8"?>
+<?mso-contentType ?>
+<FormTemplates xmlns="http://schemas.microsoft.com/sharepoint/v3/contenttype/forms">
+  <Display>DocumentLibraryForm</Display>
+  <Edit>DocumentLibraryForm</Edit>
+  <New>DocumentLibraryForm</New>
+</FormTemplates>
+</file>
+
+<file path=customXml/item2.xml><?xml version="1.0" encoding="utf-8"?>
+<b:Sources xmlns:b="http://schemas.openxmlformats.org/officeDocument/2006/bibliography" xmlns="http://schemas.openxmlformats.org/officeDocument/2006/bibliography" SelectedStyle="\APA.XSL" StyleName="APA"/>
+</file>
+
+<file path=customXml/item3.xml><?xml version="1.0" encoding="utf-8"?>
+<p:properties xmlns:p="http://schemas.microsoft.com/office/2006/metadata/properties" xmlns:xsi="http://www.w3.org/2001/XMLSchema-instance" xmlns:pc="http://schemas.microsoft.com/office/infopath/2007/PartnerControls">
+  <documentManagement>
+    <lcf76f155ced4ddcb4097134ff3c332f xmlns="a1b10758-7132-46a4-a2fe-7a2cf46f51f4">
+      <Terms xmlns="http://schemas.microsoft.com/office/infopath/2007/PartnerControls"/>
+    </lcf76f155ced4ddcb4097134ff3c332f>
+    <TaxCatchAll xmlns="f7d9f5a6-831d-4621-8c77-cbcaf993e406" xsi:nil="true"/>
+  </documentManagement>
+</p:properties>
+</file>
+
+<file path=customXml/item4.xml><?xml version="1.0" encoding="utf-8"?>
 <ct:contentTypeSchema xmlns:ct="http://schemas.microsoft.com/office/2006/metadata/contentType" xmlns:ma="http://schemas.microsoft.com/office/2006/metadata/properties/metaAttributes" ct:_="" ma:_="" ma:contentTypeName="Document" ma:contentTypeID="0x0101005A5B8F5EAAC22C48A11F5D9A60E6F21D" ma:contentTypeVersion="15" ma:contentTypeDescription="Crée un document." ma:contentTypeScope="" ma:versionID="dfc93c5c9a05f85faaac4198369d3c5b">
   <xsd:schema xmlns:xsd="http://www.w3.org/2001/XMLSchema" xmlns:xs="http://www.w3.org/2001/XMLSchema" xmlns:p="http://schemas.microsoft.com/office/2006/metadata/properties" xmlns:ns2="a1b10758-7132-46a4-a2fe-7a2cf46f51f4" xmlns:ns3="f7d9f5a6-831d-4621-8c77-cbcaf993e406" targetNamespace="http://schemas.microsoft.com/office/2006/metadata/properties" ma:root="true" ma:fieldsID="c3b7a71f184c09f60299ad8668ca7723" ns2:_="" ns3:_="">
     <xsd:import namespace="a1b10758-7132-46a4-a2fe-7a2cf46f51f4"/>
@@ -11682,31 +11595,34 @@
 </ct:contentTypeSchema>
 </file>
 
-<file path=customXml/item2.xml><?xml version="1.0" encoding="utf-8"?>
-<p:properties xmlns:p="http://schemas.microsoft.com/office/2006/metadata/properties" xmlns:xsi="http://www.w3.org/2001/XMLSchema-instance" xmlns:pc="http://schemas.microsoft.com/office/infopath/2007/PartnerControls">
-  <documentManagement>
-    <lcf76f155ced4ddcb4097134ff3c332f xmlns="a1b10758-7132-46a4-a2fe-7a2cf46f51f4">
-      <Terms xmlns="http://schemas.microsoft.com/office/infopath/2007/PartnerControls"/>
-    </lcf76f155ced4ddcb4097134ff3c332f>
-    <TaxCatchAll xmlns="f7d9f5a6-831d-4621-8c77-cbcaf993e406" xsi:nil="true"/>
-  </documentManagement>
-</p:properties>
+<file path=customXml/itemProps1.xml><?xml version="1.0" encoding="utf-8"?>
+<ds:datastoreItem xmlns:ds="http://schemas.openxmlformats.org/officeDocument/2006/customXml" ds:itemID="{6C3F7A66-EDE3-46FD-83EB-3C265E5D2669}">
+  <ds:schemaRefs>
+    <ds:schemaRef ds:uri="http://schemas.microsoft.com/sharepoint/v3/contenttype/forms"/>
+  </ds:schemaRefs>
+</ds:datastoreItem>
 </file>
 
-<file path=customXml/item3.xml><?xml version="1.0" encoding="utf-8"?>
-<b:Sources xmlns:b="http://schemas.openxmlformats.org/officeDocument/2006/bibliography" xmlns="http://schemas.openxmlformats.org/officeDocument/2006/bibliography" SelectedStyle="\APA.XSL" StyleName="APA"/>
+<file path=customXml/itemProps2.xml><?xml version="1.0" encoding="utf-8"?>
+<ds:datastoreItem xmlns:ds="http://schemas.openxmlformats.org/officeDocument/2006/customXml" ds:itemID="{C8C35155-3E6A-4058-B6E4-303717845E3B}">
+  <ds:schemaRefs>
+    <ds:schemaRef ds:uri="http://schemas.openxmlformats.org/officeDocument/2006/bibliography"/>
+  </ds:schemaRefs>
+</ds:datastoreItem>
 </file>
 
-<file path=customXml/item4.xml><?xml version="1.0" encoding="utf-8"?>
-<?mso-contentType ?>
-<FormTemplates xmlns="http://schemas.microsoft.com/sharepoint/v3/contenttype/forms">
-  <Display>DocumentLibraryForm</Display>
-  <Edit>DocumentLibraryForm</Edit>
-  <New>DocumentLibraryForm</New>
-</FormTemplates>
+<file path=customXml/itemProps3.xml><?xml version="1.0" encoding="utf-8"?>
+<ds:datastoreItem xmlns:ds="http://schemas.openxmlformats.org/officeDocument/2006/customXml" ds:itemID="{2319CDB8-A2CD-412D-8359-13E6B4DF1FF4}">
+  <ds:schemaRefs>
+    <ds:schemaRef ds:uri="http://schemas.microsoft.com/office/2006/metadata/properties"/>
+    <ds:schemaRef ds:uri="http://schemas.microsoft.com/office/infopath/2007/PartnerControls"/>
+    <ds:schemaRef ds:uri="a1b10758-7132-46a4-a2fe-7a2cf46f51f4"/>
+    <ds:schemaRef ds:uri="f7d9f5a6-831d-4621-8c77-cbcaf993e406"/>
+  </ds:schemaRefs>
+</ds:datastoreItem>
 </file>
 
-<file path=customXml/itemProps1.xml><?xml version="1.0" encoding="utf-8"?>
+<file path=customXml/itemProps4.xml><?xml version="1.0" encoding="utf-8"?>
 <ds:datastoreItem xmlns:ds="http://schemas.openxmlformats.org/officeDocument/2006/customXml" ds:itemID="{F7F39A3A-0D41-43CF-8132-C53C0C156F8B}">
   <ds:schemaRefs>
     <ds:schemaRef ds:uri="http://schemas.microsoft.com/office/2006/metadata/contentType"/>
@@ -11723,31 +11639,4 @@
     <ds:schemaRef ds:uri="http://schemas.microsoft.com/internal/obd"/>
   </ds:schemaRefs>
 </ds:datastoreItem>
-</file>
-
-<file path=customXml/itemProps2.xml><?xml version="1.0" encoding="utf-8"?>
-<ds:datastoreItem xmlns:ds="http://schemas.openxmlformats.org/officeDocument/2006/customXml" ds:itemID="{2319CDB8-A2CD-412D-8359-13E6B4DF1FF4}">
-  <ds:schemaRefs>
-    <ds:schemaRef ds:uri="http://schemas.microsoft.com/office/2006/metadata/properties"/>
-    <ds:schemaRef ds:uri="http://schemas.microsoft.com/office/infopath/2007/PartnerControls"/>
-    <ds:schemaRef ds:uri="a1b10758-7132-46a4-a2fe-7a2cf46f51f4"/>
-    <ds:schemaRef ds:uri="f7d9f5a6-831d-4621-8c77-cbcaf993e406"/>
-  </ds:schemaRefs>
-</ds:datastoreItem>
-</file>
-
-<file path=customXml/itemProps3.xml><?xml version="1.0" encoding="utf-8"?>
-<ds:datastoreItem xmlns:ds="http://schemas.openxmlformats.org/officeDocument/2006/customXml" ds:itemID="{C8C35155-3E6A-4058-B6E4-303717845E3B}">
-  <ds:schemaRefs>
-    <ds:schemaRef ds:uri="http://schemas.openxmlformats.org/officeDocument/2006/bibliography"/>
-  </ds:schemaRefs>
-</ds:datastoreItem>
-</file>
-
-<file path=customXml/itemProps4.xml><?xml version="1.0" encoding="utf-8"?>
-<ds:datastoreItem xmlns:ds="http://schemas.openxmlformats.org/officeDocument/2006/customXml" ds:itemID="{6C3F7A66-EDE3-46FD-83EB-3C265E5D2669}">
-  <ds:schemaRefs>
-    <ds:schemaRef ds:uri="http://schemas.microsoft.com/sharepoint/v3/contenttype/forms"/>
-  </ds:schemaRefs>
-</ds:datastoreItem>
 </file>
</xml_diff>